<commit_message>
Updates to all parts per bulk AFAC
Still requires MPs to be updated.
Cleaned up directories
</commit_message>
<xml_diff>
--- a/Cases/fy23afacemail2of5/5315.docx
+++ b/Cases/fy23afacemail2of5/5315.docx
@@ -1,6 +1,6 @@
 
 <file path=word/document.xml><?xml version="1.0" encoding="utf-8"?>
-<w:document xmlns:wpc="http://schemas.microsoft.com/office/word/2010/wordprocessingCanvas" xmlns:cx="http://schemas.microsoft.com/office/drawing/2014/chartex" xmlns:cx1="http://schemas.microsoft.com/office/drawing/2015/9/8/chartex" xmlns:cx2="http://schemas.microsoft.com/office/drawing/2015/10/21/chartex" xmlns:cx3="http://schemas.microsoft.com/office/drawing/2016/5/9/chartex" xmlns:cx4="http://schemas.microsoft.com/office/drawing/2016/5/10/chartex" xmlns:cx5="http://schemas.microsoft.com/office/drawing/2016/5/11/chartex" xmlns:cx6="http://schemas.microsoft.com/office/drawing/2016/5/12/chartex" xmlns:cx7="http://schemas.microsoft.com/office/drawing/2016/5/13/chartex" xmlns:cx8="http://schemas.microsoft.com/office/drawing/2016/5/14/chartex" xmlns:mc="http://schemas.openxmlformats.org/markup-compatibility/2006" xmlns:aink="http://schemas.microsoft.com/office/drawing/2016/ink" xmlns:am3d="http://schemas.microsoft.com/office/drawing/2017/model3d" xmlns:o="urn:schemas-microsoft-com:office:office" xmlns:oel="http://schemas.microsoft.com/office/2019/extlst" xmlns:r="http://schemas.openxmlformats.org/officeDocument/2006/relationships" xmlns:m="http://schemas.openxmlformats.org/officeDocument/2006/math" xmlns:v="urn:schemas-microsoft-com:vml" xmlns:wp14="http://schemas.microsoft.com/office/word/2010/wordprocessingDrawing" xmlns:wp="http://schemas.openxmlformats.org/drawingml/2006/wordprocessingDrawing" xmlns:w10="urn:schemas-microsoft-com:office:word" xmlns:w="http://schemas.openxmlformats.org/wordprocessingml/2006/main" xmlns:w14="http://schemas.microsoft.com/office/word/2010/wordml" xmlns:w15="http://schemas.microsoft.com/office/word/2012/wordml" xmlns:w16cex="http://schemas.microsoft.com/office/word/2018/wordml/cex" xmlns:w16cid="http://schemas.microsoft.com/office/word/2016/wordml/cid" xmlns:w16="http://schemas.microsoft.com/office/word/2018/wordml" xmlns:w16du="http://schemas.microsoft.com/office/word/2023/wordml/word16du" xmlns:w16sdtdh="http://schemas.microsoft.com/office/word/2020/wordml/sdtdatahash" xmlns:w16se="http://schemas.microsoft.com/office/word/2015/wordml/symex" xmlns:wpg="http://schemas.microsoft.com/office/word/2010/wordprocessingGroup" xmlns:wpi="http://schemas.microsoft.com/office/word/2010/wordprocessingInk" xmlns:wne="http://schemas.microsoft.com/office/word/2006/wordml" xmlns:wps="http://schemas.microsoft.com/office/word/2010/wordprocessingShape" mc:Ignorable="w14 w15 w16se w16cid w16 w16cex w16sdtdh wp14">
+<w:document xmlns:wpc="http://schemas.microsoft.com/office/word/2010/wordprocessingCanvas" xmlns:cx="http://schemas.microsoft.com/office/drawing/2014/chartex" xmlns:cx1="http://schemas.microsoft.com/office/drawing/2015/9/8/chartex" xmlns:cx2="http://schemas.microsoft.com/office/drawing/2015/10/21/chartex" xmlns:cx3="http://schemas.microsoft.com/office/drawing/2016/5/9/chartex" xmlns:cx4="http://schemas.microsoft.com/office/drawing/2016/5/10/chartex" xmlns:cx5="http://schemas.microsoft.com/office/drawing/2016/5/11/chartex" xmlns:cx6="http://schemas.microsoft.com/office/drawing/2016/5/12/chartex" xmlns:cx7="http://schemas.microsoft.com/office/drawing/2016/5/13/chartex" xmlns:cx8="http://schemas.microsoft.com/office/drawing/2016/5/14/chartex" xmlns:mc="http://schemas.openxmlformats.org/markup-compatibility/2006" xmlns:aink="http://schemas.microsoft.com/office/drawing/2016/ink" xmlns:am3d="http://schemas.microsoft.com/office/drawing/2017/model3d" xmlns:o="urn:schemas-microsoft-com:office:office" xmlns:oel="http://schemas.microsoft.com/office/2019/extlst" xmlns:r="http://schemas.openxmlformats.org/officeDocument/2006/relationships" xmlns:m="http://schemas.openxmlformats.org/officeDocument/2006/math" xmlns:v="urn:schemas-microsoft-com:vml" xmlns:wp14="http://schemas.microsoft.com/office/word/2010/wordprocessingDrawing" xmlns:wp="http://schemas.openxmlformats.org/drawingml/2006/wordprocessingDrawing" xmlns:w10="urn:schemas-microsoft-com:office:word" xmlns:w="http://schemas.openxmlformats.org/wordprocessingml/2006/main" xmlns:w14="http://schemas.microsoft.com/office/word/2010/wordml" xmlns:w15="http://schemas.microsoft.com/office/word/2012/wordml" xmlns:w16cex="http://schemas.microsoft.com/office/word/2018/wordml/cex" xmlns:w16cid="http://schemas.microsoft.com/office/word/2016/wordml/cid" xmlns:w16="http://schemas.microsoft.com/office/word/2018/wordml" xmlns:w16sdtdh="http://schemas.microsoft.com/office/word/2020/wordml/sdtdatahash" xmlns:w16se="http://schemas.microsoft.com/office/word/2015/wordml/symex" xmlns:wpg="http://schemas.microsoft.com/office/word/2010/wordprocessingGroup" xmlns:wpi="http://schemas.microsoft.com/office/word/2010/wordprocessingInk" xmlns:wne="http://schemas.microsoft.com/office/word/2006/wordml" xmlns:wps="http://schemas.microsoft.com/office/word/2010/wordprocessingShape" mc:Ignorable="w14 w15 w16se w16cid w16 w16cex w16sdtdh wp14">
   <w:body>
     <w:p>
       <w:pPr>
@@ -12,18 +12,18 @@
           <w:szCs w:val="28"/>
         </w:rPr>
       </w:pPr>
-      <w:bookmarkStart w:name="_Toc76043080" w:id="0"/>
-      <w:bookmarkStart w:name="_Toc76043210" w:id="1"/>
-      <w:bookmarkStart w:name="_Toc89946670" w:id="2"/>
-      <w:bookmarkStart w:name="_Toc101277660" w:id="3"/>
-      <w:bookmarkStart w:name="_Toc408110486" w:id="4"/>
-      <w:bookmarkStart w:name="_Toc346619184" w:id="5"/>
-      <w:bookmarkStart w:name="_Toc346619497" w:id="6"/>
-      <w:bookmarkStart w:name="_Toc350254333" w:id="7"/>
-      <w:bookmarkStart w:name="_Toc350255295" w:id="8"/>
-      <w:bookmarkStart w:name="_Toc350256151" w:id="9"/>
-      <w:bookmarkStart w:name="_Toc350583139" w:id="10"/>
-      <w:bookmarkStart w:name="_Toc351650552" w:id="11"/>
+      <w:bookmarkStart w:id="0" w:name="_Toc76043080"/>
+      <w:bookmarkStart w:id="1" w:name="_Toc76043210"/>
+      <w:bookmarkStart w:id="2" w:name="_Toc89946670"/>
+      <w:bookmarkStart w:id="3" w:name="_Toc101277660"/>
+      <w:bookmarkStart w:id="4" w:name="_Toc408110486"/>
+      <w:bookmarkStart w:id="5" w:name="_Toc346619184"/>
+      <w:bookmarkStart w:id="6" w:name="_Toc346619497"/>
+      <w:bookmarkStart w:id="7" w:name="_Toc350254333"/>
+      <w:bookmarkStart w:id="8" w:name="_Toc350255295"/>
+      <w:bookmarkStart w:id="9" w:name="_Toc350256151"/>
+      <w:bookmarkStart w:id="10" w:name="_Toc350583139"/>
+      <w:bookmarkStart w:id="11" w:name="_Toc351650552"/>
       <w:r>
         <w:rPr>
           <w:sz w:val="28"/>
@@ -72,7 +72,7 @@
     <w:sdt>
       <w:sdtPr>
         <w:rPr>
-          <w:rFonts w:ascii="Times New Roman" w:hAnsi="Times New Roman" w:eastAsia="Times New Roman" w:cs="Times New Roman"/>
+          <w:rFonts w:ascii="Times New Roman" w:eastAsia="Times New Roman" w:hAnsi="Times New Roman" w:cs="Times New Roman"/>
           <w:color w:val="auto"/>
           <w:sz w:val="24"/>
           <w:szCs w:val="20"/>
@@ -130,13 +130,13 @@
               <w:tab w:val="right" w:leader="dot" w:pos="9350"/>
             </w:tabs>
             <w:rPr>
-              <w:rFonts w:asciiTheme="minorHAnsi" w:hAnsiTheme="minorHAnsi" w:eastAsiaTheme="minorEastAsia" w:cstheme="minorBidi"/>
+              <w:rFonts w:asciiTheme="minorHAnsi" w:eastAsiaTheme="minorEastAsia" w:hAnsiTheme="minorHAnsi" w:cstheme="minorBidi"/>
               <w:noProof/>
               <w:sz w:val="22"/>
               <w:szCs w:val="22"/>
             </w:rPr>
           </w:pPr>
-          <w:hyperlink w:history="1" w:anchor="_Toc101277660">
+          <w:hyperlink w:anchor="_Toc101277660" w:history="1">
             <w:r>
               <w:rPr>
                 <w:rStyle w:val="Hyperlink"/>
@@ -201,13 +201,13 @@
               <w:tab w:val="right" w:leader="dot" w:pos="9350"/>
             </w:tabs>
             <w:rPr>
-              <w:rFonts w:asciiTheme="minorHAnsi" w:hAnsiTheme="minorHAnsi" w:eastAsiaTheme="minorEastAsia" w:cstheme="minorBidi"/>
+              <w:rFonts w:asciiTheme="minorHAnsi" w:eastAsiaTheme="minorEastAsia" w:hAnsiTheme="minorHAnsi" w:cstheme="minorBidi"/>
               <w:noProof/>
               <w:sz w:val="22"/>
               <w:szCs w:val="22"/>
             </w:rPr>
           </w:pPr>
-          <w:hyperlink w:history="1" w:anchor="_Toc101277661">
+          <w:hyperlink w:anchor="_Toc101277661" w:history="1">
             <w:r>
               <w:rPr>
                 <w:rStyle w:val="Hyperlink"/>
@@ -270,13 +270,13 @@
           <w:pPr>
             <w:pStyle w:val="TOC3"/>
             <w:rPr>
-              <w:rFonts w:asciiTheme="minorHAnsi" w:hAnsiTheme="minorHAnsi" w:eastAsiaTheme="minorEastAsia" w:cstheme="minorBidi"/>
+              <w:rFonts w:asciiTheme="minorHAnsi" w:eastAsiaTheme="minorEastAsia" w:hAnsiTheme="minorHAnsi" w:cstheme="minorBidi"/>
               <w:noProof/>
               <w:sz w:val="22"/>
               <w:szCs w:val="22"/>
             </w:rPr>
           </w:pPr>
-          <w:hyperlink w:history="1" w:anchor="_Toc101277662">
+          <w:hyperlink w:anchor="_Toc101277662" w:history="1">
             <w:r>
               <w:rPr>
                 <w:rStyle w:val="Hyperlink"/>
@@ -339,13 +339,13 @@
           <w:pPr>
             <w:pStyle w:val="TOC3"/>
             <w:rPr>
-              <w:rFonts w:asciiTheme="minorHAnsi" w:hAnsiTheme="minorHAnsi" w:eastAsiaTheme="minorEastAsia" w:cstheme="minorBidi"/>
+              <w:rFonts w:asciiTheme="minorHAnsi" w:eastAsiaTheme="minorEastAsia" w:hAnsiTheme="minorHAnsi" w:cstheme="minorBidi"/>
               <w:noProof/>
               <w:sz w:val="22"/>
               <w:szCs w:val="22"/>
             </w:rPr>
           </w:pPr>
-          <w:hyperlink w:history="1" w:anchor="_Toc101277663">
+          <w:hyperlink w:anchor="_Toc101277663" w:history="1">
             <w:r>
               <w:rPr>
                 <w:rStyle w:val="Hyperlink"/>
@@ -407,13 +407,13 @@
           <w:pPr>
             <w:pStyle w:val="TOC3"/>
             <w:rPr>
-              <w:rFonts w:asciiTheme="minorHAnsi" w:hAnsiTheme="minorHAnsi" w:eastAsiaTheme="minorEastAsia" w:cstheme="minorBidi"/>
+              <w:rFonts w:asciiTheme="minorHAnsi" w:eastAsiaTheme="minorEastAsia" w:hAnsiTheme="minorHAnsi" w:cstheme="minorBidi"/>
               <w:noProof/>
               <w:sz w:val="22"/>
               <w:szCs w:val="22"/>
             </w:rPr>
           </w:pPr>
-          <w:hyperlink w:history="1" w:anchor="_Toc101277664">
+          <w:hyperlink w:anchor="_Toc101277664" w:history="1">
             <w:r>
               <w:rPr>
                 <w:rStyle w:val="Hyperlink"/>
@@ -478,13 +478,13 @@
               <w:tab w:val="right" w:leader="dot" w:pos="9350"/>
             </w:tabs>
             <w:rPr>
-              <w:rFonts w:asciiTheme="minorHAnsi" w:hAnsiTheme="minorHAnsi" w:eastAsiaTheme="minorEastAsia" w:cstheme="minorBidi"/>
+              <w:rFonts w:asciiTheme="minorHAnsi" w:eastAsiaTheme="minorEastAsia" w:hAnsiTheme="minorHAnsi" w:cstheme="minorBidi"/>
               <w:noProof/>
               <w:sz w:val="22"/>
               <w:szCs w:val="22"/>
             </w:rPr>
           </w:pPr>
-          <w:hyperlink w:history="1" w:anchor="_Toc101277665">
+          <w:hyperlink w:anchor="_Toc101277665" w:history="1">
             <w:r>
               <w:rPr>
                 <w:rStyle w:val="Hyperlink"/>
@@ -547,13 +547,13 @@
           <w:pPr>
             <w:pStyle w:val="TOC3"/>
             <w:rPr>
-              <w:rFonts w:asciiTheme="minorHAnsi" w:hAnsiTheme="minorHAnsi" w:eastAsiaTheme="minorEastAsia" w:cstheme="minorBidi"/>
+              <w:rFonts w:asciiTheme="minorHAnsi" w:eastAsiaTheme="minorEastAsia" w:hAnsiTheme="minorHAnsi" w:cstheme="minorBidi"/>
               <w:noProof/>
               <w:sz w:val="22"/>
               <w:szCs w:val="22"/>
             </w:rPr>
           </w:pPr>
-          <w:hyperlink w:history="1" w:anchor="_Toc101277666">
+          <w:hyperlink w:anchor="_Toc101277666" w:history="1">
             <w:r>
               <w:rPr>
                 <w:rStyle w:val="Hyperlink"/>
@@ -615,13 +615,13 @@
           <w:pPr>
             <w:pStyle w:val="TOC3"/>
             <w:rPr>
-              <w:rFonts w:asciiTheme="minorHAnsi" w:hAnsiTheme="minorHAnsi" w:eastAsiaTheme="minorEastAsia" w:cstheme="minorBidi"/>
+              <w:rFonts w:asciiTheme="minorHAnsi" w:eastAsiaTheme="minorEastAsia" w:hAnsiTheme="minorHAnsi" w:cstheme="minorBidi"/>
               <w:noProof/>
               <w:sz w:val="22"/>
               <w:szCs w:val="22"/>
             </w:rPr>
           </w:pPr>
-          <w:hyperlink w:history="1" w:anchor="_Toc101277667">
+          <w:hyperlink w:anchor="_Toc101277667" w:history="1">
             <w:r>
               <w:rPr>
                 <w:rStyle w:val="Hyperlink"/>
@@ -704,13 +704,13 @@
           <w:pPr>
             <w:pStyle w:val="TOC3"/>
             <w:rPr>
-              <w:rFonts w:asciiTheme="minorHAnsi" w:hAnsiTheme="minorHAnsi" w:eastAsiaTheme="minorEastAsia" w:cstheme="minorBidi"/>
+              <w:rFonts w:asciiTheme="minorHAnsi" w:eastAsiaTheme="minorEastAsia" w:hAnsiTheme="minorHAnsi" w:cstheme="minorBidi"/>
               <w:noProof/>
               <w:sz w:val="22"/>
               <w:szCs w:val="22"/>
             </w:rPr>
           </w:pPr>
-          <w:hyperlink w:history="1" w:anchor="_Toc101277668">
+          <w:hyperlink w:anchor="_Toc101277668" w:history="1">
             <w:r>
               <w:rPr>
                 <w:rStyle w:val="Hyperlink"/>
@@ -772,13 +772,13 @@
           <w:pPr>
             <w:pStyle w:val="TOC3"/>
             <w:rPr>
-              <w:rFonts w:asciiTheme="minorHAnsi" w:hAnsiTheme="minorHAnsi" w:eastAsiaTheme="minorEastAsia" w:cstheme="minorBidi"/>
+              <w:rFonts w:asciiTheme="minorHAnsi" w:eastAsiaTheme="minorEastAsia" w:hAnsiTheme="minorHAnsi" w:cstheme="minorBidi"/>
               <w:noProof/>
               <w:sz w:val="22"/>
               <w:szCs w:val="22"/>
             </w:rPr>
           </w:pPr>
-          <w:hyperlink w:history="1" w:anchor="_Toc101277669">
+          <w:hyperlink w:anchor="_Toc101277669" w:history="1">
             <w:r>
               <w:rPr>
                 <w:rStyle w:val="Hyperlink"/>
@@ -854,13 +854,13 @@
           <w:pPr>
             <w:pStyle w:val="TOC3"/>
             <w:rPr>
-              <w:rFonts w:asciiTheme="minorHAnsi" w:hAnsiTheme="minorHAnsi" w:eastAsiaTheme="minorEastAsia" w:cstheme="minorBidi"/>
+              <w:rFonts w:asciiTheme="minorHAnsi" w:eastAsiaTheme="minorEastAsia" w:hAnsiTheme="minorHAnsi" w:cstheme="minorBidi"/>
               <w:noProof/>
               <w:sz w:val="22"/>
               <w:szCs w:val="22"/>
             </w:rPr>
           </w:pPr>
-          <w:hyperlink w:history="1" w:anchor="_Toc101277670">
+          <w:hyperlink w:anchor="_Toc101277670" w:history="1">
             <w:r>
               <w:rPr>
                 <w:rStyle w:val="Hyperlink"/>
@@ -922,13 +922,13 @@
           <w:pPr>
             <w:pStyle w:val="TOC3"/>
             <w:rPr>
-              <w:rFonts w:asciiTheme="minorHAnsi" w:hAnsiTheme="minorHAnsi" w:eastAsiaTheme="minorEastAsia" w:cstheme="minorBidi"/>
+              <w:rFonts w:asciiTheme="minorHAnsi" w:eastAsiaTheme="minorEastAsia" w:hAnsiTheme="minorHAnsi" w:cstheme="minorBidi"/>
               <w:noProof/>
               <w:sz w:val="22"/>
               <w:szCs w:val="22"/>
             </w:rPr>
           </w:pPr>
-          <w:hyperlink w:history="1" w:anchor="_Toc101277671">
+          <w:hyperlink w:anchor="_Toc101277671" w:history="1">
             <w:r>
               <w:rPr>
                 <w:rStyle w:val="Hyperlink"/>
@@ -990,13 +990,13 @@
           <w:pPr>
             <w:pStyle w:val="TOC3"/>
             <w:rPr>
-              <w:rFonts w:asciiTheme="minorHAnsi" w:hAnsiTheme="minorHAnsi" w:eastAsiaTheme="minorEastAsia" w:cstheme="minorBidi"/>
+              <w:rFonts w:asciiTheme="minorHAnsi" w:eastAsiaTheme="minorEastAsia" w:hAnsiTheme="minorHAnsi" w:cstheme="minorBidi"/>
               <w:noProof/>
               <w:sz w:val="22"/>
               <w:szCs w:val="22"/>
             </w:rPr>
           </w:pPr>
-          <w:hyperlink w:history="1" w:anchor="_Toc101277672">
+          <w:hyperlink w:anchor="_Toc101277672" w:history="1">
             <w:r>
               <w:rPr>
                 <w:rStyle w:val="Hyperlink"/>
@@ -1059,13 +1059,13 @@
           <w:pPr>
             <w:pStyle w:val="TOC3"/>
             <w:rPr>
-              <w:rFonts w:asciiTheme="minorHAnsi" w:hAnsiTheme="minorHAnsi" w:eastAsiaTheme="minorEastAsia" w:cstheme="minorBidi"/>
+              <w:rFonts w:asciiTheme="minorHAnsi" w:eastAsiaTheme="minorEastAsia" w:hAnsiTheme="minorHAnsi" w:cstheme="minorBidi"/>
               <w:noProof/>
               <w:sz w:val="22"/>
               <w:szCs w:val="22"/>
             </w:rPr>
           </w:pPr>
-          <w:hyperlink w:history="1" w:anchor="_Toc101277673">
+          <w:hyperlink w:anchor="_Toc101277673" w:history="1">
             <w:r>
               <w:rPr>
                 <w:rStyle w:val="Hyperlink"/>
@@ -1127,13 +1127,13 @@
           <w:pPr>
             <w:pStyle w:val="TOC3"/>
             <w:rPr>
-              <w:rFonts w:asciiTheme="minorHAnsi" w:hAnsiTheme="minorHAnsi" w:eastAsiaTheme="minorEastAsia" w:cstheme="minorBidi"/>
+              <w:rFonts w:asciiTheme="minorHAnsi" w:eastAsiaTheme="minorEastAsia" w:hAnsiTheme="minorHAnsi" w:cstheme="minorBidi"/>
               <w:noProof/>
               <w:sz w:val="22"/>
               <w:szCs w:val="22"/>
             </w:rPr>
           </w:pPr>
-          <w:hyperlink w:history="1" w:anchor="_Toc101277674">
+          <w:hyperlink w:anchor="_Toc101277674" w:history="1">
             <w:r>
               <w:rPr>
                 <w:rStyle w:val="Hyperlink"/>
@@ -1195,13 +1195,13 @@
           <w:pPr>
             <w:pStyle w:val="TOC3"/>
             <w:rPr>
-              <w:rFonts w:asciiTheme="minorHAnsi" w:hAnsiTheme="minorHAnsi" w:eastAsiaTheme="minorEastAsia" w:cstheme="minorBidi"/>
+              <w:rFonts w:asciiTheme="minorHAnsi" w:eastAsiaTheme="minorEastAsia" w:hAnsiTheme="minorHAnsi" w:cstheme="minorBidi"/>
               <w:noProof/>
               <w:sz w:val="22"/>
               <w:szCs w:val="22"/>
             </w:rPr>
           </w:pPr>
-          <w:hyperlink w:history="1" w:anchor="_Toc101277675">
+          <w:hyperlink w:anchor="_Toc101277675" w:history="1">
             <w:r>
               <w:rPr>
                 <w:rStyle w:val="Hyperlink"/>
@@ -1263,13 +1263,13 @@
           <w:pPr>
             <w:pStyle w:val="TOC3"/>
             <w:rPr>
-              <w:rFonts w:asciiTheme="minorHAnsi" w:hAnsiTheme="minorHAnsi" w:eastAsiaTheme="minorEastAsia" w:cstheme="minorBidi"/>
+              <w:rFonts w:asciiTheme="minorHAnsi" w:eastAsiaTheme="minorEastAsia" w:hAnsiTheme="minorHAnsi" w:cstheme="minorBidi"/>
               <w:noProof/>
               <w:sz w:val="22"/>
               <w:szCs w:val="22"/>
             </w:rPr>
           </w:pPr>
-          <w:hyperlink w:history="1" w:anchor="_Toc101277676">
+          <w:hyperlink w:anchor="_Toc101277676" w:history="1">
             <w:r>
               <w:rPr>
                 <w:rStyle w:val="Hyperlink"/>
@@ -1332,13 +1332,13 @@
           <w:pPr>
             <w:pStyle w:val="TOC3"/>
             <w:rPr>
-              <w:rFonts w:asciiTheme="minorHAnsi" w:hAnsiTheme="minorHAnsi" w:eastAsiaTheme="minorEastAsia" w:cstheme="minorBidi"/>
+              <w:rFonts w:asciiTheme="minorHAnsi" w:eastAsiaTheme="minorEastAsia" w:hAnsiTheme="minorHAnsi" w:cstheme="minorBidi"/>
               <w:noProof/>
               <w:sz w:val="22"/>
               <w:szCs w:val="22"/>
             </w:rPr>
           </w:pPr>
-          <w:hyperlink w:history="1" w:anchor="_Toc101277677">
+          <w:hyperlink w:anchor="_Toc101277677" w:history="1">
             <w:r>
               <w:rPr>
                 <w:rStyle w:val="Hyperlink"/>
@@ -1401,13 +1401,13 @@
           <w:pPr>
             <w:pStyle w:val="TOC3"/>
             <w:rPr>
-              <w:rFonts w:asciiTheme="minorHAnsi" w:hAnsiTheme="minorHAnsi" w:eastAsiaTheme="minorEastAsia" w:cstheme="minorBidi"/>
+              <w:rFonts w:asciiTheme="minorHAnsi" w:eastAsiaTheme="minorEastAsia" w:hAnsiTheme="minorHAnsi" w:cstheme="minorBidi"/>
               <w:noProof/>
               <w:sz w:val="22"/>
               <w:szCs w:val="22"/>
             </w:rPr>
           </w:pPr>
-          <w:hyperlink w:history="1" w:anchor="_Toc101277678">
+          <w:hyperlink w:anchor="_Toc101277678" w:history="1">
             <w:r>
               <w:rPr>
                 <w:rStyle w:val="Hyperlink"/>
@@ -1470,13 +1470,13 @@
           <w:pPr>
             <w:pStyle w:val="TOC3"/>
             <w:rPr>
-              <w:rFonts w:asciiTheme="minorHAnsi" w:hAnsiTheme="minorHAnsi" w:eastAsiaTheme="minorEastAsia" w:cstheme="minorBidi"/>
+              <w:rFonts w:asciiTheme="minorHAnsi" w:eastAsiaTheme="minorEastAsia" w:hAnsiTheme="minorHAnsi" w:cstheme="minorBidi"/>
               <w:noProof/>
               <w:sz w:val="22"/>
               <w:szCs w:val="22"/>
             </w:rPr>
           </w:pPr>
-          <w:hyperlink w:history="1" w:anchor="_Toc101277679">
+          <w:hyperlink w:anchor="_Toc101277679" w:history="1">
             <w:r>
               <w:rPr>
                 <w:rStyle w:val="Hyperlink"/>
@@ -1539,13 +1539,13 @@
           <w:pPr>
             <w:pStyle w:val="TOC3"/>
             <w:rPr>
-              <w:rFonts w:asciiTheme="minorHAnsi" w:hAnsiTheme="minorHAnsi" w:eastAsiaTheme="minorEastAsia" w:cstheme="minorBidi"/>
+              <w:rFonts w:asciiTheme="minorHAnsi" w:eastAsiaTheme="minorEastAsia" w:hAnsiTheme="minorHAnsi" w:cstheme="minorBidi"/>
               <w:noProof/>
               <w:sz w:val="22"/>
               <w:szCs w:val="22"/>
             </w:rPr>
           </w:pPr>
-          <w:hyperlink w:history="1" w:anchor="_Toc101277680">
+          <w:hyperlink w:anchor="_Toc101277680" w:history="1">
             <w:r>
               <w:rPr>
                 <w:rStyle w:val="Hyperlink"/>
@@ -1611,13 +1611,13 @@
               <w:tab w:val="right" w:leader="dot" w:pos="9350"/>
             </w:tabs>
             <w:rPr>
-              <w:rFonts w:asciiTheme="minorHAnsi" w:hAnsiTheme="minorHAnsi" w:eastAsiaTheme="minorEastAsia" w:cstheme="minorBidi"/>
+              <w:rFonts w:asciiTheme="minorHAnsi" w:eastAsiaTheme="minorEastAsia" w:hAnsiTheme="minorHAnsi" w:cstheme="minorBidi"/>
               <w:noProof/>
               <w:sz w:val="22"/>
               <w:szCs w:val="22"/>
             </w:rPr>
           </w:pPr>
-          <w:hyperlink w:history="1" w:anchor="_Toc101277681">
+          <w:hyperlink w:anchor="_Toc101277681" w:history="1">
             <w:r>
               <w:rPr>
                 <w:rStyle w:val="Hyperlink"/>
@@ -1680,13 +1680,13 @@
           <w:pPr>
             <w:pStyle w:val="TOC3"/>
             <w:rPr>
-              <w:rFonts w:asciiTheme="minorHAnsi" w:hAnsiTheme="minorHAnsi" w:eastAsiaTheme="minorEastAsia" w:cstheme="minorBidi"/>
+              <w:rFonts w:asciiTheme="minorHAnsi" w:eastAsiaTheme="minorEastAsia" w:hAnsiTheme="minorHAnsi" w:cstheme="minorBidi"/>
               <w:noProof/>
               <w:sz w:val="22"/>
               <w:szCs w:val="22"/>
             </w:rPr>
           </w:pPr>
-          <w:hyperlink w:history="1" w:anchor="_Toc101277682">
+          <w:hyperlink w:anchor="_Toc101277682" w:history="1">
             <w:r>
               <w:rPr>
                 <w:rStyle w:val="Hyperlink"/>
@@ -1764,14 +1764,14 @@
         <w:keepLines w:val="0"/>
         <w:widowControl w:val="0"/>
       </w:pPr>
-      <w:bookmarkStart w:name="p5315209" w:id="12"/>
-      <w:bookmarkStart w:name="p5315_3" w:id="13"/>
-      <w:bookmarkStart w:name="_Toc408110491" w:id="14"/>
-      <w:bookmarkStart w:name="_Toc38364927" w:id="15"/>
-      <w:bookmarkStart w:name="_Toc89946672" w:id="16"/>
-      <w:bookmarkStart w:name="_Toc101277661" w:id="17"/>
-      <w:bookmarkStart w:name="_Toc346619191" w:id="18"/>
-      <w:bookmarkStart w:name="_Toc351650562" w:id="19"/>
+      <w:bookmarkStart w:id="12" w:name="p5315209"/>
+      <w:bookmarkStart w:id="13" w:name="p5315_3"/>
+      <w:bookmarkStart w:id="14" w:name="_Toc408110491"/>
+      <w:bookmarkStart w:id="15" w:name="_Toc38364927"/>
+      <w:bookmarkStart w:id="16" w:name="_Toc89946672"/>
+      <w:bookmarkStart w:id="17" w:name="_Toc101277661"/>
+      <w:bookmarkStart w:id="18" w:name="_Toc346619191"/>
+      <w:bookmarkStart w:id="19" w:name="_Toc351650562"/>
       <w:bookmarkEnd w:id="4"/>
       <w:bookmarkEnd w:id="5"/>
       <w:bookmarkEnd w:id="6"/>
@@ -1789,8 +1789,8 @@
         </w:rPr>
         <w:t>SUBPART 5315.3 — SOURCE SELECTION</w:t>
       </w:r>
-      <w:bookmarkStart w:name="_Toc408110492" w:id="20"/>
-      <w:bookmarkStart w:name="_Toc38364928" w:id="21"/>
+      <w:bookmarkStart w:id="20" w:name="_Toc408110492"/>
+      <w:bookmarkStart w:id="21" w:name="_Toc38364928"/>
       <w:bookmarkEnd w:id="14"/>
       <w:bookmarkEnd w:id="15"/>
       <w:bookmarkEnd w:id="16"/>
@@ -1806,8 +1806,8 @@
           <w:b w:val="0"/>
         </w:rPr>
       </w:pPr>
-      <w:bookmarkStart w:name="_Toc89946673" w:id="22"/>
-      <w:bookmarkStart w:name="_Toc101277662" w:id="23"/>
+      <w:bookmarkStart w:id="22" w:name="_Toc89946673"/>
+      <w:bookmarkStart w:id="23" w:name="_Toc101277662"/>
       <w:r>
         <w:rPr>
           <w:bCs/>
@@ -1826,7 +1826,7 @@
       <w:r>
         <w:t xml:space="preserve">See </w:t>
       </w:r>
-      <w:hyperlink w:history="1" w:anchor="AFFARS_MP5315_3" r:id="rId11">
+      <w:hyperlink r:id="rId11" w:anchor="AFFARS_MP5315_3" w:history="1">
         <w:r>
           <w:rPr>
             <w:rStyle w:val="Hyperlink"/>
@@ -1851,10 +1851,10 @@
         <w:keepLines w:val="0"/>
         <w:widowControl w:val="0"/>
       </w:pPr>
-      <w:bookmarkStart w:name="_Toc38364929" w:id="24"/>
-      <w:bookmarkStart w:name="_Toc89946674" w:id="25"/>
-      <w:bookmarkStart w:name="_Toc101277663" w:id="26"/>
-      <w:bookmarkStart w:name="_Toc408110493" w:id="27"/>
+      <w:bookmarkStart w:id="24" w:name="_Toc38364929"/>
+      <w:bookmarkStart w:id="25" w:name="_Toc89946674"/>
+      <w:bookmarkStart w:id="26" w:name="_Toc101277663"/>
+      <w:bookmarkStart w:id="27" w:name="_Toc408110493"/>
       <w:r>
         <w:t>5315.371-4   Exceptions</w:t>
       </w:r>
@@ -1876,12 +1876,26 @@
       <w:r>
         <w:t xml:space="preserve">See </w:t>
       </w:r>
-      <w:hyperlink w:history="1" w:anchor="AFFARS_MP5301_601" r:id="rId12">
+      <w:hyperlink r:id="rId12" w:anchor="AFFARS_MP5301_601" w:history="1">
         <w:r>
           <w:rPr>
             <w:rStyle w:val="Hyperlink"/>
           </w:rPr>
-          <w:t>MP5301.601(a)(i)</w:t>
+          <w:t>MP5301.601(a)(</w:t>
+        </w:r>
+        <w:proofErr w:type="spellStart"/>
+        <w:r>
+          <w:rPr>
+            <w:rStyle w:val="Hyperlink"/>
+          </w:rPr>
+          <w:t>i</w:t>
+        </w:r>
+        <w:proofErr w:type="spellEnd"/>
+        <w:r>
+          <w:rPr>
+            <w:rStyle w:val="Hyperlink"/>
+          </w:rPr>
+          <w:t>)</w:t>
         </w:r>
       </w:hyperlink>
       <w:r>
@@ -1894,7 +1908,7 @@
         </w:rPr>
         <w:t xml:space="preserve"> </w:t>
       </w:r>
-      <w:bookmarkStart w:name="_Toc38364930" w:id="28"/>
+      <w:bookmarkStart w:id="28" w:name="_Toc38364930"/>
     </w:p>
     <w:p>
       <w:pPr>
@@ -1903,8 +1917,8 @@
         <w:keepLines w:val="0"/>
         <w:widowControl w:val="0"/>
       </w:pPr>
-      <w:bookmarkStart w:name="_Toc89946675" w:id="29"/>
-      <w:bookmarkStart w:name="_Toc101277664" w:id="30"/>
+      <w:bookmarkStart w:id="29" w:name="_Toc89946675"/>
+      <w:bookmarkStart w:id="30" w:name="_Toc101277664"/>
       <w:r>
         <w:t xml:space="preserve">5315.371-5 </w:t>
       </w:r>
@@ -1932,7 +1946,7 @@
         </w:rPr>
         <w:t xml:space="preserve">(a) When a waiver to the requirement at </w:t>
       </w:r>
-      <w:hyperlink w:history="1" w:anchor="DFARS-215.371-2" r:id="rId13">
+      <w:hyperlink r:id="rId13" w:anchor="DFARS-215.371-2" w:history="1">
         <w:r>
           <w:rPr>
             <w:rStyle w:val="Hyperlink"/>
@@ -2011,13 +2025,29 @@
         </w:rPr>
         <w:t xml:space="preserve">See </w:t>
       </w:r>
-      <w:hyperlink w:history="1" w:anchor="AFFARS_MP5301_601" r:id="rId14">
+      <w:hyperlink r:id="rId14" w:anchor="AFFARS_MP5301_601" w:history="1">
         <w:r>
           <w:rPr>
             <w:rStyle w:val="Hyperlink"/>
             <w:szCs w:val="24"/>
           </w:rPr>
-          <w:t>MP5301.601(a)(i)</w:t>
+          <w:t>MP5301.601(a)(</w:t>
+        </w:r>
+        <w:proofErr w:type="spellStart"/>
+        <w:r>
+          <w:rPr>
+            <w:rStyle w:val="Hyperlink"/>
+            <w:szCs w:val="24"/>
+          </w:rPr>
+          <w:t>i</w:t>
+        </w:r>
+        <w:proofErr w:type="spellEnd"/>
+        <w:r>
+          <w:rPr>
+            <w:rStyle w:val="Hyperlink"/>
+            <w:szCs w:val="24"/>
+          </w:rPr>
+          <w:t>)</w:t>
         </w:r>
       </w:hyperlink>
       <w:r>
@@ -2034,9 +2064,9 @@
         <w:keepLines w:val="0"/>
         <w:widowControl w:val="0"/>
       </w:pPr>
-      <w:bookmarkStart w:name="_Toc38364931" w:id="31"/>
-      <w:bookmarkStart w:name="_Toc89946676" w:id="32"/>
-      <w:bookmarkStart w:name="_Toc101277665" w:id="33"/>
+      <w:bookmarkStart w:id="31" w:name="_Toc38364931"/>
+      <w:bookmarkStart w:id="32" w:name="_Toc89946676"/>
+      <w:bookmarkStart w:id="33" w:name="_Toc101277665"/>
       <w:r>
         <w:rPr>
           <w:bCs/>
@@ -2044,7 +2074,7 @@
         </w:rPr>
         <w:t>SUBPART 5315.4 — CONTRACT PRICING</w:t>
       </w:r>
-      <w:bookmarkStart w:name="_Toc38364932" w:id="34"/>
+      <w:bookmarkStart w:id="34" w:name="_Toc38364932"/>
       <w:bookmarkEnd w:id="31"/>
       <w:bookmarkEnd w:id="32"/>
       <w:bookmarkEnd w:id="33"/>
@@ -2059,8 +2089,8 @@
           <w:b w:val="0"/>
         </w:rPr>
       </w:pPr>
-      <w:bookmarkStart w:name="_Toc89946677" w:id="35"/>
-      <w:bookmarkStart w:name="_Toc101277666" w:id="36"/>
+      <w:bookmarkStart w:id="35" w:name="_Toc89946677"/>
+      <w:bookmarkStart w:id="36" w:name="_Toc101277666"/>
       <w:r>
         <w:lastRenderedPageBreak/>
         <w:t>5315.400</w:t>
@@ -2079,7 +2109,7 @@
       <w:r>
         <w:t xml:space="preserve">See </w:t>
       </w:r>
-      <w:hyperlink w:history="1" w:anchor="AFFARS_MP5315_4" r:id="rId15">
+      <w:hyperlink r:id="rId15" w:anchor="AFFARS_MP5315_4" w:history="1">
         <w:r>
           <w:rPr>
             <w:rStyle w:val="Hyperlink"/>
@@ -2132,10 +2162,10 @@
         <w:keepLines w:val="0"/>
         <w:widowControl w:val="0"/>
       </w:pPr>
-      <w:bookmarkStart w:name="_Toc408110495" w:id="37"/>
-      <w:bookmarkStart w:name="_Toc38364933" w:id="38"/>
-      <w:bookmarkStart w:name="_Toc89946678" w:id="39"/>
-      <w:bookmarkStart w:name="_Toc101277667" w:id="40"/>
+      <w:bookmarkStart w:id="37" w:name="_Toc408110495"/>
+      <w:bookmarkStart w:id="38" w:name="_Toc38364933"/>
+      <w:bookmarkStart w:id="39" w:name="_Toc89946678"/>
+      <w:bookmarkStart w:id="40" w:name="_Toc101277667"/>
       <w:r>
         <w:t xml:space="preserve">5315.403-1   Prohibition on Obtaining </w:t>
       </w:r>
@@ -2145,52 +2175,30 @@
       <w:r>
         <w:t>Cost or Pricing Data (</w:t>
       </w:r>
-      <w:hyperlink w:history="1" r:id="rId17">
-        <w:r>
-          <w:rPr>
-            <w:rStyle w:val="Hyperlink"/>
-          </w:rPr>
-          <w:t>10 U.S.C Chapter 271</w:t>
-        </w:r>
-      </w:hyperlink>
+      <w:r>
+        <w:t>10 U.S.C Chapter 271</w:t>
+      </w:r>
       <w:r>
         <w:t xml:space="preserve"> </w:t>
       </w:r>
       <w:r>
         <w:t xml:space="preserve">and </w:t>
       </w:r>
-      <w:hyperlink r:id="rId18">
-        <w:r>
-          <w:rPr>
-            <w:rStyle w:val="Hyperlink"/>
-          </w:rPr>
-          <w:t>41 U.S.C.</w:t>
-        </w:r>
-        <w:r>
-          <w:rPr>
-            <w:rStyle w:val="Hyperlink"/>
-          </w:rPr>
-          <w:t>,</w:t>
-        </w:r>
-        <w:r>
-          <w:rPr>
-            <w:rStyle w:val="Hyperlink"/>
-          </w:rPr>
-          <w:t xml:space="preserve"> </w:t>
-        </w:r>
-        <w:r>
-          <w:rPr>
-            <w:rStyle w:val="Hyperlink"/>
-          </w:rPr>
-          <w:t>C</w:t>
-        </w:r>
-        <w:r>
-          <w:rPr>
-            <w:rStyle w:val="Hyperlink"/>
-          </w:rPr>
-          <w:t>hapter 35</w:t>
-        </w:r>
-      </w:hyperlink>
+      <w:r>
+        <w:t>41 U.S.C.</w:t>
+      </w:r>
+      <w:r>
+        <w:t>,</w:t>
+      </w:r>
+      <w:r>
+        <w:t xml:space="preserve"> </w:t>
+      </w:r>
+      <w:r>
+        <w:t>C</w:t>
+      </w:r>
+      <w:r>
+        <w:t>hapter 35</w:t>
+      </w:r>
       <w:r>
         <w:t>)</w:t>
       </w:r>
@@ -2232,13 +2240,29 @@
         </w:rPr>
         <w:t xml:space="preserve">See </w:t>
       </w:r>
-      <w:hyperlink w:history="1" w:anchor="AFFARS_MP5301_601" r:id="rId19">
+      <w:hyperlink r:id="rId17" w:anchor="AFFARS_MP5301_601" w:history="1">
         <w:r>
           <w:rPr>
             <w:rStyle w:val="Hyperlink"/>
             <w:rFonts w:eastAsia="Times New Roman"/>
           </w:rPr>
-          <w:t>MP5301.601(a)(i)</w:t>
+          <w:t>MP5301.601(a)(</w:t>
+        </w:r>
+        <w:proofErr w:type="spellStart"/>
+        <w:r>
+          <w:rPr>
+            <w:rStyle w:val="Hyperlink"/>
+            <w:rFonts w:eastAsia="Times New Roman"/>
+          </w:rPr>
+          <w:t>i</w:t>
+        </w:r>
+        <w:proofErr w:type="spellEnd"/>
+        <w:r>
+          <w:rPr>
+            <w:rStyle w:val="Hyperlink"/>
+            <w:rFonts w:eastAsia="Times New Roman"/>
+          </w:rPr>
+          <w:t>)</w:t>
         </w:r>
       </w:hyperlink>
       <w:r>
@@ -2298,65 +2322,68 @@
         <w:widowControl w:val="0"/>
       </w:pPr>
       <w:r>
-        <w:rPr/>
         <w:t>(A)</w:t>
       </w:r>
       <w:r>
-        <w:rPr/>
         <w:t xml:space="preserve"> </w:t>
       </w:r>
       <w:r>
         <w:rPr>
-          <w:i w:val="1"/>
-          <w:iCs w:val="1"/>
+          <w:i/>
+          <w:iCs/>
         </w:rPr>
         <w:t>Exceptional case TINA waiver.</w:t>
       </w:r>
       <w:r>
-        <w:rPr/>
         <w:t xml:space="preserve">  </w:t>
       </w:r>
       <w:r>
-        <w:rPr/>
         <w:t>S</w:t>
       </w:r>
       <w:r>
-        <w:rPr/>
         <w:t xml:space="preserve">ee </w:t>
       </w:r>
-      <w:hyperlink w:anchor="AFFARS_MP5301_601" r:id="Rd5993c09a2154d6e">
+      <w:hyperlink r:id="rId18" w:anchor="AFFARS_MP5301_601">
         <w:r>
           <w:rPr>
             <w:rStyle w:val="Hyperlink"/>
           </w:rPr>
-          <w:t>MP5301.601(a)(i)</w:t>
+          <w:t>MP5301.601(a)(</w:t>
+        </w:r>
+        <w:proofErr w:type="spellStart"/>
+        <w:r>
+          <w:rPr>
+            <w:rStyle w:val="Hyperlink"/>
+          </w:rPr>
+          <w:t>i</w:t>
+        </w:r>
+        <w:proofErr w:type="spellEnd"/>
+        <w:r>
+          <w:rPr>
+            <w:rStyle w:val="Hyperlink"/>
+          </w:rPr>
+          <w:t>)</w:t>
         </w:r>
       </w:hyperlink>
       <w:r>
-        <w:rPr/>
         <w:t>.  When the waiver is for a subcontractor who has refused to provide cost or pricing data to a prime contractor, the information required must cover both the prime contract and the subcontract.</w:t>
       </w:r>
       <w:r>
-        <w:rPr/>
         <w:t xml:space="preserve"> </w:t>
       </w:r>
       <w:r>
-        <w:rPr/>
         <w:t xml:space="preserve"> </w:t>
       </w:r>
       <w:r>
-        <w:rPr/>
         <w:t xml:space="preserve">Contracting officers must submit a copy of all signed TINA waivers to </w:t>
       </w:r>
       <w:r>
-        <w:rPr/>
         <w:t xml:space="preserve">SAF/AQC </w:t>
       </w:r>
       <w:r>
-        <w:rPr/>
         <w:t xml:space="preserve">and the </w:t>
       </w:r>
-      <w:hyperlink r:id="R0355351afcde4a6e">
+      <w:hyperlink r:id="rId19">
         <w:r>
           <w:rPr>
             <w:rStyle w:val="Hyperlink"/>
@@ -2371,42 +2398,27 @@
         </w:r>
       </w:hyperlink>
       <w:r>
-        <w:rPr/>
-        <w:t xml:space="preserve"> (</w:t>
-      </w:r>
-      <w:r>
-        <w:rPr/>
-        <w:t>if</w:t>
-      </w:r>
-      <w:r>
-        <w:rPr/>
-        <w:t xml:space="preserve"> HCA is other than DAS(C) or ADAS(C))</w:t>
-      </w:r>
-      <w:r>
-        <w:rPr/>
+        <w:t xml:space="preserve"> (if HCA is other than DAS(C) or ADAS(C))</w:t>
+      </w:r>
+      <w:r>
         <w:t xml:space="preserve"> </w:t>
       </w:r>
       <w:r>
-        <w:rPr/>
         <w:t xml:space="preserve">within 30 days of </w:t>
       </w:r>
       <w:r>
-        <w:rPr/>
         <w:t>approval</w:t>
       </w:r>
       <w:r>
-        <w:rPr/>
         <w:t>.</w:t>
       </w:r>
       <w:r>
-        <w:rPr/>
         <w:t xml:space="preserve">  Submit the request for OUSD(A&amp;S)/DPC approval to use the exceptional circumstances waiver pursuant to </w:t>
       </w:r>
       <w:r>
-        <w:rPr/>
         <w:t xml:space="preserve"> </w:t>
       </w:r>
-      <w:hyperlink r:id="R069c8a4021ae4c2c">
+      <w:hyperlink r:id="rId20">
         <w:r>
           <w:rPr>
             <w:rStyle w:val="Hyperlink"/>
@@ -2422,27 +2434,25 @@
       </w:hyperlink>
       <w:r>
         <w:rPr>
-          <w:i w:val="1"/>
-          <w:iCs w:val="1"/>
+          <w:i/>
+          <w:iCs/>
         </w:rPr>
         <w:t xml:space="preserve"> </w:t>
       </w:r>
       <w:r>
         <w:rPr>
-          <w:i w:val="1"/>
-          <w:iCs w:val="1"/>
+          <w:i/>
+          <w:iCs/>
         </w:rPr>
         <w:t>Section 890 Pilot Program to Accelerate Contracting and Pricing Processes</w:t>
       </w:r>
       <w:r>
-        <w:rPr/>
         <w:t>,</w:t>
       </w:r>
       <w:r>
-        <w:rPr/>
         <w:t xml:space="preserve"> to </w:t>
       </w:r>
-      <w:hyperlink r:id="R13927685741b4e0d">
+      <w:hyperlink r:id="rId21">
         <w:r>
           <w:rPr>
             <w:rStyle w:val="Hyperlink"/>
@@ -2451,14 +2461,12 @@
         </w:r>
       </w:hyperlink>
       <w:r>
-        <w:rPr/>
         <w:t xml:space="preserve"> </w:t>
       </w:r>
       <w:r>
-        <w:rPr/>
         <w:t xml:space="preserve">and the </w:t>
       </w:r>
-      <w:hyperlink r:id="R9076d28643484f86">
+      <w:hyperlink r:id="rId22">
         <w:r>
           <w:rPr>
             <w:rStyle w:val="Hyperlink"/>
@@ -2467,23 +2475,18 @@
         </w:r>
       </w:hyperlink>
       <w:r>
-        <w:rPr/>
         <w:t xml:space="preserve"> (if HCA is other than DAS(C) or ADAS(C)) </w:t>
       </w:r>
       <w:r>
-        <w:rPr/>
         <w:t>with the S</w:t>
       </w:r>
       <w:r>
-        <w:rPr/>
         <w:t>ubject</w:t>
       </w:r>
       <w:r>
-        <w:rPr/>
         <w:t>:</w:t>
       </w:r>
       <w:r>
-        <w:rPr/>
         <w:t xml:space="preserve"> “AFFARS 5315.403-1(c)(4)(A) – Section 890 Pilot Program to Accelerate Contracting and Pricing Processes.” </w:t>
       </w:r>
     </w:p>
@@ -2494,9 +2497,9 @@
         <w:keepLines w:val="0"/>
         <w:widowControl w:val="0"/>
       </w:pPr>
-      <w:bookmarkStart w:name="_Toc38364934" w:id="41"/>
-      <w:bookmarkStart w:name="_Toc89946679" w:id="42"/>
-      <w:bookmarkStart w:name="_Toc101277668" w:id="43"/>
+      <w:bookmarkStart w:id="41" w:name="_Toc38364934"/>
+      <w:bookmarkStart w:id="42" w:name="_Toc89946679"/>
+      <w:bookmarkStart w:id="43" w:name="_Toc101277668"/>
       <w:r>
         <w:t>5315.403-3</w:t>
       </w:r>
@@ -2518,12 +2521,26 @@
       <w:r>
         <w:t xml:space="preserve">(a)(4) See </w:t>
       </w:r>
-      <w:hyperlink w:history="1" w:anchor="AFFARS_MP5301_601" r:id="rId23">
+      <w:hyperlink r:id="rId23" w:anchor="AFFARS_MP5301_601" w:history="1">
         <w:r>
           <w:rPr>
             <w:rStyle w:val="Hyperlink"/>
           </w:rPr>
-          <w:t>MP5301.601(a)(i)</w:t>
+          <w:t>MP5301.601(a)(</w:t>
+        </w:r>
+        <w:proofErr w:type="spellStart"/>
+        <w:r>
+          <w:rPr>
+            <w:rStyle w:val="Hyperlink"/>
+          </w:rPr>
+          <w:t>i</w:t>
+        </w:r>
+        <w:proofErr w:type="spellEnd"/>
+        <w:r>
+          <w:rPr>
+            <w:rStyle w:val="Hyperlink"/>
+          </w:rPr>
+          <w:t>)</w:t>
         </w:r>
       </w:hyperlink>
       <w:r>
@@ -2543,7 +2560,7 @@
           <w:u w:val="none"/>
         </w:rPr>
       </w:pPr>
-      <w:bookmarkStart w:name="_Toc38364935" w:id="44"/>
+      <w:bookmarkStart w:id="44" w:name="_Toc38364935"/>
       <w:r>
         <w:rPr>
           <w:rStyle w:val="Hyperlink"/>
@@ -2568,12 +2585,26 @@
         </w:rPr>
         <w:t xml:space="preserve"> See </w:t>
       </w:r>
-      <w:hyperlink w:history="1" w:anchor="AFFARS_MP5301_601" r:id="rId24">
+      <w:hyperlink r:id="rId24" w:anchor="AFFARS_MP5301_601" w:history="1">
         <w:r>
           <w:rPr>
             <w:rStyle w:val="Hyperlink"/>
           </w:rPr>
-          <w:t>MP5301.601(a)(i)</w:t>
+          <w:t>MP5301.601(a)(</w:t>
+        </w:r>
+        <w:proofErr w:type="spellStart"/>
+        <w:r>
+          <w:rPr>
+            <w:rStyle w:val="Hyperlink"/>
+          </w:rPr>
+          <w:t>i</w:t>
+        </w:r>
+        <w:proofErr w:type="spellEnd"/>
+        <w:r>
+          <w:rPr>
+            <w:rStyle w:val="Hyperlink"/>
+          </w:rPr>
+          <w:t>)</w:t>
         </w:r>
       </w:hyperlink>
       <w:r>
@@ -2584,7 +2615,7 @@
         </w:rPr>
         <w:t xml:space="preserve">.  SCOs must ensure the required information has been uploaded into the </w:t>
       </w:r>
-      <w:hyperlink w:history="1" r:id="rId25">
+      <w:hyperlink r:id="rId25" w:history="1">
         <w:r>
           <w:rPr>
             <w:rStyle w:val="Hyperlink"/>
@@ -2628,9 +2659,6 @@
     <w:p>
       <w:pPr>
         <w:pStyle w:val="Heading3"/>
-        <w:keepNext w:val="0"/>
-        <w:keepLines w:val="0"/>
-        <w:widowControl w:val="0"/>
       </w:pPr>
       <w:r>
         <w:rPr>
@@ -2640,10 +2668,16 @@
         </w:rPr>
         <w:t xml:space="preserve"> </w:t>
       </w:r>
-      <w:bookmarkStart w:name="_Toc89946680" w:id="45"/>
-      <w:bookmarkStart w:name="_Toc101277669" w:id="46"/>
-      <w:r>
-        <w:t xml:space="preserve">5315.403-4 Requiring </w:t>
+      <w:bookmarkStart w:id="45" w:name="_Toc89946680"/>
+      <w:bookmarkStart w:id="46" w:name="_Toc101277669"/>
+      <w:r>
+        <w:t xml:space="preserve">5315.403-4 </w:t>
+      </w:r>
+      <w:r>
+        <w:t>Requiring</w:t>
+      </w:r>
+      <w:r>
+        <w:t xml:space="preserve"> </w:t>
       </w:r>
       <w:r>
         <w:t xml:space="preserve">Certified </w:t>
@@ -2651,52 +2685,30 @@
       <w:r>
         <w:t>Cost or Pricing Data (</w:t>
       </w:r>
-      <w:hyperlink w:history="1" r:id="rId26">
-        <w:r>
-          <w:rPr>
-            <w:rStyle w:val="Hyperlink"/>
-          </w:rPr>
-          <w:t>10 U.S.C. Chapter 271</w:t>
-        </w:r>
-      </w:hyperlink>
+      <w:r>
+        <w:t>10 U.S.C. Chapter 271</w:t>
+      </w:r>
       <w:r>
         <w:t xml:space="preserve"> </w:t>
       </w:r>
       <w:r>
         <w:t xml:space="preserve">and </w:t>
       </w:r>
-      <w:hyperlink r:id="rId27">
-        <w:r>
-          <w:rPr>
-            <w:rStyle w:val="Hyperlink"/>
-          </w:rPr>
-          <w:t>41 U.S.C.</w:t>
-        </w:r>
-        <w:r>
-          <w:rPr>
-            <w:rStyle w:val="Hyperlink"/>
-          </w:rPr>
-          <w:t>,</w:t>
-        </w:r>
-        <w:r>
-          <w:rPr>
-            <w:rStyle w:val="Hyperlink"/>
-          </w:rPr>
-          <w:t xml:space="preserve"> </w:t>
-        </w:r>
-        <w:r>
-          <w:rPr>
-            <w:rStyle w:val="Hyperlink"/>
-          </w:rPr>
-          <w:t>C</w:t>
-        </w:r>
-        <w:r>
-          <w:rPr>
-            <w:rStyle w:val="Hyperlink"/>
-          </w:rPr>
-          <w:t>hapter 35</w:t>
-        </w:r>
-      </w:hyperlink>
+      <w:r>
+        <w:t>41 U.S.C.</w:t>
+      </w:r>
+      <w:r>
+        <w:t>,</w:t>
+      </w:r>
+      <w:r>
+        <w:t xml:space="preserve"> </w:t>
+      </w:r>
+      <w:r>
+        <w:t>C</w:t>
+      </w:r>
+      <w:r>
+        <w:t>hapter 35</w:t>
+      </w:r>
       <w:r>
         <w:t>)</w:t>
       </w:r>
@@ -2721,18 +2733,32 @@
       <w:r>
         <w:t xml:space="preserve">ee </w:t>
       </w:r>
-      <w:hyperlink w:anchor="AFFARS_MP5301_601" r:id="rId28">
+      <w:hyperlink r:id="rId26" w:anchor="AFFARS_MP5301_601">
         <w:r>
           <w:rPr>
             <w:rStyle w:val="Hyperlink"/>
           </w:rPr>
-          <w:t>MP5301.601(a)(i)</w:t>
+          <w:t>MP5301.601(a)(</w:t>
+        </w:r>
+        <w:proofErr w:type="spellStart"/>
+        <w:r>
+          <w:rPr>
+            <w:rStyle w:val="Hyperlink"/>
+          </w:rPr>
+          <w:t>i</w:t>
+        </w:r>
+        <w:proofErr w:type="spellEnd"/>
+        <w:r>
+          <w:rPr>
+            <w:rStyle w:val="Hyperlink"/>
+          </w:rPr>
+          <w:t>)</w:t>
         </w:r>
       </w:hyperlink>
       <w:r>
         <w:t>.</w:t>
       </w:r>
-      <w:bookmarkStart w:name="_Toc38364936" w:id="47"/>
+      <w:bookmarkStart w:id="47" w:name="_Toc38364936"/>
     </w:p>
     <w:p>
       <w:pPr>
@@ -2741,8 +2767,8 @@
         <w:keepLines w:val="0"/>
         <w:widowControl w:val="0"/>
       </w:pPr>
-      <w:bookmarkStart w:name="_Toc89946681" w:id="48"/>
-      <w:bookmarkStart w:name="_Toc101277670" w:id="49"/>
+      <w:bookmarkStart w:id="48" w:name="_Toc89946681"/>
+      <w:bookmarkStart w:id="49" w:name="_Toc101277670"/>
       <w:r>
         <w:t xml:space="preserve">5315.404-1-90  </w:t>
       </w:r>
@@ -2796,10 +2822,10 @@
             <w:tcW w:w="5640" w:type="dxa"/>
             <w:gridSpan w:val="2"/>
             <w:tcBorders>
-              <w:top w:val="single" w:color="auto" w:sz="8" w:space="0"/>
-              <w:left w:val="single" w:color="auto" w:sz="8" w:space="0"/>
-              <w:bottom w:val="single" w:color="auto" w:sz="8" w:space="0"/>
-              <w:right w:val="single" w:color="auto" w:sz="8" w:space="0"/>
+              <w:top w:val="single" w:sz="8" w:space="0" w:color="auto"/>
+              <w:left w:val="single" w:sz="8" w:space="0" w:color="auto"/>
+              <w:bottom w:val="single" w:sz="8" w:space="0" w:color="auto"/>
+              <w:right w:val="single" w:sz="8" w:space="0" w:color="auto"/>
             </w:tcBorders>
             <w:shd w:val="clear" w:color="auto" w:fill="D9D9D9" w:themeFill="background1" w:themeFillShade="D9"/>
             <w:vAlign w:val="center"/>
@@ -2836,10 +2862,10 @@
           <w:tcPr>
             <w:tcW w:w="2775" w:type="dxa"/>
             <w:tcBorders>
-              <w:top w:val="single" w:color="auto" w:sz="8" w:space="0"/>
-              <w:left w:val="single" w:color="auto" w:sz="8" w:space="0"/>
-              <w:bottom w:val="single" w:color="auto" w:sz="8" w:space="0"/>
-              <w:right w:val="single" w:color="auto" w:sz="8" w:space="0"/>
+              <w:top w:val="single" w:sz="8" w:space="0" w:color="auto"/>
+              <w:left w:val="single" w:sz="8" w:space="0" w:color="auto"/>
+              <w:bottom w:val="single" w:sz="8" w:space="0" w:color="auto"/>
+              <w:right w:val="single" w:sz="8" w:space="0" w:color="auto"/>
             </w:tcBorders>
             <w:shd w:val="clear" w:color="auto" w:fill="D9D9D9" w:themeFill="background1" w:themeFillShade="D9"/>
             <w:vAlign w:val="center"/>
@@ -2880,10 +2906,10 @@
           <w:tcPr>
             <w:tcW w:w="3015" w:type="dxa"/>
             <w:tcBorders>
-              <w:top w:val="single" w:color="auto" w:sz="4" w:space="0"/>
-              <w:left w:val="single" w:color="auto" w:sz="8" w:space="0"/>
-              <w:bottom w:val="single" w:color="auto" w:sz="8" w:space="0"/>
-              <w:right w:val="single" w:color="auto" w:sz="4" w:space="0"/>
+              <w:top w:val="single" w:sz="4" w:space="0" w:color="auto"/>
+              <w:left w:val="single" w:sz="8" w:space="0" w:color="auto"/>
+              <w:bottom w:val="single" w:sz="8" w:space="0" w:color="auto"/>
+              <w:right w:val="single" w:sz="4" w:space="0" w:color="auto"/>
             </w:tcBorders>
             <w:shd w:val="clear" w:color="auto" w:fill="FFFFFF" w:themeFill="background1"/>
             <w:noWrap/>
@@ -2919,10 +2945,10 @@
           <w:tcPr>
             <w:tcW w:w="2625" w:type="dxa"/>
             <w:tcBorders>
-              <w:top w:val="single" w:color="auto" w:sz="8" w:space="0"/>
-              <w:left w:val="single" w:color="auto" w:sz="4" w:space="0"/>
-              <w:bottom w:val="single" w:color="auto" w:sz="8" w:space="0"/>
-              <w:right w:val="single" w:color="auto" w:sz="8" w:space="0"/>
+              <w:top w:val="single" w:sz="8" w:space="0" w:color="auto"/>
+              <w:left w:val="single" w:sz="4" w:space="0" w:color="auto"/>
+              <w:bottom w:val="single" w:sz="8" w:space="0" w:color="auto"/>
+              <w:right w:val="single" w:sz="8" w:space="0" w:color="auto"/>
             </w:tcBorders>
             <w:shd w:val="clear" w:color="auto" w:fill="FFFFFF" w:themeFill="background1"/>
             <w:vAlign w:val="center"/>
@@ -2957,10 +2983,10 @@
           <w:tcPr>
             <w:tcW w:w="2775" w:type="dxa"/>
             <w:tcBorders>
-              <w:top w:val="single" w:color="auto" w:sz="8" w:space="0"/>
-              <w:left w:val="single" w:color="auto" w:sz="8" w:space="0"/>
-              <w:bottom w:val="single" w:color="auto" w:sz="8" w:space="0"/>
-              <w:right w:val="single" w:color="auto" w:sz="8" w:space="0"/>
+              <w:top w:val="single" w:sz="8" w:space="0" w:color="auto"/>
+              <w:left w:val="single" w:sz="8" w:space="0" w:color="auto"/>
+              <w:bottom w:val="single" w:sz="8" w:space="0" w:color="auto"/>
+              <w:right w:val="single" w:sz="8" w:space="0" w:color="auto"/>
             </w:tcBorders>
             <w:shd w:val="clear" w:color="auto" w:fill="FFFFFF" w:themeFill="background1"/>
             <w:noWrap/>
@@ -3002,10 +3028,10 @@
           <w:tcPr>
             <w:tcW w:w="3015" w:type="dxa"/>
             <w:tcBorders>
-              <w:top w:val="single" w:color="auto" w:sz="8" w:space="0"/>
-              <w:left w:val="single" w:color="auto" w:sz="8" w:space="0"/>
-              <w:bottom w:val="single" w:color="auto" w:sz="8" w:space="0"/>
-              <w:right w:val="single" w:color="auto" w:sz="4" w:space="0"/>
+              <w:top w:val="single" w:sz="8" w:space="0" w:color="auto"/>
+              <w:left w:val="single" w:sz="8" w:space="0" w:color="auto"/>
+              <w:bottom w:val="single" w:sz="8" w:space="0" w:color="auto"/>
+              <w:right w:val="single" w:sz="4" w:space="0" w:color="auto"/>
             </w:tcBorders>
             <w:shd w:val="clear" w:color="auto" w:fill="FFFFFF" w:themeFill="background1"/>
             <w:noWrap/>
@@ -3034,9 +3060,9 @@
             <w:tcW w:w="2625" w:type="dxa"/>
             <w:tcBorders>
               <w:top w:val="nil"/>
-              <w:left w:val="single" w:color="auto" w:sz="4" w:space="0"/>
-              <w:bottom w:val="single" w:color="auto" w:sz="8" w:space="0"/>
-              <w:right w:val="single" w:color="auto" w:sz="8" w:space="0"/>
+              <w:left w:val="single" w:sz="4" w:space="0" w:color="auto"/>
+              <w:bottom w:val="single" w:sz="8" w:space="0" w:color="auto"/>
+              <w:right w:val="single" w:sz="8" w:space="0" w:color="auto"/>
             </w:tcBorders>
             <w:shd w:val="clear" w:color="auto" w:fill="FFFFFF" w:themeFill="background1"/>
             <w:vAlign w:val="center"/>
@@ -3066,9 +3092,9 @@
             <w:tcW w:w="2775" w:type="dxa"/>
             <w:tcBorders>
               <w:top w:val="nil"/>
-              <w:left w:val="single" w:color="auto" w:sz="8" w:space="0"/>
-              <w:bottom w:val="single" w:color="auto" w:sz="8" w:space="0"/>
-              <w:right w:val="single" w:color="auto" w:sz="8" w:space="0"/>
+              <w:left w:val="single" w:sz="8" w:space="0" w:color="auto"/>
+              <w:bottom w:val="single" w:sz="8" w:space="0" w:color="auto"/>
+              <w:right w:val="single" w:sz="8" w:space="0" w:color="auto"/>
             </w:tcBorders>
             <w:shd w:val="clear" w:color="auto" w:fill="FFFFFF" w:themeFill="background1"/>
             <w:noWrap/>
@@ -3111,7 +3137,7 @@
       <w:r>
         <w:t xml:space="preserve">See </w:t>
       </w:r>
-      <w:hyperlink w:history="1" w:anchor="AFFARS_MP5315_404_1_90" r:id="rId29">
+      <w:hyperlink r:id="rId27" w:anchor="AFFARS_MP5315_404_1_90" w:history="1">
         <w:r>
           <w:rPr>
             <w:rStyle w:val="Hyperlink"/>
@@ -3140,24 +3166,15 @@
     </w:p>
     <w:p>
       <w:pPr>
-        <w:pStyle w:val="Heading3"/>
-        <w:keepNext w:val="0"/>
-        <w:keepLines w:val="0"/>
-        <w:widowControl w:val="0"/>
-        <w:ind w:firstLine="432"/>
-      </w:pPr>
-      <w:r>
-        <w:rPr>
-          <w:b w:val="0"/>
-          <w:bCs/>
-        </w:rPr>
+        <w:pStyle w:val="List2"/>
+      </w:pPr>
+      <w:r>
         <w:t xml:space="preserve">(c) See </w:t>
       </w:r>
-      <w:hyperlink w:history="1" w:anchor="AFFARS_MP5315_404_1_90" r:id="rId30">
+      <w:hyperlink r:id="rId28" w:anchor="AFFARS_MP5315_404_1_90" w:history="1">
         <w:r>
           <w:rPr>
             <w:rStyle w:val="Hyperlink"/>
-            <w:b w:val="0"/>
             <w:bCs/>
           </w:rPr>
           <w:t>MP5315.404-1-90</w:t>
@@ -3165,119 +3182,66 @@
         <w:r>
           <w:rPr>
             <w:rStyle w:val="Hyperlink"/>
-            <w:b w:val="0"/>
             <w:bCs/>
           </w:rPr>
           <w:t>(c)</w:t>
         </w:r>
       </w:hyperlink>
       <w:r>
-        <w:rPr>
-          <w:b w:val="0"/>
-          <w:bCs/>
-        </w:rPr>
         <w:t xml:space="preserve"> for procedures for</w:t>
       </w:r>
       <w:r>
-        <w:rPr>
-          <w:b w:val="0"/>
-          <w:bCs/>
-        </w:rPr>
         <w:t xml:space="preserve"> request</w:t>
       </w:r>
       <w:r>
-        <w:rPr>
-          <w:b w:val="0"/>
-          <w:bCs/>
-        </w:rPr>
         <w:t>ing</w:t>
       </w:r>
       <w:r>
-        <w:rPr>
-          <w:b w:val="0"/>
-          <w:bCs/>
-        </w:rPr>
         <w:t xml:space="preserve"> a </w:t>
       </w:r>
       <w:r>
-        <w:rPr>
-          <w:b w:val="0"/>
-          <w:bCs/>
-        </w:rPr>
         <w:t xml:space="preserve">pricing assistance </w:t>
       </w:r>
       <w:r>
-        <w:rPr>
-          <w:b w:val="0"/>
-          <w:bCs/>
-        </w:rPr>
         <w:t xml:space="preserve">waiver </w:t>
       </w:r>
       <w:r>
-        <w:rPr>
-          <w:b w:val="0"/>
-          <w:bCs/>
-        </w:rPr>
         <w:t>for act</w:t>
       </w:r>
       <w:r>
-        <w:rPr>
-          <w:b w:val="0"/>
-          <w:bCs/>
-        </w:rPr>
         <w:t xml:space="preserve">ions </w:t>
       </w:r>
       <w:r>
-        <w:rPr>
-          <w:b w:val="0"/>
-          <w:bCs/>
-        </w:rPr>
         <w:t>that meet or exceed</w:t>
       </w:r>
       <w:r>
-        <w:rPr>
-          <w:b w:val="0"/>
-          <w:bCs/>
-        </w:rPr>
         <w:t xml:space="preserve"> the required thresholds</w:t>
       </w:r>
       <w:r>
         <w:rPr>
-          <w:b w:val="0"/>
-          <w:bCs/>
           <w:color w:val="000000"/>
         </w:rPr>
         <w:t xml:space="preserve"> identified in 5315.404-1-90(a)</w:t>
       </w:r>
       <w:r>
         <w:rPr>
-          <w:b w:val="0"/>
-          <w:bCs/>
           <w:color w:val="000000"/>
         </w:rPr>
         <w:t xml:space="preserve"> above</w:t>
       </w:r>
       <w:r>
-        <w:rPr>
-          <w:b w:val="0"/>
-          <w:bCs/>
-        </w:rPr>
         <w:t>.</w:t>
       </w:r>
       <w:r>
         <w:t xml:space="preserve"> </w:t>
       </w:r>
-      <w:bookmarkStart w:name="_Toc38364937" w:id="50"/>
-      <w:bookmarkStart w:name="_Toc89946682" w:id="51"/>
-      <w:bookmarkStart w:name="_Toc101277671" w:id="52"/>
+      <w:bookmarkStart w:id="50" w:name="_Toc38364937"/>
+      <w:bookmarkStart w:id="51" w:name="_Toc89946682"/>
+      <w:bookmarkStart w:id="52" w:name="_Toc101277671"/>
     </w:p>
     <w:p>
       <w:pPr>
         <w:pStyle w:val="Heading3"/>
-        <w:keepNext w:val="0"/>
-        <w:keepLines w:val="0"/>
-        <w:widowControl w:val="0"/>
-        <w:ind w:firstLine="432"/>
       </w:pPr>
       <w:r>
         <w:t xml:space="preserve">5315.404-2 </w:t>
@@ -3302,13 +3266,29 @@
         </w:rPr>
         <w:t xml:space="preserve">See </w:t>
       </w:r>
-      <w:hyperlink w:history="1" w:anchor="AFFARS_MP5301_601" r:id="rId31">
+      <w:hyperlink r:id="rId29" w:anchor="AFFARS_MP5301_601" w:history="1">
         <w:r>
           <w:rPr>
             <w:rStyle w:val="Hyperlink"/>
             <w:szCs w:val="24"/>
           </w:rPr>
-          <w:t>MP5301.601(a)(i)</w:t>
+          <w:t>MP5301.601(a)(</w:t>
+        </w:r>
+        <w:proofErr w:type="spellStart"/>
+        <w:r>
+          <w:rPr>
+            <w:rStyle w:val="Hyperlink"/>
+            <w:szCs w:val="24"/>
+          </w:rPr>
+          <w:t>i</w:t>
+        </w:r>
+        <w:proofErr w:type="spellEnd"/>
+        <w:r>
+          <w:rPr>
+            <w:rStyle w:val="Hyperlink"/>
+            <w:szCs w:val="24"/>
+          </w:rPr>
+          <w:t>)</w:t>
         </w:r>
       </w:hyperlink>
       <w:r>
@@ -3325,9 +3305,9 @@
         <w:keepLines w:val="0"/>
         <w:widowControl w:val="0"/>
       </w:pPr>
-      <w:bookmarkStart w:name="_Toc38364938" w:id="53"/>
-      <w:bookmarkStart w:name="_Toc89946683" w:id="54"/>
-      <w:bookmarkStart w:name="_Toc101277672" w:id="55"/>
+      <w:bookmarkStart w:id="53" w:name="_Toc38364938"/>
+      <w:bookmarkStart w:id="54" w:name="_Toc89946683"/>
+      <w:bookmarkStart w:id="55" w:name="_Toc101277672"/>
       <w:r>
         <w:rPr>
           <w:bCs/>
@@ -3361,12 +3341,26 @@
       <w:r>
         <w:t xml:space="preserve">ee </w:t>
       </w:r>
-      <w:hyperlink w:history="1" w:anchor="AFFARS_MP5301_601" r:id="rId32">
+      <w:hyperlink r:id="rId30" w:anchor="AFFARS_MP5301_601" w:history="1">
         <w:r>
           <w:rPr>
             <w:rStyle w:val="Hyperlink"/>
           </w:rPr>
-          <w:t>MP5301.601(a)(i)</w:t>
+          <w:t>MP5301.601(a)(</w:t>
+        </w:r>
+        <w:proofErr w:type="spellStart"/>
+        <w:r>
+          <w:rPr>
+            <w:rStyle w:val="Hyperlink"/>
+          </w:rPr>
+          <w:t>i</w:t>
+        </w:r>
+        <w:proofErr w:type="spellEnd"/>
+        <w:r>
+          <w:rPr>
+            <w:rStyle w:val="Hyperlink"/>
+          </w:rPr>
+          <w:t>)</w:t>
         </w:r>
       </w:hyperlink>
       <w:r>
@@ -3375,7 +3369,7 @@
       <w:r>
         <w:t xml:space="preserve"> </w:t>
       </w:r>
-      <w:bookmarkStart w:name="_Toc38364939" w:id="56"/>
+      <w:bookmarkStart w:id="56" w:name="_Toc38364939"/>
     </w:p>
     <w:p>
       <w:pPr>
@@ -3384,8 +3378,8 @@
         <w:keepLines w:val="0"/>
         <w:widowControl w:val="0"/>
       </w:pPr>
-      <w:bookmarkStart w:name="_Toc89946684" w:id="57"/>
-      <w:bookmarkStart w:name="_Toc101277673" w:id="58"/>
+      <w:bookmarkStart w:id="57" w:name="_Toc89946684"/>
+      <w:bookmarkStart w:id="58" w:name="_Toc101277673"/>
       <w:r>
         <w:t>5315.404-70</w:t>
       </w:r>
@@ -3453,7 +3447,7 @@
         </w:rPr>
         <w:t xml:space="preserve"> prepared and reported using the web-based </w:t>
       </w:r>
-      <w:hyperlink w:history="1" r:id="rId33">
+      <w:hyperlink r:id="rId31" w:history="1">
         <w:r>
           <w:rPr>
             <w:rStyle w:val="Hyperlink"/>
@@ -3533,7 +3527,7 @@
         </w:rPr>
         <w:t xml:space="preserve">enabled version of the </w:t>
       </w:r>
-      <w:hyperlink w:history="1" r:id="rId34">
+      <w:hyperlink r:id="rId32" w:history="1">
         <w:r>
           <w:rPr>
             <w:rFonts w:ascii="Times New Roman" w:hAnsi="Times New Roman" w:cs="Times New Roman"/>
@@ -3576,9 +3570,9 @@
       <w:pPr>
         <w:pStyle w:val="Heading3"/>
       </w:pPr>
-      <w:bookmarkStart w:name="_Toc89946685" w:id="59"/>
-      <w:bookmarkStart w:name="_Toc101277674" w:id="60"/>
-      <w:bookmarkStart w:name="_Toc38364940" w:id="61"/>
+      <w:bookmarkStart w:id="59" w:name="_Toc89946685"/>
+      <w:bookmarkStart w:id="60" w:name="_Toc101277674"/>
+      <w:bookmarkStart w:id="61" w:name="_Toc38364940"/>
       <w:r>
         <w:t>5315.405 Price Negotiation</w:t>
       </w:r>
@@ -3606,7 +3600,7 @@
       <w:r>
         <w:t xml:space="preserve">immediately submit an </w:t>
       </w:r>
-      <w:hyperlink r:id="rId35">
+      <w:hyperlink r:id="rId33">
         <w:r>
           <w:rPr>
             <w:rStyle w:val="Hyperlink"/>
@@ -3617,7 +3611,7 @@
       <w:r>
         <w:t xml:space="preserve"> to </w:t>
       </w:r>
-      <w:hyperlink w:history="1" r:id="rId36">
+      <w:hyperlink r:id="rId34" w:history="1">
         <w:r>
           <w:rPr>
             <w:rStyle w:val="Hyperlink"/>
@@ -3654,11 +3648,8 @@
         <w:ind w:left="810"/>
       </w:pPr>
       <w:r>
-        <w:t xml:space="preserve">(1) If the Egregious Pricing situation is not resolved through negotiations, the offeror is </w:t>
-      </w:r>
-      <w:r>
         <w:lastRenderedPageBreak/>
-        <w:t>ineligible for award unless the</w:t>
+        <w:t>(1) If the Egregious Pricing situation is not resolved through negotiations, the offeror is ineligible for award unless the</w:t>
       </w:r>
       <w:r>
         <w:t xml:space="preserve"> cognizant</w:t>
@@ -3680,7 +3671,21 @@
         <w:rPr>
           <w:szCs w:val="24"/>
         </w:rPr>
-        <w:t xml:space="preserve">(i) The program or mission partner need for the item(s) or service(s) in terms of the specific mission </w:t>
+        <w:t>(</w:t>
+      </w:r>
+      <w:proofErr w:type="spellStart"/>
+      <w:r>
+        <w:rPr>
+          <w:szCs w:val="24"/>
+        </w:rPr>
+        <w:t>i</w:t>
+      </w:r>
+      <w:proofErr w:type="spellEnd"/>
+      <w:r>
+        <w:rPr>
+          <w:szCs w:val="24"/>
+        </w:rPr>
+        <w:t xml:space="preserve">) The program or mission partner need for the item(s) or service(s) in terms of the specific mission </w:t>
       </w:r>
       <w:proofErr w:type="gramStart"/>
       <w:r>
@@ -3726,7 +3731,21 @@
         <w:rPr>
           <w:szCs w:val="24"/>
         </w:rPr>
-        <w:t>overnment if award is not made.</w:t>
+        <w:t xml:space="preserve">overnment if </w:t>
+      </w:r>
+      <w:proofErr w:type="gramStart"/>
+      <w:r>
+        <w:rPr>
+          <w:szCs w:val="24"/>
+        </w:rPr>
+        <w:t>award</w:t>
+      </w:r>
+      <w:proofErr w:type="gramEnd"/>
+      <w:r>
+        <w:rPr>
+          <w:szCs w:val="24"/>
+        </w:rPr>
+        <w:t xml:space="preserve"> is not made.</w:t>
       </w:r>
     </w:p>
     <w:p>
@@ -3744,7 +3763,7 @@
       <w:r>
         <w:t xml:space="preserve"> HCA that the conditions listed in (d)(1) exist and award should be made. </w:t>
       </w:r>
-      <w:hyperlink w:history="1" w:anchor="AFFARS_SUBPART_5301_7" r:id="rId37">
+      <w:hyperlink r:id="rId35" w:anchor="AFFARS_SUBPART_5301_7" w:history="1">
         <w:r>
           <w:rPr>
             <w:rStyle w:val="Hyperlink"/>
@@ -3769,14 +3788,12 @@
         <w:ind w:left="810"/>
       </w:pPr>
       <w:r>
-        <w:rPr/>
         <w:t>(3) Contracting officers, with coordination from the cognizant SCO, must report price negotiation situations, where (d)(1) applies, to</w:t>
       </w:r>
       <w:r>
-        <w:rPr/>
         <w:t xml:space="preserve"> the </w:t>
       </w:r>
-      <w:hyperlink r:id="R721e43a9d9d94b50">
+      <w:hyperlink r:id="rId36">
         <w:r>
           <w:rPr>
             <w:rStyle w:val="Hyperlink"/>
@@ -3785,25 +3802,20 @@
         </w:r>
       </w:hyperlink>
       <w:r>
-        <w:rPr/>
         <w:t xml:space="preserve"> no later than 30 days after negotiations have concluded. Update the </w:t>
       </w:r>
-      <w:hyperlink r:id="R6d5e2389b7f8463c">
-        <w:r>
-          <w:rPr/>
+      <w:hyperlink r:id="rId37">
+        <w:r>
           <w:t>Egregious Pricing Incident Report</w:t>
         </w:r>
       </w:hyperlink>
       <w:r>
-        <w:rPr/>
         <w:t xml:space="preserve"> completed under </w:t>
       </w:r>
       <w:r>
-        <w:rPr/>
         <w:t xml:space="preserve">paragraph </w:t>
       </w:r>
       <w:r>
-        <w:rPr/>
         <w:t>(d) with post-negotiation information and submit a copy of the final negotiation memorandum and D&amp;F as attachments.</w:t>
       </w:r>
     </w:p>
@@ -3824,7 +3836,7 @@
       <w:r>
         <w:t xml:space="preserve">1-3) above apply to situations where certified cost and pricing data are required and to situations when certified cost and pricing data are not required. If used in situations where other than certified cost or pricing data is required and </w:t>
       </w:r>
-      <w:hyperlink w:anchor="FAR_15_403_3" r:id="rId39">
+      <w:hyperlink r:id="rId38" w:anchor="FAR_15_403_3">
         <w:r>
           <w:rPr>
             <w:rStyle w:val="Hyperlink"/>
@@ -3841,7 +3853,7 @@
       <w:r>
         <w:t xml:space="preserve"> </w:t>
       </w:r>
-      <w:hyperlink w:history="1" w:anchor="AFFARS_5315_403_3" r:id="rId40">
+      <w:hyperlink r:id="rId39" w:anchor="AFFARS_5315_403_3" w:history="1">
         <w:r>
           <w:rPr>
             <w:rStyle w:val="Hyperlink"/>
@@ -3863,16 +3875,21 @@
         <w:keepLines w:val="0"/>
         <w:widowControl w:val="0"/>
       </w:pPr>
-      <w:bookmarkStart w:name="_Toc89946686" w:id="62"/>
-      <w:bookmarkStart w:name="_Toc101277675" w:id="63"/>
+      <w:bookmarkStart w:id="62" w:name="_Toc89946686"/>
+      <w:bookmarkStart w:id="63" w:name="_Toc101277675"/>
       <w:r>
         <w:t xml:space="preserve">5315.406-1 </w:t>
       </w:r>
       <w:r>
         <w:t xml:space="preserve">  </w:t>
       </w:r>
-      <w:r>
-        <w:t xml:space="preserve">Prenegotiation </w:t>
+      <w:proofErr w:type="spellStart"/>
+      <w:r>
+        <w:t>Prenegotiation</w:t>
+      </w:r>
+      <w:proofErr w:type="spellEnd"/>
+      <w:r>
+        <w:t xml:space="preserve"> </w:t>
       </w:r>
       <w:r>
         <w:t>O</w:t>
@@ -3890,83 +3907,69 @@
         <w:widowControl w:val="0"/>
       </w:pPr>
       <w:r>
-        <w:rPr/>
         <w:t xml:space="preserve">(b)(ii) </w:t>
       </w:r>
       <w:r>
         <w:rPr>
-          <w:i w:val="1"/>
-          <w:iCs w:val="1"/>
+          <w:i/>
+          <w:iCs/>
         </w:rPr>
         <w:t>Adjudication Procedures</w:t>
       </w:r>
       <w:r>
         <w:rPr>
-          <w:i w:val="1"/>
-          <w:iCs w:val="1"/>
+          <w:i/>
+          <w:iCs/>
         </w:rPr>
         <w:t>.</w:t>
       </w:r>
       <w:r>
         <w:rPr>
-          <w:i w:val="1"/>
-          <w:iCs w:val="1"/>
+          <w:i/>
+          <w:iCs/>
         </w:rPr>
         <w:t xml:space="preserve"> </w:t>
       </w:r>
       <w:r>
-        <w:rPr/>
         <w:t>The contracting officer must</w:t>
       </w:r>
       <w:r>
-        <w:rPr/>
         <w:t xml:space="preserve"> </w:t>
       </w:r>
       <w:r>
-        <w:rPr/>
         <w:t xml:space="preserve">forward </w:t>
       </w:r>
       <w:r>
-        <w:rPr/>
         <w:t>DCAA requests for Air Force management review through their management chain</w:t>
       </w:r>
       <w:r>
-        <w:rPr/>
         <w:t xml:space="preserve"> </w:t>
       </w:r>
       <w:r>
-        <w:rPr/>
         <w:t>and provide the</w:t>
       </w:r>
       <w:r>
-        <w:rPr/>
         <w:t xml:space="preserve"> SCO</w:t>
       </w:r>
       <w:r>
-        <w:rPr/>
         <w:t xml:space="preserve"> </w:t>
       </w:r>
       <w:r>
-        <w:rPr/>
         <w:t>na</w:t>
       </w:r>
       <w:r>
-        <w:rPr/>
         <w:t>me and contact information to the cognizant DCAA representative.  If di</w:t>
       </w:r>
       <w:r>
-        <w:rPr/>
         <w:t>sagreements remain, the SCO</w:t>
       </w:r>
       <w:r>
-        <w:rPr/>
         <w:t xml:space="preserve"> must elevate the issue to</w:t>
       </w:r>
       <w:r>
-        <w:rPr/>
         <w:t xml:space="preserve"> the </w:t>
       </w:r>
-      <w:hyperlink r:id="R64c1018f8d5546c4">
+      <w:hyperlink r:id="rId40">
         <w:r>
           <w:rPr>
             <w:rStyle w:val="Hyperlink"/>
@@ -3975,23 +3978,18 @@
         </w:r>
       </w:hyperlink>
       <w:r>
-        <w:rPr/>
         <w:t xml:space="preserve"> </w:t>
       </w:r>
       <w:r>
-        <w:rPr/>
         <w:t>to support any request from DCAA</w:t>
       </w:r>
       <w:r>
-        <w:rPr/>
         <w:t xml:space="preserve"> for further elevation</w:t>
       </w:r>
       <w:r>
-        <w:rPr/>
         <w:t xml:space="preserve"> of the issue(s)</w:t>
       </w:r>
       <w:r>
-        <w:rPr/>
         <w:t>.</w:t>
       </w:r>
     </w:p>
@@ -4030,7 +4028,7 @@
       <w:r>
         <w:t xml:space="preserve">The </w:t>
       </w:r>
-      <w:hyperlink w:history="1" r:id="rId41">
+      <w:hyperlink r:id="rId41" w:history="1">
         <w:r>
           <w:rPr>
             <w:rStyle w:val="Hyperlink"/>
@@ -4049,9 +4047,9 @@
         <w:keepLines w:val="0"/>
         <w:widowControl w:val="0"/>
       </w:pPr>
-      <w:bookmarkStart w:name="_Toc38364941" w:id="64"/>
-      <w:bookmarkStart w:name="_Toc89946687" w:id="65"/>
-      <w:bookmarkStart w:name="_Toc101277676" w:id="66"/>
+      <w:bookmarkStart w:id="64" w:name="_Toc38364941"/>
+      <w:bookmarkStart w:id="65" w:name="_Toc89946687"/>
+      <w:bookmarkStart w:id="66" w:name="_Toc101277676"/>
       <w:r>
         <w:rPr>
           <w:bCs/>
@@ -4093,9 +4091,13 @@
       <w:r>
         <w:t xml:space="preserve">For contract actions valued below the </w:t>
       </w:r>
-      <w:hyperlink w:history="1" w:anchor="FAR_15_403_4" r:id="rId43">
-        <w:r>
-          <w:t>Truthful Cost or Pricing Data</w:t>
+      <w:hyperlink r:id="rId43" w:anchor="FAR_15_403_4" w:history="1">
+        <w:r>
+          <w:t xml:space="preserve">Truthful Cost </w:t>
+        </w:r>
+        <w:r>
+          <w:lastRenderedPageBreak/>
+          <w:t>or Pricing Data</w:t>
         </w:r>
         <w:r>
           <w:t xml:space="preserve"> threshold</w:t>
@@ -4104,7 +4106,7 @@
       <w:r>
         <w:t xml:space="preserve">, the AF Streamlined PNM Format for </w:t>
       </w:r>
-      <w:hyperlink w:history="1" r:id="rId44">
+      <w:hyperlink r:id="rId44" w:history="1">
         <w:r>
           <w:t>supplies</w:t>
         </w:r>
@@ -4112,17 +4114,13 @@
       <w:r>
         <w:t xml:space="preserve"> or </w:t>
       </w:r>
-      <w:hyperlink w:history="1" r:id="rId45">
+      <w:hyperlink r:id="rId45" w:history="1">
         <w:r>
           <w:t>services</w:t>
         </w:r>
       </w:hyperlink>
       <w:r>
-        <w:t xml:space="preserve"> is </w:t>
-      </w:r>
-      <w:r>
-        <w:lastRenderedPageBreak/>
-        <w:t xml:space="preserve">available for use. If the value of the contract action exceeds the </w:t>
+        <w:t xml:space="preserve"> is available for use. If the value of the contract action exceeds the </w:t>
       </w:r>
       <w:r>
         <w:t>Truthful Cost or Pricing Data</w:t>
@@ -4157,7 +4155,7 @@
         </w:rPr>
         <w:t xml:space="preserve">The </w:t>
       </w:r>
-      <w:hyperlink w:history="1" r:id="rId46">
+      <w:hyperlink r:id="rId46" w:history="1">
         <w:r>
           <w:rPr>
             <w:rFonts w:eastAsia="Times New Roman"/>
@@ -4177,7 +4175,7 @@
         </w:rPr>
         <w:t xml:space="preserve"> </w:t>
       </w:r>
-      <w:hyperlink w:history="1" r:id="rId47">
+      <w:hyperlink r:id="rId47" w:history="1">
         <w:r>
           <w:rPr>
             <w:rStyle w:val="Hyperlink"/>
@@ -4192,7 +4190,7 @@
         </w:rPr>
         <w:t xml:space="preserve"> or </w:t>
       </w:r>
-      <w:hyperlink w:history="1" r:id="rId48">
+      <w:hyperlink r:id="rId48" w:history="1">
         <w:r>
           <w:rPr>
             <w:rStyle w:val="Hyperlink"/>
@@ -4227,10 +4225,10 @@
         <w:keepLines w:val="0"/>
         <w:widowControl w:val="0"/>
       </w:pPr>
-      <w:bookmarkStart w:name="_Toc38364942" w:id="67"/>
-      <w:bookmarkStart w:name="_Toc89946688" w:id="68"/>
-      <w:bookmarkStart w:name="_Toc101277677" w:id="69"/>
-      <w:bookmarkStart w:name="_Toc408110505" w:id="70"/>
+      <w:bookmarkStart w:id="67" w:name="_Toc38364942"/>
+      <w:bookmarkStart w:id="68" w:name="_Toc89946688"/>
+      <w:bookmarkStart w:id="69" w:name="_Toc101277677"/>
+      <w:bookmarkStart w:id="70" w:name="_Toc408110505"/>
       <w:r>
         <w:rPr>
           <w:bCs/>
@@ -4262,15 +4260,45 @@
         <w:rPr>
           <w:bCs/>
         </w:rPr>
-        <w:t xml:space="preserve">(b)(i) See </w:t>
-      </w:r>
-      <w:hyperlink w:history="1" w:anchor="AFFARS_MP5301_601" r:id="rId49">
+        <w:t>(b)(</w:t>
+      </w:r>
+      <w:proofErr w:type="spellStart"/>
+      <w:r>
+        <w:rPr>
+          <w:bCs/>
+        </w:rPr>
+        <w:t>i</w:t>
+      </w:r>
+      <w:proofErr w:type="spellEnd"/>
+      <w:r>
+        <w:rPr>
+          <w:bCs/>
+        </w:rPr>
+        <w:t xml:space="preserve">) See </w:t>
+      </w:r>
+      <w:hyperlink r:id="rId49" w:anchor="AFFARS_MP5301_601" w:history="1">
         <w:r>
           <w:rPr>
             <w:rStyle w:val="Hyperlink"/>
             <w:bCs/>
           </w:rPr>
-          <w:t>MP5301.601(a)(i)</w:t>
+          <w:t>MP5301.601(a)(</w:t>
+        </w:r>
+        <w:proofErr w:type="spellStart"/>
+        <w:r>
+          <w:rPr>
+            <w:rStyle w:val="Hyperlink"/>
+            <w:bCs/>
+          </w:rPr>
+          <w:t>i</w:t>
+        </w:r>
+        <w:proofErr w:type="spellEnd"/>
+        <w:r>
+          <w:rPr>
+            <w:rStyle w:val="Hyperlink"/>
+            <w:bCs/>
+          </w:rPr>
+          <w:t>)</w:t>
         </w:r>
       </w:hyperlink>
       <w:r>
@@ -4279,7 +4307,7 @@
         </w:rPr>
         <w:t>.</w:t>
       </w:r>
-      <w:bookmarkStart w:name="_Toc38364943" w:id="71"/>
+      <w:bookmarkStart w:id="71" w:name="_Toc38364943"/>
     </w:p>
     <w:p>
       <w:pPr>
@@ -4288,8 +4316,8 @@
         <w:keepLines w:val="0"/>
         <w:widowControl w:val="0"/>
       </w:pPr>
-      <w:bookmarkStart w:name="_Toc89946689" w:id="72"/>
-      <w:bookmarkStart w:name="_Toc101277678" w:id="73"/>
+      <w:bookmarkStart w:id="72" w:name="_Toc89946689"/>
+      <w:bookmarkStart w:id="73" w:name="_Toc101277678"/>
       <w:r>
         <w:rPr>
           <w:bCs/>
@@ -4359,13 +4387,29 @@
         </w:rPr>
         <w:t xml:space="preserve">See </w:t>
       </w:r>
-      <w:hyperlink w:history="1" w:anchor="AFFARS_MP5301_601" r:id="rId50">
+      <w:hyperlink r:id="rId50" w:anchor="AFFARS_MP5301_601" w:history="1">
         <w:r>
           <w:rPr>
             <w:rStyle w:val="Hyperlink"/>
             <w:bCs/>
           </w:rPr>
-          <w:t>MP5301.601(a)(i)</w:t>
+          <w:t>MP5301.601(a)(</w:t>
+        </w:r>
+        <w:proofErr w:type="spellStart"/>
+        <w:r>
+          <w:rPr>
+            <w:rStyle w:val="Hyperlink"/>
+            <w:bCs/>
+          </w:rPr>
+          <w:t>i</w:t>
+        </w:r>
+        <w:proofErr w:type="spellEnd"/>
+        <w:r>
+          <w:rPr>
+            <w:rStyle w:val="Hyperlink"/>
+            <w:bCs/>
+          </w:rPr>
+          <w:t>)</w:t>
         </w:r>
       </w:hyperlink>
       <w:r>
@@ -4381,7 +4425,7 @@
         </w:rPr>
         <w:t xml:space="preserve">  </w:t>
       </w:r>
-      <w:bookmarkStart w:name="_Toc38364944" w:id="74"/>
+      <w:bookmarkStart w:id="74" w:name="_Toc38364944"/>
     </w:p>
     <w:p>
       <w:pPr>
@@ -4390,8 +4434,8 @@
         <w:keepLines w:val="0"/>
         <w:widowControl w:val="0"/>
       </w:pPr>
-      <w:bookmarkStart w:name="_Toc89946690" w:id="75"/>
-      <w:bookmarkStart w:name="_Toc101277679" w:id="76"/>
+      <w:bookmarkStart w:id="75" w:name="_Toc89946690"/>
+      <w:bookmarkStart w:id="76" w:name="_Toc101277679"/>
       <w:r>
         <w:rPr>
           <w:bCs/>
@@ -4424,7 +4468,7 @@
         </w:rPr>
         <w:t xml:space="preserve"> </w:t>
       </w:r>
-      <w:hyperlink w:history="1" w:anchor="AFFARS_MP5315_407_90" r:id="rId51">
+      <w:hyperlink r:id="rId51" w:anchor="AFFARS_MP5315_407_90" w:history="1">
         <w:r>
           <w:rPr>
             <w:rStyle w:val="Hyperlink"/>
@@ -4470,9 +4514,9 @@
           <w:b w:val="0"/>
         </w:rPr>
       </w:pPr>
-      <w:bookmarkStart w:name="_Toc38364945" w:id="77"/>
-      <w:bookmarkStart w:name="_Toc89946691" w:id="78"/>
-      <w:bookmarkStart w:name="_Toc101277680" w:id="79"/>
+      <w:bookmarkStart w:id="77" w:name="_Toc38364945"/>
+      <w:bookmarkStart w:id="78" w:name="_Toc89946691"/>
+      <w:bookmarkStart w:id="79" w:name="_Toc101277680"/>
       <w:bookmarkEnd w:id="70"/>
       <w:r>
         <w:rPr>
@@ -4555,7 +4599,21 @@
         <w:rPr>
           <w:szCs w:val="24"/>
         </w:rPr>
-        <w:t>)(i)(</w:t>
+        <w:t>)(</w:t>
+      </w:r>
+      <w:proofErr w:type="spellStart"/>
+      <w:r>
+        <w:rPr>
+          <w:szCs w:val="24"/>
+        </w:rPr>
+        <w:t>i</w:t>
+      </w:r>
+      <w:proofErr w:type="spellEnd"/>
+      <w:r>
+        <w:rPr>
+          <w:szCs w:val="24"/>
+        </w:rPr>
+        <w:t>)(</w:t>
       </w:r>
       <w:r>
         <w:rPr>
@@ -4601,71 +4659,32 @@
         </w:rPr>
         <w:t xml:space="preserve">See </w:t>
       </w:r>
-      <w:hyperlink w:history="1" w:anchor="AFFARS_MP5301_601" r:id="rId52">
+      <w:hyperlink r:id="rId52" w:anchor="AFFARS_MP5301_601" w:history="1">
         <w:r>
           <w:rPr>
             <w:rStyle w:val="Hyperlink"/>
             <w:bCs/>
             <w:szCs w:val="24"/>
           </w:rPr>
-          <w:t>MP5301.601(a)(i)</w:t>
-        </w:r>
-      </w:hyperlink>
-      <w:r>
-        <w:rPr>
-          <w:bCs/>
-          <w:szCs w:val="24"/>
-        </w:rPr>
-        <w:t>.</w:t>
-      </w:r>
-    </w:p>
-    <w:p>
-      <w:pPr>
-        <w:pStyle w:val="List3"/>
-        <w:keepNext w:val="0"/>
-        <w:keepLines w:val="0"/>
-        <w:widowControl w:val="0"/>
-      </w:pPr>
-      <w:r>
-        <w:rPr>
-          <w:szCs w:val="24"/>
-        </w:rPr>
-        <w:t>(ii)(A)(</w:t>
-      </w:r>
-      <w:r>
-        <w:rPr>
-          <w:i/>
-          <w:szCs w:val="24"/>
-        </w:rPr>
-        <w:t>2</w:t>
-      </w:r>
-      <w:r>
-        <w:rPr>
-          <w:szCs w:val="24"/>
-        </w:rPr>
-        <w:t>)</w:t>
-      </w:r>
-      <w:r>
-        <w:rPr>
-          <w:szCs w:val="24"/>
-        </w:rPr>
-        <w:t xml:space="preserve"> </w:t>
-      </w:r>
-      <w:r>
-        <w:rPr>
-          <w:bCs/>
-          <w:szCs w:val="24"/>
-        </w:rPr>
-        <w:t xml:space="preserve">See </w:t>
-      </w:r>
-      <w:hyperlink w:history="1" w:anchor="AFFARS_MP5301_601" r:id="rId53">
+          <w:t>MP5301.601(a)(</w:t>
+        </w:r>
+        <w:proofErr w:type="spellStart"/>
         <w:r>
           <w:rPr>
             <w:rStyle w:val="Hyperlink"/>
             <w:bCs/>
             <w:szCs w:val="24"/>
           </w:rPr>
-          <w:t>MP5301.601(a)(i)</w:t>
+          <w:t>i</w:t>
+        </w:r>
+        <w:proofErr w:type="spellEnd"/>
+        <w:r>
+          <w:rPr>
+            <w:rStyle w:val="Hyperlink"/>
+            <w:bCs/>
+            <w:szCs w:val="24"/>
+          </w:rPr>
+          <w:t>)</w:t>
         </w:r>
       </w:hyperlink>
       <w:r>
@@ -4675,7 +4694,82 @@
         </w:rPr>
         <w:t>.</w:t>
       </w:r>
-      <w:bookmarkStart w:name="_Toc38364946" w:id="80"/>
+    </w:p>
+    <w:p>
+      <w:pPr>
+        <w:pStyle w:val="List3"/>
+        <w:keepNext w:val="0"/>
+        <w:keepLines w:val="0"/>
+        <w:widowControl w:val="0"/>
+      </w:pPr>
+      <w:r>
+        <w:rPr>
+          <w:szCs w:val="24"/>
+        </w:rPr>
+        <w:t>(ii)(A)(</w:t>
+      </w:r>
+      <w:r>
+        <w:rPr>
+          <w:i/>
+          <w:szCs w:val="24"/>
+        </w:rPr>
+        <w:t>2</w:t>
+      </w:r>
+      <w:r>
+        <w:rPr>
+          <w:szCs w:val="24"/>
+        </w:rPr>
+        <w:t>)</w:t>
+      </w:r>
+      <w:r>
+        <w:rPr>
+          <w:szCs w:val="24"/>
+        </w:rPr>
+        <w:t xml:space="preserve"> </w:t>
+      </w:r>
+      <w:r>
+        <w:rPr>
+          <w:bCs/>
+          <w:szCs w:val="24"/>
+        </w:rPr>
+        <w:t xml:space="preserve">See </w:t>
+      </w:r>
+      <w:hyperlink r:id="rId53" w:anchor="AFFARS_MP5301_601" w:history="1">
+        <w:r>
+          <w:rPr>
+            <w:rStyle w:val="Hyperlink"/>
+            <w:bCs/>
+            <w:szCs w:val="24"/>
+          </w:rPr>
+          <w:t>MP5301.601(a)(</w:t>
+        </w:r>
+        <w:proofErr w:type="spellStart"/>
+        <w:r>
+          <w:rPr>
+            <w:rStyle w:val="Hyperlink"/>
+            <w:bCs/>
+            <w:szCs w:val="24"/>
+          </w:rPr>
+          <w:t>i</w:t>
+        </w:r>
+        <w:proofErr w:type="spellEnd"/>
+        <w:r>
+          <w:rPr>
+            <w:rStyle w:val="Hyperlink"/>
+            <w:bCs/>
+            <w:szCs w:val="24"/>
+          </w:rPr>
+          <w:t>)</w:t>
+        </w:r>
+      </w:hyperlink>
+      <w:r>
+        <w:rPr>
+          <w:bCs/>
+          <w:szCs w:val="24"/>
+        </w:rPr>
+        <w:t>.</w:t>
+      </w:r>
+      <w:bookmarkStart w:id="80" w:name="_Toc38364946"/>
     </w:p>
     <w:p>
       <w:pPr>
@@ -4684,8 +4778,8 @@
         <w:keepLines w:val="0"/>
         <w:widowControl w:val="0"/>
       </w:pPr>
-      <w:bookmarkStart w:name="_Toc89946692" w:id="81"/>
-      <w:bookmarkStart w:name="_Toc101277681" w:id="82"/>
+      <w:bookmarkStart w:id="81" w:name="_Toc89946692"/>
+      <w:bookmarkStart w:id="82" w:name="_Toc101277681"/>
       <w:r>
         <w:rPr>
           <w:bCs/>
@@ -4693,7 +4787,7 @@
         </w:rPr>
         <w:t>SUBPART 5315.6 — UNSOLICITED PROPOSALS</w:t>
       </w:r>
-      <w:bookmarkStart w:name="_Toc38364947" w:id="83"/>
+      <w:bookmarkStart w:id="83" w:name="_Toc38364947"/>
       <w:bookmarkEnd w:id="80"/>
       <w:bookmarkEnd w:id="81"/>
       <w:bookmarkEnd w:id="82"/>
@@ -4705,8 +4799,8 @@
         <w:keepLines w:val="0"/>
         <w:widowControl w:val="0"/>
       </w:pPr>
-      <w:bookmarkStart w:name="_Toc89946693" w:id="84"/>
-      <w:bookmarkStart w:name="_Toc101277682" w:id="85"/>
+      <w:bookmarkStart w:id="84" w:name="_Toc89946693"/>
+      <w:bookmarkStart w:id="85" w:name="_Toc101277682"/>
       <w:r>
         <w:rPr>
           <w:bCs/>
@@ -4730,7 +4824,7 @@
         </w:rPr>
         <w:t xml:space="preserve">See </w:t>
       </w:r>
-      <w:hyperlink w:history="1" w:anchor="AFFARS_MP5315_606_90" r:id="rId54">
+      <w:hyperlink r:id="rId54" w:anchor="AFFARS_MP5315_606_90" w:history="1">
         <w:r>
           <w:rPr>
             <w:rStyle w:val="Hyperlink"/>
@@ -4797,7 +4891,7 @@
     <w:sectPr>
       <w:headerReference w:type="default" r:id="rId55"/>
       <w:footerReference w:type="default" r:id="rId56"/>
-      <w:pgSz w:w="12240" w:h="15840" w:orient="portrait" w:code="1"/>
+      <w:pgSz w:w="12240" w:h="15840" w:code="1"/>
       <w:pgMar w:top="1440" w:right="1440" w:bottom="1440" w:left="1440" w:header="432" w:footer="432" w:gutter="0"/>
       <w:pgNumType w:start="1"/>
       <w:cols w:space="720"/>
@@ -4807,7 +4901,7 @@
 </file>
 
 <file path=word/endnotes.xml><?xml version="1.0" encoding="utf-8"?>
-<w:endnotes xmlns:wpc="http://schemas.microsoft.com/office/word/2010/wordprocessingCanvas" xmlns:cx="http://schemas.microsoft.com/office/drawing/2014/chartex" xmlns:cx1="http://schemas.microsoft.com/office/drawing/2015/9/8/chartex" xmlns:cx2="http://schemas.microsoft.com/office/drawing/2015/10/21/chartex" xmlns:cx3="http://schemas.microsoft.com/office/drawing/2016/5/9/chartex" xmlns:cx4="http://schemas.microsoft.com/office/drawing/2016/5/10/chartex" xmlns:cx5="http://schemas.microsoft.com/office/drawing/2016/5/11/chartex" xmlns:cx6="http://schemas.microsoft.com/office/drawing/2016/5/12/chartex" xmlns:cx7="http://schemas.microsoft.com/office/drawing/2016/5/13/chartex" xmlns:cx8="http://schemas.microsoft.com/office/drawing/2016/5/14/chartex" xmlns:mc="http://schemas.openxmlformats.org/markup-compatibility/2006" xmlns:aink="http://schemas.microsoft.com/office/drawing/2016/ink" xmlns:am3d="http://schemas.microsoft.com/office/drawing/2017/model3d" xmlns:o="urn:schemas-microsoft-com:office:office" xmlns:oel="http://schemas.microsoft.com/office/2019/extlst" xmlns:r="http://schemas.openxmlformats.org/officeDocument/2006/relationships" xmlns:m="http://schemas.openxmlformats.org/officeDocument/2006/math" xmlns:v="urn:schemas-microsoft-com:vml" xmlns:wp14="http://schemas.microsoft.com/office/word/2010/wordprocessingDrawing" xmlns:wp="http://schemas.openxmlformats.org/drawingml/2006/wordprocessingDrawing" xmlns:w10="urn:schemas-microsoft-com:office:word" xmlns:w="http://schemas.openxmlformats.org/wordprocessingml/2006/main" xmlns:w14="http://schemas.microsoft.com/office/word/2010/wordml" xmlns:w15="http://schemas.microsoft.com/office/word/2012/wordml" xmlns:w16cex="http://schemas.microsoft.com/office/word/2018/wordml/cex" xmlns:w16cid="http://schemas.microsoft.com/office/word/2016/wordml/cid" xmlns:w16="http://schemas.microsoft.com/office/word/2018/wordml" xmlns:w16du="http://schemas.microsoft.com/office/word/2023/wordml/word16du" xmlns:w16sdtdh="http://schemas.microsoft.com/office/word/2020/wordml/sdtdatahash" xmlns:w16se="http://schemas.microsoft.com/office/word/2015/wordml/symex" xmlns:wpg="http://schemas.microsoft.com/office/word/2010/wordprocessingGroup" xmlns:wpi="http://schemas.microsoft.com/office/word/2010/wordprocessingInk" xmlns:wne="http://schemas.microsoft.com/office/word/2006/wordml" xmlns:wps="http://schemas.microsoft.com/office/word/2010/wordprocessingShape" mc:Ignorable="w14 w15 w16se w16cid w16 w16cex w16sdtdh wp14">
+<w:endnotes xmlns:wpc="http://schemas.microsoft.com/office/word/2010/wordprocessingCanvas" xmlns:cx="http://schemas.microsoft.com/office/drawing/2014/chartex" xmlns:cx1="http://schemas.microsoft.com/office/drawing/2015/9/8/chartex" xmlns:cx2="http://schemas.microsoft.com/office/drawing/2015/10/21/chartex" xmlns:cx3="http://schemas.microsoft.com/office/drawing/2016/5/9/chartex" xmlns:cx4="http://schemas.microsoft.com/office/drawing/2016/5/10/chartex" xmlns:cx5="http://schemas.microsoft.com/office/drawing/2016/5/11/chartex" xmlns:cx6="http://schemas.microsoft.com/office/drawing/2016/5/12/chartex" xmlns:cx7="http://schemas.microsoft.com/office/drawing/2016/5/13/chartex" xmlns:cx8="http://schemas.microsoft.com/office/drawing/2016/5/14/chartex" xmlns:mc="http://schemas.openxmlformats.org/markup-compatibility/2006" xmlns:aink="http://schemas.microsoft.com/office/drawing/2016/ink" xmlns:am3d="http://schemas.microsoft.com/office/drawing/2017/model3d" xmlns:o="urn:schemas-microsoft-com:office:office" xmlns:oel="http://schemas.microsoft.com/office/2019/extlst" xmlns:r="http://schemas.openxmlformats.org/officeDocument/2006/relationships" xmlns:m="http://schemas.openxmlformats.org/officeDocument/2006/math" xmlns:v="urn:schemas-microsoft-com:vml" xmlns:wp14="http://schemas.microsoft.com/office/word/2010/wordprocessingDrawing" xmlns:wp="http://schemas.openxmlformats.org/drawingml/2006/wordprocessingDrawing" xmlns:w10="urn:schemas-microsoft-com:office:word" xmlns:w="http://schemas.openxmlformats.org/wordprocessingml/2006/main" xmlns:w14="http://schemas.microsoft.com/office/word/2010/wordml" xmlns:w15="http://schemas.microsoft.com/office/word/2012/wordml" xmlns:w16cex="http://schemas.microsoft.com/office/word/2018/wordml/cex" xmlns:w16cid="http://schemas.microsoft.com/office/word/2016/wordml/cid" xmlns:w16="http://schemas.microsoft.com/office/word/2018/wordml" xmlns:w16sdtdh="http://schemas.microsoft.com/office/word/2020/wordml/sdtdatahash" xmlns:w16se="http://schemas.microsoft.com/office/word/2015/wordml/symex" xmlns:wpg="http://schemas.microsoft.com/office/word/2010/wordprocessingGroup" xmlns:wpi="http://schemas.microsoft.com/office/word/2010/wordprocessingInk" xmlns:wne="http://schemas.microsoft.com/office/word/2006/wordml" xmlns:wps="http://schemas.microsoft.com/office/word/2010/wordprocessingShape" mc:Ignorable="w14 w15 w16se w16cid w16 w16cex w16sdtdh wp14">
   <w:endnote w:type="separator" w:id="-1">
     <w:p>
       <w:pPr>
@@ -4839,12 +4933,12 @@
 </file>
 
 <file path=word/footer1.xml><?xml version="1.0" encoding="utf-8"?>
-<w:ftr xmlns:wpc="http://schemas.microsoft.com/office/word/2010/wordprocessingCanvas" xmlns:cx="http://schemas.microsoft.com/office/drawing/2014/chartex" xmlns:cx1="http://schemas.microsoft.com/office/drawing/2015/9/8/chartex" xmlns:cx2="http://schemas.microsoft.com/office/drawing/2015/10/21/chartex" xmlns:cx3="http://schemas.microsoft.com/office/drawing/2016/5/9/chartex" xmlns:cx4="http://schemas.microsoft.com/office/drawing/2016/5/10/chartex" xmlns:cx5="http://schemas.microsoft.com/office/drawing/2016/5/11/chartex" xmlns:cx6="http://schemas.microsoft.com/office/drawing/2016/5/12/chartex" xmlns:cx7="http://schemas.microsoft.com/office/drawing/2016/5/13/chartex" xmlns:cx8="http://schemas.microsoft.com/office/drawing/2016/5/14/chartex" xmlns:mc="http://schemas.openxmlformats.org/markup-compatibility/2006" xmlns:aink="http://schemas.microsoft.com/office/drawing/2016/ink" xmlns:am3d="http://schemas.microsoft.com/office/drawing/2017/model3d" xmlns:o="urn:schemas-microsoft-com:office:office" xmlns:oel="http://schemas.microsoft.com/office/2019/extlst" xmlns:r="http://schemas.openxmlformats.org/officeDocument/2006/relationships" xmlns:m="http://schemas.openxmlformats.org/officeDocument/2006/math" xmlns:v="urn:schemas-microsoft-com:vml" xmlns:wp14="http://schemas.microsoft.com/office/word/2010/wordprocessingDrawing" xmlns:wp="http://schemas.openxmlformats.org/drawingml/2006/wordprocessingDrawing" xmlns:w10="urn:schemas-microsoft-com:office:word" xmlns:w="http://schemas.openxmlformats.org/wordprocessingml/2006/main" xmlns:w14="http://schemas.microsoft.com/office/word/2010/wordml" xmlns:w15="http://schemas.microsoft.com/office/word/2012/wordml" xmlns:w16cex="http://schemas.microsoft.com/office/word/2018/wordml/cex" xmlns:w16cid="http://schemas.microsoft.com/office/word/2016/wordml/cid" xmlns:w16="http://schemas.microsoft.com/office/word/2018/wordml" xmlns:w16du="http://schemas.microsoft.com/office/word/2023/wordml/word16du" xmlns:w16sdtdh="http://schemas.microsoft.com/office/word/2020/wordml/sdtdatahash" xmlns:w16se="http://schemas.microsoft.com/office/word/2015/wordml/symex" xmlns:wpg="http://schemas.microsoft.com/office/word/2010/wordprocessingGroup" xmlns:wpi="http://schemas.microsoft.com/office/word/2010/wordprocessingInk" xmlns:wne="http://schemas.microsoft.com/office/word/2006/wordml" xmlns:wps="http://schemas.microsoft.com/office/word/2010/wordprocessingShape" mc:Ignorable="w14 w15 w16se w16cid w16 w16cex w16sdtdh wp14">
+<w:ftr xmlns:wpc="http://schemas.microsoft.com/office/word/2010/wordprocessingCanvas" xmlns:cx="http://schemas.microsoft.com/office/drawing/2014/chartex" xmlns:cx1="http://schemas.microsoft.com/office/drawing/2015/9/8/chartex" xmlns:cx2="http://schemas.microsoft.com/office/drawing/2015/10/21/chartex" xmlns:cx3="http://schemas.microsoft.com/office/drawing/2016/5/9/chartex" xmlns:cx4="http://schemas.microsoft.com/office/drawing/2016/5/10/chartex" xmlns:cx5="http://schemas.microsoft.com/office/drawing/2016/5/11/chartex" xmlns:cx6="http://schemas.microsoft.com/office/drawing/2016/5/12/chartex" xmlns:cx7="http://schemas.microsoft.com/office/drawing/2016/5/13/chartex" xmlns:cx8="http://schemas.microsoft.com/office/drawing/2016/5/14/chartex" xmlns:mc="http://schemas.openxmlformats.org/markup-compatibility/2006" xmlns:aink="http://schemas.microsoft.com/office/drawing/2016/ink" xmlns:am3d="http://schemas.microsoft.com/office/drawing/2017/model3d" xmlns:o="urn:schemas-microsoft-com:office:office" xmlns:oel="http://schemas.microsoft.com/office/2019/extlst" xmlns:r="http://schemas.openxmlformats.org/officeDocument/2006/relationships" xmlns:m="http://schemas.openxmlformats.org/officeDocument/2006/math" xmlns:v="urn:schemas-microsoft-com:vml" xmlns:wp14="http://schemas.microsoft.com/office/word/2010/wordprocessingDrawing" xmlns:wp="http://schemas.openxmlformats.org/drawingml/2006/wordprocessingDrawing" xmlns:w10="urn:schemas-microsoft-com:office:word" xmlns:w="http://schemas.openxmlformats.org/wordprocessingml/2006/main" xmlns:w14="http://schemas.microsoft.com/office/word/2010/wordml" xmlns:w15="http://schemas.microsoft.com/office/word/2012/wordml" xmlns:w16cex="http://schemas.microsoft.com/office/word/2018/wordml/cex" xmlns:w16cid="http://schemas.microsoft.com/office/word/2016/wordml/cid" xmlns:w16="http://schemas.microsoft.com/office/word/2018/wordml" xmlns:w16sdtdh="http://schemas.microsoft.com/office/word/2020/wordml/sdtdatahash" xmlns:w16se="http://schemas.microsoft.com/office/word/2015/wordml/symex" xmlns:wpg="http://schemas.microsoft.com/office/word/2010/wordprocessingGroup" xmlns:wpi="http://schemas.microsoft.com/office/word/2010/wordprocessingInk" xmlns:wne="http://schemas.microsoft.com/office/word/2006/wordml" xmlns:wps="http://schemas.microsoft.com/office/word/2010/wordprocessingShape" mc:Ignorable="w14 w15 w16se w16cid w16 w16cex w16sdtdh wp14">
   <w:p>
     <w:pPr>
       <w:pStyle w:val="Footer"/>
       <w:pBdr>
-        <w:top w:val="single" w:color="auto" w:sz="4" w:space="1"/>
+        <w:top w:val="single" w:sz="4" w:space="1" w:color="auto"/>
       </w:pBdr>
       <w:tabs>
         <w:tab w:val="clear" w:pos="4320"/>
@@ -4867,8 +4961,6 @@
     </w:r>
     <w:r>
       <w:tab/>
-    </w:r>
-    <w:r>
       <w:t>5315-</w:t>
     </w:r>
     <w:r>
@@ -4907,7 +4999,7 @@
 </file>
 
 <file path=word/footnotes.xml><?xml version="1.0" encoding="utf-8"?>
-<w:footnotes xmlns:wpc="http://schemas.microsoft.com/office/word/2010/wordprocessingCanvas" xmlns:cx="http://schemas.microsoft.com/office/drawing/2014/chartex" xmlns:cx1="http://schemas.microsoft.com/office/drawing/2015/9/8/chartex" xmlns:cx2="http://schemas.microsoft.com/office/drawing/2015/10/21/chartex" xmlns:cx3="http://schemas.microsoft.com/office/drawing/2016/5/9/chartex" xmlns:cx4="http://schemas.microsoft.com/office/drawing/2016/5/10/chartex" xmlns:cx5="http://schemas.microsoft.com/office/drawing/2016/5/11/chartex" xmlns:cx6="http://schemas.microsoft.com/office/drawing/2016/5/12/chartex" xmlns:cx7="http://schemas.microsoft.com/office/drawing/2016/5/13/chartex" xmlns:cx8="http://schemas.microsoft.com/office/drawing/2016/5/14/chartex" xmlns:mc="http://schemas.openxmlformats.org/markup-compatibility/2006" xmlns:aink="http://schemas.microsoft.com/office/drawing/2016/ink" xmlns:am3d="http://schemas.microsoft.com/office/drawing/2017/model3d" xmlns:o="urn:schemas-microsoft-com:office:office" xmlns:oel="http://schemas.microsoft.com/office/2019/extlst" xmlns:r="http://schemas.openxmlformats.org/officeDocument/2006/relationships" xmlns:m="http://schemas.openxmlformats.org/officeDocument/2006/math" xmlns:v="urn:schemas-microsoft-com:vml" xmlns:wp14="http://schemas.microsoft.com/office/word/2010/wordprocessingDrawing" xmlns:wp="http://schemas.openxmlformats.org/drawingml/2006/wordprocessingDrawing" xmlns:w10="urn:schemas-microsoft-com:office:word" xmlns:w="http://schemas.openxmlformats.org/wordprocessingml/2006/main" xmlns:w14="http://schemas.microsoft.com/office/word/2010/wordml" xmlns:w15="http://schemas.microsoft.com/office/word/2012/wordml" xmlns:w16cex="http://schemas.microsoft.com/office/word/2018/wordml/cex" xmlns:w16cid="http://schemas.microsoft.com/office/word/2016/wordml/cid" xmlns:w16="http://schemas.microsoft.com/office/word/2018/wordml" xmlns:w16du="http://schemas.microsoft.com/office/word/2023/wordml/word16du" xmlns:w16sdtdh="http://schemas.microsoft.com/office/word/2020/wordml/sdtdatahash" xmlns:w16se="http://schemas.microsoft.com/office/word/2015/wordml/symex" xmlns:wpg="http://schemas.microsoft.com/office/word/2010/wordprocessingGroup" xmlns:wpi="http://schemas.microsoft.com/office/word/2010/wordprocessingInk" xmlns:wne="http://schemas.microsoft.com/office/word/2006/wordml" xmlns:wps="http://schemas.microsoft.com/office/word/2010/wordprocessingShape" mc:Ignorable="w14 w15 w16se w16cid w16 w16cex w16sdtdh wp14">
+<w:footnotes xmlns:wpc="http://schemas.microsoft.com/office/word/2010/wordprocessingCanvas" xmlns:cx="http://schemas.microsoft.com/office/drawing/2014/chartex" xmlns:cx1="http://schemas.microsoft.com/office/drawing/2015/9/8/chartex" xmlns:cx2="http://schemas.microsoft.com/office/drawing/2015/10/21/chartex" xmlns:cx3="http://schemas.microsoft.com/office/drawing/2016/5/9/chartex" xmlns:cx4="http://schemas.microsoft.com/office/drawing/2016/5/10/chartex" xmlns:cx5="http://schemas.microsoft.com/office/drawing/2016/5/11/chartex" xmlns:cx6="http://schemas.microsoft.com/office/drawing/2016/5/12/chartex" xmlns:cx7="http://schemas.microsoft.com/office/drawing/2016/5/13/chartex" xmlns:cx8="http://schemas.microsoft.com/office/drawing/2016/5/14/chartex" xmlns:mc="http://schemas.openxmlformats.org/markup-compatibility/2006" xmlns:aink="http://schemas.microsoft.com/office/drawing/2016/ink" xmlns:am3d="http://schemas.microsoft.com/office/drawing/2017/model3d" xmlns:o="urn:schemas-microsoft-com:office:office" xmlns:oel="http://schemas.microsoft.com/office/2019/extlst" xmlns:r="http://schemas.openxmlformats.org/officeDocument/2006/relationships" xmlns:m="http://schemas.openxmlformats.org/officeDocument/2006/math" xmlns:v="urn:schemas-microsoft-com:vml" xmlns:wp14="http://schemas.microsoft.com/office/word/2010/wordprocessingDrawing" xmlns:wp="http://schemas.openxmlformats.org/drawingml/2006/wordprocessingDrawing" xmlns:w10="urn:schemas-microsoft-com:office:word" xmlns:w="http://schemas.openxmlformats.org/wordprocessingml/2006/main" xmlns:w14="http://schemas.microsoft.com/office/word/2010/wordml" xmlns:w15="http://schemas.microsoft.com/office/word/2012/wordml" xmlns:w16cex="http://schemas.microsoft.com/office/word/2018/wordml/cex" xmlns:w16cid="http://schemas.microsoft.com/office/word/2016/wordml/cid" xmlns:w16="http://schemas.microsoft.com/office/word/2018/wordml" xmlns:w16sdtdh="http://schemas.microsoft.com/office/word/2020/wordml/sdtdatahash" xmlns:w16se="http://schemas.microsoft.com/office/word/2015/wordml/symex" xmlns:wpg="http://schemas.microsoft.com/office/word/2010/wordprocessingGroup" xmlns:wpi="http://schemas.microsoft.com/office/word/2010/wordprocessingInk" xmlns:wne="http://schemas.microsoft.com/office/word/2006/wordml" xmlns:wps="http://schemas.microsoft.com/office/word/2010/wordprocessingShape" mc:Ignorable="w14 w15 w16se w16cid w16 w16cex w16sdtdh wp14">
   <w:footnote w:type="separator" w:id="-1">
     <w:p>
       <w:pPr>
@@ -4939,7 +5031,7 @@
 </file>
 
 <file path=word/header1.xml><?xml version="1.0" encoding="utf-8"?>
-<w:hdr xmlns:wpc="http://schemas.microsoft.com/office/word/2010/wordprocessingCanvas" xmlns:cx="http://schemas.microsoft.com/office/drawing/2014/chartex" xmlns:cx1="http://schemas.microsoft.com/office/drawing/2015/9/8/chartex" xmlns:cx2="http://schemas.microsoft.com/office/drawing/2015/10/21/chartex" xmlns:cx3="http://schemas.microsoft.com/office/drawing/2016/5/9/chartex" xmlns:cx4="http://schemas.microsoft.com/office/drawing/2016/5/10/chartex" xmlns:cx5="http://schemas.microsoft.com/office/drawing/2016/5/11/chartex" xmlns:cx6="http://schemas.microsoft.com/office/drawing/2016/5/12/chartex" xmlns:cx7="http://schemas.microsoft.com/office/drawing/2016/5/13/chartex" xmlns:cx8="http://schemas.microsoft.com/office/drawing/2016/5/14/chartex" xmlns:mc="http://schemas.openxmlformats.org/markup-compatibility/2006" xmlns:aink="http://schemas.microsoft.com/office/drawing/2016/ink" xmlns:am3d="http://schemas.microsoft.com/office/drawing/2017/model3d" xmlns:o="urn:schemas-microsoft-com:office:office" xmlns:oel="http://schemas.microsoft.com/office/2019/extlst" xmlns:r="http://schemas.openxmlformats.org/officeDocument/2006/relationships" xmlns:m="http://schemas.openxmlformats.org/officeDocument/2006/math" xmlns:v="urn:schemas-microsoft-com:vml" xmlns:wp14="http://schemas.microsoft.com/office/word/2010/wordprocessingDrawing" xmlns:wp="http://schemas.openxmlformats.org/drawingml/2006/wordprocessingDrawing" xmlns:w10="urn:schemas-microsoft-com:office:word" xmlns:w="http://schemas.openxmlformats.org/wordprocessingml/2006/main" xmlns:w14="http://schemas.microsoft.com/office/word/2010/wordml" xmlns:w15="http://schemas.microsoft.com/office/word/2012/wordml" xmlns:w16cex="http://schemas.microsoft.com/office/word/2018/wordml/cex" xmlns:w16cid="http://schemas.microsoft.com/office/word/2016/wordml/cid" xmlns:w16="http://schemas.microsoft.com/office/word/2018/wordml" xmlns:w16du="http://schemas.microsoft.com/office/word/2023/wordml/word16du" xmlns:w16sdtdh="http://schemas.microsoft.com/office/word/2020/wordml/sdtdatahash" xmlns:w16se="http://schemas.microsoft.com/office/word/2015/wordml/symex" xmlns:wpg="http://schemas.microsoft.com/office/word/2010/wordprocessingGroup" xmlns:wpi="http://schemas.microsoft.com/office/word/2010/wordprocessingInk" xmlns:wne="http://schemas.microsoft.com/office/word/2006/wordml" xmlns:wps="http://schemas.microsoft.com/office/word/2010/wordprocessingShape" mc:Ignorable="w14 w15 w16se w16cid w16 w16cex w16sdtdh wp14">
+<w:hdr xmlns:wpc="http://schemas.microsoft.com/office/word/2010/wordprocessingCanvas" xmlns:cx="http://schemas.microsoft.com/office/drawing/2014/chartex" xmlns:cx1="http://schemas.microsoft.com/office/drawing/2015/9/8/chartex" xmlns:cx2="http://schemas.microsoft.com/office/drawing/2015/10/21/chartex" xmlns:cx3="http://schemas.microsoft.com/office/drawing/2016/5/9/chartex" xmlns:cx4="http://schemas.microsoft.com/office/drawing/2016/5/10/chartex" xmlns:cx5="http://schemas.microsoft.com/office/drawing/2016/5/11/chartex" xmlns:cx6="http://schemas.microsoft.com/office/drawing/2016/5/12/chartex" xmlns:cx7="http://schemas.microsoft.com/office/drawing/2016/5/13/chartex" xmlns:cx8="http://schemas.microsoft.com/office/drawing/2016/5/14/chartex" xmlns:mc="http://schemas.openxmlformats.org/markup-compatibility/2006" xmlns:aink="http://schemas.microsoft.com/office/drawing/2016/ink" xmlns:am3d="http://schemas.microsoft.com/office/drawing/2017/model3d" xmlns:o="urn:schemas-microsoft-com:office:office" xmlns:oel="http://schemas.microsoft.com/office/2019/extlst" xmlns:r="http://schemas.openxmlformats.org/officeDocument/2006/relationships" xmlns:m="http://schemas.openxmlformats.org/officeDocument/2006/math" xmlns:v="urn:schemas-microsoft-com:vml" xmlns:wp14="http://schemas.microsoft.com/office/word/2010/wordprocessingDrawing" xmlns:wp="http://schemas.openxmlformats.org/drawingml/2006/wordprocessingDrawing" xmlns:w10="urn:schemas-microsoft-com:office:word" xmlns:w="http://schemas.openxmlformats.org/wordprocessingml/2006/main" xmlns:w14="http://schemas.microsoft.com/office/word/2010/wordml" xmlns:w15="http://schemas.microsoft.com/office/word/2012/wordml" xmlns:w16cex="http://schemas.microsoft.com/office/word/2018/wordml/cex" xmlns:w16cid="http://schemas.microsoft.com/office/word/2016/wordml/cid" xmlns:w16="http://schemas.microsoft.com/office/word/2018/wordml" xmlns:w16sdtdh="http://schemas.microsoft.com/office/word/2020/wordml/sdtdatahash" xmlns:w16se="http://schemas.microsoft.com/office/word/2015/wordml/symex" xmlns:wpg="http://schemas.microsoft.com/office/word/2010/wordprocessingGroup" xmlns:wpi="http://schemas.microsoft.com/office/word/2010/wordprocessingInk" xmlns:wne="http://schemas.microsoft.com/office/word/2006/wordml" xmlns:wps="http://schemas.microsoft.com/office/word/2010/wordprocessingShape" mc:Ignorable="w14 w15 w16se w16cid w16 w16cex w16sdtdh wp14">
   <w:p>
     <w:pPr>
       <w:spacing w:after="0"/>
@@ -4960,7 +5052,7 @@
   <w:p>
     <w:pPr>
       <w:pBdr>
-        <w:bottom w:val="single" w:color="auto" w:sz="6" w:space="1"/>
+        <w:bottom w:val="single" w:sz="6" w:space="1" w:color="auto"/>
       </w:pBdr>
       <w:spacing w:after="0"/>
       <w:rPr>
@@ -4991,7 +5083,7 @@
 </file>
 
 <file path=word/numbering.xml><?xml version="1.0" encoding="utf-8"?>
-<w:numbering xmlns:wpc="http://schemas.microsoft.com/office/word/2010/wordprocessingCanvas" xmlns:cx="http://schemas.microsoft.com/office/drawing/2014/chartex" xmlns:cx1="http://schemas.microsoft.com/office/drawing/2015/9/8/chartex" xmlns:cx2="http://schemas.microsoft.com/office/drawing/2015/10/21/chartex" xmlns:cx3="http://schemas.microsoft.com/office/drawing/2016/5/9/chartex" xmlns:cx4="http://schemas.microsoft.com/office/drawing/2016/5/10/chartex" xmlns:cx5="http://schemas.microsoft.com/office/drawing/2016/5/11/chartex" xmlns:cx6="http://schemas.microsoft.com/office/drawing/2016/5/12/chartex" xmlns:cx7="http://schemas.microsoft.com/office/drawing/2016/5/13/chartex" xmlns:cx8="http://schemas.microsoft.com/office/drawing/2016/5/14/chartex" xmlns:mc="http://schemas.openxmlformats.org/markup-compatibility/2006" xmlns:aink="http://schemas.microsoft.com/office/drawing/2016/ink" xmlns:am3d="http://schemas.microsoft.com/office/drawing/2017/model3d" xmlns:o="urn:schemas-microsoft-com:office:office" xmlns:oel="http://schemas.microsoft.com/office/2019/extlst" xmlns:r="http://schemas.openxmlformats.org/officeDocument/2006/relationships" xmlns:m="http://schemas.openxmlformats.org/officeDocument/2006/math" xmlns:v="urn:schemas-microsoft-com:vml" xmlns:wp14="http://schemas.microsoft.com/office/word/2010/wordprocessingDrawing" xmlns:wp="http://schemas.openxmlformats.org/drawingml/2006/wordprocessingDrawing" xmlns:w10="urn:schemas-microsoft-com:office:word" xmlns:w="http://schemas.openxmlformats.org/wordprocessingml/2006/main" xmlns:w14="http://schemas.microsoft.com/office/word/2010/wordml" xmlns:w15="http://schemas.microsoft.com/office/word/2012/wordml" xmlns:w16cex="http://schemas.microsoft.com/office/word/2018/wordml/cex" xmlns:w16cid="http://schemas.microsoft.com/office/word/2016/wordml/cid" xmlns:w16="http://schemas.microsoft.com/office/word/2018/wordml" xmlns:w16du="http://schemas.microsoft.com/office/word/2023/wordml/word16du" xmlns:w16sdtdh="http://schemas.microsoft.com/office/word/2020/wordml/sdtdatahash" xmlns:w16se="http://schemas.microsoft.com/office/word/2015/wordml/symex" xmlns:wpg="http://schemas.microsoft.com/office/word/2010/wordprocessingGroup" xmlns:wpi="http://schemas.microsoft.com/office/word/2010/wordprocessingInk" xmlns:wne="http://schemas.microsoft.com/office/word/2006/wordml" xmlns:wps="http://schemas.microsoft.com/office/word/2010/wordprocessingShape" mc:Ignorable="w14 w15 w16se w16cid w16 w16cex w16sdtdh wp14">
+<w:numbering xmlns:wpc="http://schemas.microsoft.com/office/word/2010/wordprocessingCanvas" xmlns:cx="http://schemas.microsoft.com/office/drawing/2014/chartex" xmlns:cx1="http://schemas.microsoft.com/office/drawing/2015/9/8/chartex" xmlns:cx2="http://schemas.microsoft.com/office/drawing/2015/10/21/chartex" xmlns:cx3="http://schemas.microsoft.com/office/drawing/2016/5/9/chartex" xmlns:cx4="http://schemas.microsoft.com/office/drawing/2016/5/10/chartex" xmlns:cx5="http://schemas.microsoft.com/office/drawing/2016/5/11/chartex" xmlns:cx6="http://schemas.microsoft.com/office/drawing/2016/5/12/chartex" xmlns:cx7="http://schemas.microsoft.com/office/drawing/2016/5/13/chartex" xmlns:cx8="http://schemas.microsoft.com/office/drawing/2016/5/14/chartex" xmlns:mc="http://schemas.openxmlformats.org/markup-compatibility/2006" xmlns:aink="http://schemas.microsoft.com/office/drawing/2016/ink" xmlns:am3d="http://schemas.microsoft.com/office/drawing/2017/model3d" xmlns:o="urn:schemas-microsoft-com:office:office" xmlns:oel="http://schemas.microsoft.com/office/2019/extlst" xmlns:r="http://schemas.openxmlformats.org/officeDocument/2006/relationships" xmlns:m="http://schemas.openxmlformats.org/officeDocument/2006/math" xmlns:v="urn:schemas-microsoft-com:vml" xmlns:wp14="http://schemas.microsoft.com/office/word/2010/wordprocessingDrawing" xmlns:wp="http://schemas.openxmlformats.org/drawingml/2006/wordprocessingDrawing" xmlns:w10="urn:schemas-microsoft-com:office:word" xmlns:w="http://schemas.openxmlformats.org/wordprocessingml/2006/main" xmlns:w14="http://schemas.microsoft.com/office/word/2010/wordml" xmlns:w15="http://schemas.microsoft.com/office/word/2012/wordml" xmlns:w16cex="http://schemas.microsoft.com/office/word/2018/wordml/cex" xmlns:w16cid="http://schemas.microsoft.com/office/word/2016/wordml/cid" xmlns:w16="http://schemas.microsoft.com/office/word/2018/wordml" xmlns:w16sdtdh="http://schemas.microsoft.com/office/word/2020/wordml/sdtdatahash" xmlns:w16se="http://schemas.microsoft.com/office/word/2015/wordml/symex" xmlns:wpg="http://schemas.microsoft.com/office/word/2010/wordprocessingGroup" xmlns:wpi="http://schemas.microsoft.com/office/word/2010/wordprocessingInk" xmlns:wne="http://schemas.microsoft.com/office/word/2006/wordml" xmlns:wps="http://schemas.microsoft.com/office/word/2010/wordprocessingShape" mc:Ignorable="w14 w15 w16se w16cid w16 w16cex w16sdtdh wp14">
   <w:abstractNum w:abstractNumId="0" w15:restartNumberingAfterBreak="0">
     <w:nsid w:val="0E4E6EBA"/>
     <w:multiLevelType w:val="hybridMultilevel"/>
@@ -5640,11 +5732,11 @@
 </file>
 
 <file path=word/styles.xml><?xml version="1.0" encoding="utf-8"?>
-<w:styles xmlns:wp14="http://schemas.microsoft.com/office/word/2010/wordprocessingDrawing" xmlns:mc="http://schemas.openxmlformats.org/markup-compatibility/2006" xmlns:r="http://schemas.openxmlformats.org/officeDocument/2006/relationships" xmlns:w="http://schemas.openxmlformats.org/wordprocessingml/2006/main" xmlns:w14="http://schemas.microsoft.com/office/word/2010/wordml" xmlns:w15="http://schemas.microsoft.com/office/word/2012/wordml" xmlns:w16cex="http://schemas.microsoft.com/office/word/2018/wordml/cex" xmlns:w16cid="http://schemas.microsoft.com/office/word/2016/wordml/cid" xmlns:w16="http://schemas.microsoft.com/office/word/2018/wordml" xmlns:w16sdtdh="http://schemas.microsoft.com/office/word/2020/wordml/sdtdatahash" xmlns:w16se="http://schemas.microsoft.com/office/word/2015/wordml/symex" mc:Ignorable="w14 w15 w16se w16cid w16 w16cex w16sdtdh wp14">
+<w:styles xmlns:mc="http://schemas.openxmlformats.org/markup-compatibility/2006" xmlns:r="http://schemas.openxmlformats.org/officeDocument/2006/relationships" xmlns:w="http://schemas.openxmlformats.org/wordprocessingml/2006/main" xmlns:w14="http://schemas.microsoft.com/office/word/2010/wordml" xmlns:w15="http://schemas.microsoft.com/office/word/2012/wordml" xmlns:w16cex="http://schemas.microsoft.com/office/word/2018/wordml/cex" xmlns:w16cid="http://schemas.microsoft.com/office/word/2016/wordml/cid" xmlns:w16="http://schemas.microsoft.com/office/word/2018/wordml" xmlns:w16sdtdh="http://schemas.microsoft.com/office/word/2020/wordml/sdtdatahash" xmlns:w16se="http://schemas.microsoft.com/office/word/2015/wordml/symex" mc:Ignorable="w14 w15 w16se w16cid w16 w16cex w16sdtdh">
   <w:docDefaults>
     <w:rPrDefault>
       <w:rPr>
-        <w:rFonts w:asciiTheme="minorHAnsi" w:hAnsiTheme="minorHAnsi" w:eastAsiaTheme="minorHAnsi" w:cstheme="minorBidi"/>
+        <w:rFonts w:asciiTheme="minorHAnsi" w:eastAsiaTheme="minorHAnsi" w:hAnsiTheme="minorHAnsi" w:cstheme="minorBidi"/>
         <w:sz w:val="22"/>
         <w:szCs w:val="22"/>
         <w:lang w:val="en-US" w:eastAsia="en-US" w:bidi="ar-SA"/>
@@ -5659,14 +5751,14 @@
   <w:latentStyles w:defLockedState="0" w:defUIPriority="99" w:defSemiHidden="0" w:defUnhideWhenUsed="0" w:defQFormat="0" w:count="376">
     <w:lsdException w:name="Normal" w:uiPriority="0" w:qFormat="1"/>
     <w:lsdException w:name="heading 1" w:uiPriority="9" w:qFormat="1"/>
-    <w:lsdException w:name="heading 2" w:uiPriority="0" w:semiHidden="1" w:unhideWhenUsed="1" w:qFormat="1"/>
-    <w:lsdException w:name="heading 3" w:uiPriority="9" w:semiHidden="1" w:unhideWhenUsed="1" w:qFormat="1"/>
-    <w:lsdException w:name="heading 4" w:uiPriority="9" w:semiHidden="1" w:unhideWhenUsed="1" w:qFormat="1"/>
-    <w:lsdException w:name="heading 5" w:uiPriority="9" w:semiHidden="1" w:unhideWhenUsed="1" w:qFormat="1"/>
-    <w:lsdException w:name="heading 6" w:uiPriority="9" w:semiHidden="1" w:unhideWhenUsed="1" w:qFormat="1"/>
-    <w:lsdException w:name="heading 7" w:uiPriority="0" w:semiHidden="1" w:unhideWhenUsed="1" w:qFormat="1"/>
-    <w:lsdException w:name="heading 8" w:uiPriority="9" w:semiHidden="1" w:unhideWhenUsed="1" w:qFormat="1"/>
-    <w:lsdException w:name="heading 9" w:uiPriority="9" w:semiHidden="1" w:unhideWhenUsed="1" w:qFormat="1"/>
+    <w:lsdException w:name="heading 2" w:semiHidden="1" w:uiPriority="0" w:unhideWhenUsed="1" w:qFormat="1"/>
+    <w:lsdException w:name="heading 3" w:semiHidden="1" w:uiPriority="9" w:unhideWhenUsed="1" w:qFormat="1"/>
+    <w:lsdException w:name="heading 4" w:semiHidden="1" w:uiPriority="9" w:unhideWhenUsed="1" w:qFormat="1"/>
+    <w:lsdException w:name="heading 5" w:semiHidden="1" w:uiPriority="9" w:unhideWhenUsed="1" w:qFormat="1"/>
+    <w:lsdException w:name="heading 6" w:semiHidden="1" w:uiPriority="9" w:unhideWhenUsed="1" w:qFormat="1"/>
+    <w:lsdException w:name="heading 7" w:semiHidden="1" w:uiPriority="0" w:unhideWhenUsed="1" w:qFormat="1"/>
+    <w:lsdException w:name="heading 8" w:semiHidden="1" w:uiPriority="9" w:unhideWhenUsed="1" w:qFormat="1"/>
+    <w:lsdException w:name="heading 9" w:semiHidden="1" w:uiPriority="9" w:unhideWhenUsed="1" w:qFormat="1"/>
     <w:lsdException w:name="index 1" w:semiHidden="1" w:unhideWhenUsed="1"/>
     <w:lsdException w:name="index 2" w:semiHidden="1" w:unhideWhenUsed="1"/>
     <w:lsdException w:name="index 3" w:semiHidden="1" w:unhideWhenUsed="1"/>
@@ -5676,29 +5768,29 @@
     <w:lsdException w:name="index 7" w:semiHidden="1" w:unhideWhenUsed="1"/>
     <w:lsdException w:name="index 8" w:semiHidden="1" w:unhideWhenUsed="1"/>
     <w:lsdException w:name="index 9" w:semiHidden="1" w:unhideWhenUsed="1"/>
-    <w:lsdException w:name="toc 1" w:uiPriority="39" w:semiHidden="1" w:unhideWhenUsed="1"/>
-    <w:lsdException w:name="toc 2" w:uiPriority="39" w:semiHidden="1" w:unhideWhenUsed="1"/>
-    <w:lsdException w:name="toc 3" w:uiPriority="39" w:semiHidden="1" w:unhideWhenUsed="1"/>
-    <w:lsdException w:name="toc 4" w:uiPriority="39" w:semiHidden="1" w:unhideWhenUsed="1"/>
-    <w:lsdException w:name="toc 5" w:uiPriority="39" w:semiHidden="1" w:unhideWhenUsed="1"/>
-    <w:lsdException w:name="toc 6" w:uiPriority="39" w:semiHidden="1" w:unhideWhenUsed="1"/>
-    <w:lsdException w:name="toc 7" w:uiPriority="39" w:semiHidden="1" w:unhideWhenUsed="1"/>
-    <w:lsdException w:name="toc 8" w:uiPriority="39" w:semiHidden="1" w:unhideWhenUsed="1"/>
-    <w:lsdException w:name="toc 9" w:uiPriority="39" w:semiHidden="1" w:unhideWhenUsed="1"/>
+    <w:lsdException w:name="toc 1" w:semiHidden="1" w:uiPriority="39" w:unhideWhenUsed="1"/>
+    <w:lsdException w:name="toc 2" w:semiHidden="1" w:uiPriority="39" w:unhideWhenUsed="1"/>
+    <w:lsdException w:name="toc 3" w:semiHidden="1" w:uiPriority="39" w:unhideWhenUsed="1"/>
+    <w:lsdException w:name="toc 4" w:semiHidden="1" w:uiPriority="39" w:unhideWhenUsed="1"/>
+    <w:lsdException w:name="toc 5" w:semiHidden="1" w:uiPriority="39" w:unhideWhenUsed="1"/>
+    <w:lsdException w:name="toc 6" w:semiHidden="1" w:uiPriority="39" w:unhideWhenUsed="1"/>
+    <w:lsdException w:name="toc 7" w:semiHidden="1" w:uiPriority="39" w:unhideWhenUsed="1"/>
+    <w:lsdException w:name="toc 8" w:semiHidden="1" w:uiPriority="39" w:unhideWhenUsed="1"/>
+    <w:lsdException w:name="toc 9" w:semiHidden="1" w:uiPriority="39" w:unhideWhenUsed="1"/>
     <w:lsdException w:name="Normal Indent" w:semiHidden="1" w:unhideWhenUsed="1"/>
     <w:lsdException w:name="footnote text" w:semiHidden="1" w:unhideWhenUsed="1"/>
-    <w:lsdException w:name="annotation text" w:uiPriority="0" w:semiHidden="1" w:unhideWhenUsed="1"/>
+    <w:lsdException w:name="annotation text" w:semiHidden="1" w:uiPriority="0" w:unhideWhenUsed="1"/>
     <w:lsdException w:name="header" w:semiHidden="1" w:unhideWhenUsed="1"/>
-    <w:lsdException w:name="footer" w:uiPriority="0" w:semiHidden="1" w:unhideWhenUsed="1"/>
+    <w:lsdException w:name="footer" w:semiHidden="1" w:uiPriority="0" w:unhideWhenUsed="1"/>
     <w:lsdException w:name="index heading" w:semiHidden="1" w:unhideWhenUsed="1"/>
-    <w:lsdException w:name="caption" w:uiPriority="35" w:semiHidden="1" w:unhideWhenUsed="1" w:qFormat="1"/>
+    <w:lsdException w:name="caption" w:semiHidden="1" w:uiPriority="35" w:unhideWhenUsed="1" w:qFormat="1"/>
     <w:lsdException w:name="table of figures" w:semiHidden="1" w:unhideWhenUsed="1"/>
     <w:lsdException w:name="envelope address" w:semiHidden="1" w:unhideWhenUsed="1"/>
     <w:lsdException w:name="envelope return" w:semiHidden="1" w:unhideWhenUsed="1"/>
     <w:lsdException w:name="footnote reference" w:semiHidden="1" w:unhideWhenUsed="1"/>
-    <w:lsdException w:name="annotation reference" w:uiPriority="0" w:semiHidden="1" w:unhideWhenUsed="1"/>
+    <w:lsdException w:name="annotation reference" w:semiHidden="1" w:uiPriority="0" w:unhideWhenUsed="1"/>
     <w:lsdException w:name="line number" w:semiHidden="1" w:unhideWhenUsed="1"/>
-    <w:lsdException w:name="page number" w:uiPriority="0" w:semiHidden="1" w:unhideWhenUsed="1"/>
+    <w:lsdException w:name="page number" w:semiHidden="1" w:uiPriority="0" w:unhideWhenUsed="1"/>
     <w:lsdException w:name="endnote reference" w:semiHidden="1" w:unhideWhenUsed="1"/>
     <w:lsdException w:name="endnote text" w:semiHidden="1" w:unhideWhenUsed="1"/>
     <w:lsdException w:name="table of authorities" w:semiHidden="1" w:unhideWhenUsed="1"/>
@@ -5722,7 +5814,7 @@
     <w:lsdException w:name="Title" w:uiPriority="10" w:qFormat="1"/>
     <w:lsdException w:name="Closing" w:semiHidden="1" w:unhideWhenUsed="1"/>
     <w:lsdException w:name="Signature" w:semiHidden="1" w:unhideWhenUsed="1"/>
-    <w:lsdException w:name="Default Paragraph Font" w:uiPriority="1" w:semiHidden="1" w:unhideWhenUsed="1"/>
+    <w:lsdException w:name="Default Paragraph Font" w:semiHidden="1" w:uiPriority="1" w:unhideWhenUsed="1"/>
     <w:lsdException w:name="Body Text" w:semiHidden="1" w:unhideWhenUsed="1"/>
     <w:lsdException w:name="Body Text Indent" w:semiHidden="1" w:unhideWhenUsed="1"/>
     <w:lsdException w:name="List Continue" w:semiHidden="1" w:unhideWhenUsed="1"/>
@@ -5922,8 +6014,8 @@
     <w:lsdException w:name="Subtle Reference" w:uiPriority="31" w:qFormat="1"/>
     <w:lsdException w:name="Intense Reference" w:uiPriority="32" w:qFormat="1"/>
     <w:lsdException w:name="Book Title" w:uiPriority="33" w:qFormat="1"/>
-    <w:lsdException w:name="Bibliography" w:uiPriority="37" w:semiHidden="1" w:unhideWhenUsed="1"/>
-    <w:lsdException w:name="TOC Heading" w:uiPriority="39" w:semiHidden="1" w:unhideWhenUsed="1" w:qFormat="1"/>
+    <w:lsdException w:name="Bibliography" w:semiHidden="1" w:uiPriority="37" w:unhideWhenUsed="1"/>
+    <w:lsdException w:name="TOC Heading" w:semiHidden="1" w:uiPriority="39" w:unhideWhenUsed="1" w:qFormat="1"/>
     <w:lsdException w:name="Plain Table 1" w:uiPriority="41"/>
     <w:lsdException w:name="Plain Table 2" w:uiPriority="42"/>
     <w:lsdException w:name="Plain Table 3" w:uiPriority="43"/>
@@ -6034,15 +6126,15 @@
     <w:lsdException w:name="Unresolved Mention" w:semiHidden="1" w:unhideWhenUsed="1"/>
     <w:lsdException w:name="Smart Link" w:semiHidden="1" w:unhideWhenUsed="1"/>
   </w:latentStyles>
-  <w:style w:type="paragraph" w:styleId="Normal" w:default="1">
+  <w:style w:type="paragraph" w:default="1" w:styleId="Normal">
     <w:name w:val="Normal"/>
     <w:qFormat/>
-    <w:rsid w:val="00C255E9"/>
+    <w:rsid w:val="009D6880"/>
     <w:pPr>
       <w:spacing w:before="240" w:after="240" w:line="240" w:lineRule="auto"/>
     </w:pPr>
     <w:rPr>
-      <w:rFonts w:ascii="Times New Roman" w:hAnsi="Times New Roman" w:eastAsia="Times New Roman" w:cs="Times New Roman"/>
+      <w:rFonts w:ascii="Times New Roman" w:eastAsia="Times New Roman" w:hAnsi="Times New Roman" w:cs="Times New Roman"/>
       <w:sz w:val="24"/>
       <w:szCs w:val="20"/>
     </w:rPr>
@@ -6081,7 +6173,7 @@
       <w:outlineLvl w:val="1"/>
     </w:pPr>
     <w:rPr>
-      <w:rFonts w:ascii="Times New Roman" w:hAnsi="Times New Roman" w:eastAsia="Times New Roman" w:cs="Times New Roman"/>
+      <w:rFonts w:ascii="Times New Roman" w:eastAsia="Times New Roman" w:hAnsi="Times New Roman" w:cs="Times New Roman"/>
       <w:b/>
       <w:color w:val="000000" w:themeColor="text1"/>
       <w:sz w:val="28"/>
@@ -6127,7 +6219,7 @@
       <w:outlineLvl w:val="4"/>
     </w:pPr>
     <w:rPr>
-      <w:rFonts w:asciiTheme="majorHAnsi" w:hAnsiTheme="majorHAnsi" w:eastAsiaTheme="majorEastAsia" w:cstheme="majorBidi"/>
+      <w:rFonts w:asciiTheme="majorHAnsi" w:eastAsiaTheme="majorEastAsia" w:hAnsiTheme="majorHAnsi" w:cstheme="majorBidi"/>
       <w:color w:val="365F91" w:themeColor="accent1" w:themeShade="BF"/>
     </w:rPr>
   </w:style>
@@ -6152,13 +6244,13 @@
       <w:u w:val="single"/>
     </w:rPr>
   </w:style>
-  <w:style w:type="character" w:styleId="DefaultParagraphFont" w:default="1">
+  <w:style w:type="character" w:default="1" w:styleId="DefaultParagraphFont">
     <w:name w:val="Default Paragraph Font"/>
     <w:uiPriority w:val="1"/>
     <w:semiHidden/>
     <w:unhideWhenUsed/>
   </w:style>
-  <w:style w:type="table" w:styleId="TableNormal" w:default="1">
+  <w:style w:type="table" w:default="1" w:styleId="TableNormal">
     <w:name w:val="Normal Table"/>
     <w:uiPriority w:val="99"/>
     <w:semiHidden/>
@@ -6173,46 +6265,46 @@
       </w:tblCellMar>
     </w:tblPr>
   </w:style>
-  <w:style w:type="numbering" w:styleId="NoList" w:default="1">
+  <w:style w:type="numbering" w:default="1" w:styleId="NoList">
     <w:name w:val="No List"/>
     <w:uiPriority w:val="99"/>
     <w:semiHidden/>
     <w:unhideWhenUsed/>
   </w:style>
-  <w:style w:type="character" w:styleId="Heading2Char" w:customStyle="1">
+  <w:style w:type="character" w:customStyle="1" w:styleId="Heading2Char">
     <w:name w:val="Heading 2 Char"/>
     <w:basedOn w:val="DefaultParagraphFont"/>
     <w:link w:val="Heading2"/>
     <w:rsid w:val="00C255E9"/>
     <w:rPr>
-      <w:rFonts w:ascii="Times New Roman" w:hAnsi="Times New Roman" w:eastAsia="Times New Roman" w:cs="Times New Roman"/>
+      <w:rFonts w:ascii="Times New Roman" w:eastAsia="Times New Roman" w:hAnsi="Times New Roman" w:cs="Times New Roman"/>
       <w:b/>
       <w:color w:val="000000" w:themeColor="text1"/>
       <w:sz w:val="28"/>
       <w:szCs w:val="20"/>
     </w:rPr>
   </w:style>
-  <w:style w:type="character" w:styleId="Heading7Char" w:customStyle="1">
+  <w:style w:type="character" w:customStyle="1" w:styleId="Heading7Char">
     <w:name w:val="Heading 7 Char"/>
     <w:basedOn w:val="DefaultParagraphFont"/>
     <w:link w:val="Heading7"/>
     <w:rsid w:val="00C255E9"/>
     <w:rPr>
-      <w:rFonts w:ascii="Times New Roman" w:hAnsi="Times New Roman" w:eastAsia="Times New Roman" w:cs="Times New Roman"/>
+      <w:rFonts w:ascii="Times New Roman" w:eastAsia="Times New Roman" w:hAnsi="Times New Roman" w:cs="Times New Roman"/>
       <w:b/>
       <w:sz w:val="32"/>
       <w:szCs w:val="20"/>
       <w:u w:val="single"/>
     </w:rPr>
   </w:style>
-  <w:style w:type="character" w:styleId="Heading1Char" w:customStyle="1">
+  <w:style w:type="character" w:customStyle="1" w:styleId="Heading1Char">
     <w:name w:val="Heading 1 Char"/>
     <w:basedOn w:val="DefaultParagraphFont"/>
     <w:link w:val="Heading1"/>
     <w:uiPriority w:val="9"/>
     <w:rsid w:val="005F40AC"/>
     <w:rPr>
-      <w:rFonts w:ascii="Times New Roman" w:hAnsi="Times New Roman" w:cs="Times New Roman" w:eastAsiaTheme="majorEastAsia"/>
+      <w:rFonts w:ascii="Times New Roman" w:eastAsiaTheme="majorEastAsia" w:hAnsi="Times New Roman" w:cs="Times New Roman"/>
       <w:b/>
       <w:color w:val="000000" w:themeColor="text1"/>
       <w:sz w:val="32"/>
@@ -6248,14 +6340,14 @@
       <w:color w:val="000000"/>
     </w:rPr>
   </w:style>
-  <w:style w:type="character" w:styleId="FooterChar" w:customStyle="1">
+  <w:style w:type="character" w:customStyle="1" w:styleId="FooterChar">
     <w:name w:val="Footer Char"/>
     <w:aliases w:val="(Alt-E) Char"/>
     <w:basedOn w:val="DefaultParagraphFont"/>
     <w:link w:val="Footer"/>
     <w:rsid w:val="00C255E9"/>
     <w:rPr>
-      <w:rFonts w:ascii="Times" w:hAnsi="Times" w:eastAsia="Times New Roman" w:cs="Times New Roman"/>
+      <w:rFonts w:ascii="Times" w:eastAsia="Times New Roman" w:hAnsi="Times" w:cs="Times New Roman"/>
       <w:color w:val="000000"/>
       <w:sz w:val="24"/>
       <w:szCs w:val="20"/>
@@ -6280,7 +6372,7 @@
       <w:spacing w:before="100" w:beforeAutospacing="1" w:after="100" w:afterAutospacing="1"/>
     </w:pPr>
     <w:rPr>
-      <w:rFonts w:ascii="Arial Unicode MS" w:hAnsi="Arial Unicode MS" w:eastAsia="Arial Unicode MS" w:cs="Arial Unicode MS"/>
+      <w:rFonts w:ascii="Arial Unicode MS" w:eastAsia="Arial Unicode MS" w:hAnsi="Arial Unicode MS" w:cs="Arial Unicode MS"/>
       <w:szCs w:val="24"/>
     </w:rPr>
   </w:style>
@@ -6299,14 +6391,14 @@
       <w:spacing w:after="0"/>
     </w:pPr>
   </w:style>
-  <w:style w:type="character" w:styleId="HeaderChar" w:customStyle="1">
+  <w:style w:type="character" w:customStyle="1" w:styleId="HeaderChar">
     <w:name w:val="Header Char"/>
     <w:basedOn w:val="DefaultParagraphFont"/>
     <w:link w:val="Header"/>
     <w:uiPriority w:val="99"/>
     <w:rsid w:val="00492A66"/>
     <w:rPr>
-      <w:rFonts w:ascii="Times New Roman" w:hAnsi="Times New Roman" w:eastAsia="Times New Roman" w:cs="Times New Roman"/>
+      <w:rFonts w:ascii="Times New Roman" w:eastAsia="Times New Roman" w:hAnsi="Times New Roman" w:cs="Times New Roman"/>
       <w:sz w:val="24"/>
       <w:szCs w:val="20"/>
     </w:rPr>
@@ -6328,7 +6420,7 @@
       <w:szCs w:val="16"/>
     </w:rPr>
   </w:style>
-  <w:style w:type="character" w:styleId="BalloonTextChar" w:customStyle="1">
+  <w:style w:type="character" w:customStyle="1" w:styleId="BalloonTextChar">
     <w:name w:val="Balloon Text Char"/>
     <w:basedOn w:val="DefaultParagraphFont"/>
     <w:link w:val="BalloonText"/>
@@ -6336,7 +6428,7 @@
     <w:semiHidden/>
     <w:rsid w:val="00315FA0"/>
     <w:rPr>
-      <w:rFonts w:ascii="Tahoma" w:hAnsi="Tahoma" w:eastAsia="Times New Roman" w:cs="Tahoma"/>
+      <w:rFonts w:ascii="Tahoma" w:eastAsia="Times New Roman" w:hAnsi="Tahoma" w:cs="Tahoma"/>
       <w:sz w:val="16"/>
       <w:szCs w:val="16"/>
     </w:rPr>
@@ -6385,22 +6477,22 @@
       <w:spacing w:after="0"/>
     </w:pPr>
     <w:rPr>
-      <w:rFonts w:asciiTheme="minorHAnsi" w:hAnsiTheme="minorHAnsi" w:eastAsiaTheme="minorHAnsi" w:cstheme="minorBidi"/>
+      <w:rFonts w:asciiTheme="minorHAnsi" w:eastAsiaTheme="minorHAnsi" w:hAnsiTheme="minorHAnsi" w:cstheme="minorBidi"/>
       <w:sz w:val="20"/>
     </w:rPr>
   </w:style>
-  <w:style w:type="character" w:styleId="CommentTextChar" w:customStyle="1">
+  <w:style w:type="character" w:customStyle="1" w:styleId="CommentTextChar">
     <w:name w:val="Comment Text Char"/>
     <w:basedOn w:val="DefaultParagraphFont"/>
     <w:semiHidden/>
     <w:rsid w:val="009B5215"/>
     <w:rPr>
-      <w:rFonts w:ascii="Times New Roman" w:hAnsi="Times New Roman" w:eastAsia="Times New Roman" w:cs="Times New Roman"/>
+      <w:rFonts w:ascii="Times New Roman" w:eastAsia="Times New Roman" w:hAnsi="Times New Roman" w:cs="Times New Roman"/>
       <w:sz w:val="20"/>
       <w:szCs w:val="20"/>
     </w:rPr>
   </w:style>
-  <w:style w:type="character" w:styleId="CommentTextChar1" w:customStyle="1">
+  <w:style w:type="character" w:customStyle="1" w:styleId="CommentTextChar1">
     <w:name w:val="Comment Text Char1"/>
     <w:basedOn w:val="DefaultParagraphFont"/>
     <w:link w:val="CommentText"/>
@@ -6411,7 +6503,7 @@
       <w:szCs w:val="20"/>
     </w:rPr>
   </w:style>
-  <w:style w:type="table" w:styleId="TableGrid2" w:customStyle="1">
+  <w:style w:type="table" w:customStyle="1" w:styleId="TableGrid2">
     <w:name w:val="Table Grid2"/>
     <w:basedOn w:val="TableNormal"/>
     <w:uiPriority w:val="59"/>
@@ -6422,12 +6514,12 @@
     <w:tblPr>
       <w:tblInd w:w="0" w:type="nil"/>
       <w:tblBorders>
-        <w:top w:val="single" w:color="auto" w:sz="4" w:space="0"/>
-        <w:left w:val="single" w:color="auto" w:sz="4" w:space="0"/>
-        <w:bottom w:val="single" w:color="auto" w:sz="4" w:space="0"/>
-        <w:right w:val="single" w:color="auto" w:sz="4" w:space="0"/>
-        <w:insideH w:val="single" w:color="auto" w:sz="4" w:space="0"/>
-        <w:insideV w:val="single" w:color="auto" w:sz="4" w:space="0"/>
+        <w:top w:val="single" w:sz="4" w:space="0" w:color="auto"/>
+        <w:left w:val="single" w:sz="4" w:space="0" w:color="auto"/>
+        <w:bottom w:val="single" w:sz="4" w:space="0" w:color="auto"/>
+        <w:right w:val="single" w:sz="4" w:space="0" w:color="auto"/>
+        <w:insideH w:val="single" w:sz="4" w:space="0" w:color="auto"/>
+        <w:insideV w:val="single" w:sz="4" w:space="0" w:color="auto"/>
       </w:tblBorders>
     </w:tblPr>
   </w:style>
@@ -6444,12 +6536,12 @@
       <w:spacing w:after="240"/>
     </w:pPr>
     <w:rPr>
-      <w:rFonts w:ascii="Times New Roman" w:hAnsi="Times New Roman" w:eastAsia="Times New Roman" w:cs="Times New Roman"/>
+      <w:rFonts w:ascii="Times New Roman" w:eastAsia="Times New Roman" w:hAnsi="Times New Roman" w:cs="Times New Roman"/>
       <w:b/>
       <w:bCs/>
     </w:rPr>
   </w:style>
-  <w:style w:type="character" w:styleId="CommentSubjectChar" w:customStyle="1">
+  <w:style w:type="character" w:customStyle="1" w:styleId="CommentSubjectChar">
     <w:name w:val="Comment Subject Char"/>
     <w:basedOn w:val="CommentTextChar1"/>
     <w:link w:val="CommentSubject"/>
@@ -6457,7 +6549,7 @@
     <w:semiHidden/>
     <w:rsid w:val="000115F9"/>
     <w:rPr>
-      <w:rFonts w:ascii="Times New Roman" w:hAnsi="Times New Roman" w:eastAsia="Times New Roman" w:cs="Times New Roman"/>
+      <w:rFonts w:ascii="Times New Roman" w:eastAsia="Times New Roman" w:hAnsi="Times New Roman" w:cs="Times New Roman"/>
       <w:b/>
       <w:bCs/>
       <w:sz w:val="20"/>
@@ -6474,7 +6566,7 @@
       <w:spacing w:after="0" w:line="240" w:lineRule="auto"/>
     </w:pPr>
     <w:rPr>
-      <w:rFonts w:ascii="Times New Roman" w:hAnsi="Times New Roman" w:eastAsia="Times New Roman" w:cs="Times New Roman"/>
+      <w:rFonts w:ascii="Times New Roman" w:eastAsia="Times New Roman" w:hAnsi="Times New Roman" w:cs="Times New Roman"/>
       <w:sz w:val="24"/>
       <w:szCs w:val="20"/>
     </w:rPr>
@@ -6488,34 +6580,34 @@
       <w:spacing w:after="0" w:line="240" w:lineRule="auto"/>
     </w:pPr>
     <w:rPr>
-      <w:rFonts w:ascii="Calibri" w:hAnsi="Calibri" w:eastAsia="Calibri" w:cs="Times New Roman"/>
+      <w:rFonts w:ascii="Calibri" w:eastAsia="Calibri" w:hAnsi="Calibri" w:cs="Times New Roman"/>
     </w:rPr>
     <w:tblPr>
       <w:tblBorders>
-        <w:top w:val="single" w:color="auto" w:sz="4" w:space="0"/>
-        <w:left w:val="single" w:color="auto" w:sz="4" w:space="0"/>
-        <w:bottom w:val="single" w:color="auto" w:sz="4" w:space="0"/>
-        <w:right w:val="single" w:color="auto" w:sz="4" w:space="0"/>
-        <w:insideH w:val="single" w:color="auto" w:sz="4" w:space="0"/>
-        <w:insideV w:val="single" w:color="auto" w:sz="4" w:space="0"/>
+        <w:top w:val="single" w:sz="4" w:space="0" w:color="auto"/>
+        <w:left w:val="single" w:sz="4" w:space="0" w:color="auto"/>
+        <w:bottom w:val="single" w:sz="4" w:space="0" w:color="auto"/>
+        <w:right w:val="single" w:sz="4" w:space="0" w:color="auto"/>
+        <w:insideH w:val="single" w:sz="4" w:space="0" w:color="auto"/>
+        <w:insideV w:val="single" w:sz="4" w:space="0" w:color="auto"/>
       </w:tblBorders>
     </w:tblPr>
   </w:style>
-  <w:style w:type="character" w:styleId="Heading3Char" w:customStyle="1">
+  <w:style w:type="character" w:customStyle="1" w:styleId="Heading3Char">
     <w:name w:val="Heading 3 Char"/>
     <w:basedOn w:val="DefaultParagraphFont"/>
     <w:link w:val="Heading3"/>
     <w:uiPriority w:val="9"/>
     <w:rsid w:val="005F40AC"/>
     <w:rPr>
-      <w:rFonts w:ascii="Times New Roman" w:hAnsi="Times New Roman" w:cs="Times New Roman" w:eastAsiaTheme="majorEastAsia"/>
+      <w:rFonts w:ascii="Times New Roman" w:eastAsiaTheme="majorEastAsia" w:hAnsi="Times New Roman" w:cs="Times New Roman"/>
       <w:b/>
       <w:color w:val="000000" w:themeColor="text1"/>
       <w:sz w:val="24"/>
       <w:szCs w:val="24"/>
     </w:rPr>
   </w:style>
-  <w:style w:type="paragraph" w:styleId="List1" w:customStyle="1">
+  <w:style w:type="paragraph" w:customStyle="1" w:styleId="List1">
     <w:name w:val="List 1"/>
     <w:link w:val="List1Char"/>
     <w:rsid w:val="005F40AC"/>
@@ -6524,19 +6616,19 @@
       <w:ind w:left="432"/>
     </w:pPr>
     <w:rPr>
-      <w:rFonts w:ascii="Times New Roman" w:hAnsi="Times New Roman" w:cs="Times New Roman" w:eastAsiaTheme="majorEastAsia"/>
+      <w:rFonts w:ascii="Times New Roman" w:eastAsiaTheme="majorEastAsia" w:hAnsi="Times New Roman" w:cs="Times New Roman"/>
       <w:color w:val="000000" w:themeColor="text1"/>
       <w:sz w:val="24"/>
       <w:szCs w:val="24"/>
     </w:rPr>
   </w:style>
-  <w:style w:type="character" w:styleId="List1Char" w:customStyle="1">
+  <w:style w:type="character" w:customStyle="1" w:styleId="List1Char">
     <w:name w:val="List 1 Char"/>
     <w:basedOn w:val="Heading3Char"/>
     <w:link w:val="List1"/>
     <w:rsid w:val="005F40AC"/>
     <w:rPr>
-      <w:rFonts w:ascii="Times New Roman" w:hAnsi="Times New Roman" w:cs="Times New Roman" w:eastAsiaTheme="majorEastAsia"/>
+      <w:rFonts w:ascii="Times New Roman" w:eastAsiaTheme="majorEastAsia" w:hAnsi="Times New Roman" w:cs="Times New Roman"/>
       <w:b w:val="0"/>
       <w:color w:val="000000" w:themeColor="text1"/>
       <w:sz w:val="24"/>
@@ -6547,7 +6639,6 @@
     <w:name w:val="List 2"/>
     <w:basedOn w:val="Normal"/>
     <w:uiPriority w:val="99"/>
-    <w:semiHidden/>
     <w:unhideWhenUsed/>
     <w:rsid w:val="005F40AC"/>
     <w:pPr>
@@ -6596,7 +6687,7 @@
       <w:contextualSpacing/>
     </w:pPr>
   </w:style>
-  <w:style w:type="paragraph" w:styleId="List6" w:customStyle="1">
+  <w:style w:type="paragraph" w:customStyle="1" w:styleId="List6">
     <w:name w:val="List 6"/>
     <w:basedOn w:val="List4"/>
     <w:link w:val="List6Char"/>
@@ -6608,7 +6699,7 @@
       <w:i/>
     </w:rPr>
   </w:style>
-  <w:style w:type="character" w:styleId="List4Char" w:customStyle="1">
+  <w:style w:type="character" w:customStyle="1" w:styleId="List4Char">
     <w:name w:val="List 4 Char"/>
     <w:basedOn w:val="DefaultParagraphFont"/>
     <w:link w:val="List4"/>
@@ -6616,24 +6707,24 @@
     <w:semiHidden/>
     <w:rsid w:val="005F40AC"/>
     <w:rPr>
-      <w:rFonts w:ascii="Times New Roman" w:hAnsi="Times New Roman" w:eastAsia="Times New Roman" w:cs="Times New Roman"/>
+      <w:rFonts w:ascii="Times New Roman" w:eastAsia="Times New Roman" w:hAnsi="Times New Roman" w:cs="Times New Roman"/>
       <w:sz w:val="24"/>
       <w:szCs w:val="20"/>
     </w:rPr>
   </w:style>
-  <w:style w:type="character" w:styleId="List6Char" w:customStyle="1">
+  <w:style w:type="character" w:customStyle="1" w:styleId="List6Char">
     <w:name w:val="List 6 Char"/>
     <w:basedOn w:val="List4Char"/>
     <w:link w:val="List6"/>
     <w:rsid w:val="005F40AC"/>
     <w:rPr>
-      <w:rFonts w:ascii="Times New Roman" w:hAnsi="Times New Roman" w:eastAsia="Times New Roman" w:cs="Times New Roman"/>
+      <w:rFonts w:ascii="Times New Roman" w:eastAsia="Times New Roman" w:hAnsi="Times New Roman" w:cs="Times New Roman"/>
       <w:i/>
       <w:sz w:val="24"/>
       <w:szCs w:val="20"/>
     </w:rPr>
   </w:style>
-  <w:style w:type="paragraph" w:styleId="List7" w:customStyle="1">
+  <w:style w:type="paragraph" w:customStyle="1" w:styleId="List7">
     <w:name w:val="List 7"/>
     <w:basedOn w:val="List4"/>
     <w:link w:val="List7Char"/>
@@ -6646,20 +6737,20 @@
       <w:color w:val="000000"/>
     </w:rPr>
   </w:style>
-  <w:style w:type="character" w:styleId="List7Char" w:customStyle="1">
+  <w:style w:type="character" w:customStyle="1" w:styleId="List7Char">
     <w:name w:val="List 7 Char"/>
     <w:basedOn w:val="List4Char"/>
     <w:link w:val="List7"/>
     <w:rsid w:val="005F40AC"/>
     <w:rPr>
-      <w:rFonts w:ascii="Times New Roman" w:hAnsi="Times New Roman" w:eastAsia="Times New Roman" w:cs="Times New Roman"/>
+      <w:rFonts w:ascii="Times New Roman" w:eastAsia="Times New Roman" w:hAnsi="Times New Roman" w:cs="Times New Roman"/>
       <w:i/>
       <w:color w:val="000000"/>
       <w:sz w:val="24"/>
       <w:szCs w:val="20"/>
     </w:rPr>
   </w:style>
-  <w:style w:type="paragraph" w:styleId="List8" w:customStyle="1">
+  <w:style w:type="paragraph" w:customStyle="1" w:styleId="List8">
     <w:name w:val="List 8"/>
     <w:basedOn w:val="List4"/>
     <w:link w:val="List8Char"/>
@@ -6672,20 +6763,20 @@
       <w:color w:val="000000"/>
     </w:rPr>
   </w:style>
-  <w:style w:type="character" w:styleId="List8Char" w:customStyle="1">
+  <w:style w:type="character" w:customStyle="1" w:styleId="List8Char">
     <w:name w:val="List 8 Char"/>
     <w:basedOn w:val="List4Char"/>
     <w:link w:val="List8"/>
     <w:rsid w:val="005F40AC"/>
     <w:rPr>
-      <w:rFonts w:ascii="Times New Roman" w:hAnsi="Times New Roman" w:eastAsia="Times New Roman" w:cs="Times New Roman"/>
+      <w:rFonts w:ascii="Times New Roman" w:eastAsia="Times New Roman" w:hAnsi="Times New Roman" w:cs="Times New Roman"/>
       <w:i/>
       <w:color w:val="000000"/>
       <w:sz w:val="24"/>
       <w:szCs w:val="20"/>
     </w:rPr>
   </w:style>
-  <w:style w:type="paragraph" w:styleId="Heading1Red" w:customStyle="1">
+  <w:style w:type="paragraph" w:customStyle="1" w:styleId="Heading1Red">
     <w:name w:val="Heading 1_Red"/>
     <w:basedOn w:val="Normal"/>
     <w:link w:val="Heading1RedChar"/>
@@ -6701,20 +6792,20 @@
       <w:sz w:val="40"/>
     </w:rPr>
   </w:style>
-  <w:style w:type="character" w:styleId="Heading1RedChar" w:customStyle="1">
+  <w:style w:type="character" w:customStyle="1" w:styleId="Heading1RedChar">
     <w:name w:val="Heading 1_Red Char"/>
     <w:basedOn w:val="DefaultParagraphFont"/>
     <w:link w:val="Heading1Red"/>
     <w:rsid w:val="005F40AC"/>
     <w:rPr>
-      <w:rFonts w:ascii="Times New Roman" w:hAnsi="Times New Roman" w:eastAsia="Times New Roman" w:cs="Times New Roman"/>
+      <w:rFonts w:ascii="Times New Roman" w:eastAsia="Times New Roman" w:hAnsi="Times New Roman" w:cs="Times New Roman"/>
       <w:b/>
       <w:color w:val="FF0000"/>
       <w:sz w:val="40"/>
       <w:szCs w:val="20"/>
     </w:rPr>
   </w:style>
-  <w:style w:type="character" w:styleId="Heading5Char" w:customStyle="1">
+  <w:style w:type="character" w:customStyle="1" w:styleId="Heading5Char">
     <w:name w:val="Heading 5 Char"/>
     <w:basedOn w:val="DefaultParagraphFont"/>
     <w:link w:val="Heading5"/>
@@ -6722,13 +6813,13 @@
     <w:semiHidden/>
     <w:rsid w:val="005F40AC"/>
     <w:rPr>
-      <w:rFonts w:asciiTheme="majorHAnsi" w:hAnsiTheme="majorHAnsi" w:eastAsiaTheme="majorEastAsia" w:cstheme="majorBidi"/>
+      <w:rFonts w:asciiTheme="majorHAnsi" w:eastAsiaTheme="majorEastAsia" w:hAnsiTheme="majorHAnsi" w:cstheme="majorBidi"/>
       <w:color w:val="365F91" w:themeColor="accent1" w:themeShade="BF"/>
       <w:sz w:val="24"/>
       <w:szCs w:val="20"/>
     </w:rPr>
   </w:style>
-  <w:style w:type="paragraph" w:styleId="edition" w:customStyle="1">
+  <w:style w:type="paragraph" w:customStyle="1" w:styleId="edition">
     <w:name w:val="edition"/>
     <w:link w:val="editionChar"/>
     <w:rsid w:val="005F40AC"/>
@@ -6736,7 +6827,7 @@
       <w:widowControl w:val="0"/>
     </w:pPr>
     <w:rPr>
-      <w:rFonts w:ascii="Times New Roman" w:hAnsi="Times New Roman" w:eastAsia="Times New Roman" w:cs="Times New Roman"/>
+      <w:rFonts w:ascii="Times New Roman" w:eastAsia="Times New Roman" w:hAnsi="Times New Roman" w:cs="Times New Roman"/>
       <w:b/>
       <w:i/>
       <w:color w:val="000000" w:themeColor="text1"/>
@@ -6744,13 +6835,13 @@
       <w:szCs w:val="20"/>
     </w:rPr>
   </w:style>
-  <w:style w:type="character" w:styleId="editionChar" w:customStyle="1">
+  <w:style w:type="character" w:customStyle="1" w:styleId="editionChar">
     <w:name w:val="edition Char"/>
     <w:basedOn w:val="DefaultParagraphFont"/>
     <w:link w:val="edition"/>
     <w:rsid w:val="005F40AC"/>
     <w:rPr>
-      <w:rFonts w:ascii="Times New Roman" w:hAnsi="Times New Roman" w:eastAsia="Times New Roman" w:cs="Times New Roman"/>
+      <w:rFonts w:ascii="Times New Roman" w:eastAsia="Times New Roman" w:hAnsi="Times New Roman" w:cs="Times New Roman"/>
       <w:b/>
       <w:i/>
       <w:color w:val="000000" w:themeColor="text1"/>
@@ -6758,7 +6849,7 @@
       <w:szCs w:val="20"/>
     </w:rPr>
   </w:style>
-  <w:style w:type="paragraph" w:styleId="Heading1change" w:customStyle="1">
+  <w:style w:type="paragraph" w:customStyle="1" w:styleId="Heading1change">
     <w:name w:val="Heading 1_change"/>
     <w:basedOn w:val="edition"/>
     <w:link w:val="Heading1changeChar"/>
@@ -6773,13 +6864,13 @@
       <w:szCs w:val="24"/>
     </w:rPr>
   </w:style>
-  <w:style w:type="character" w:styleId="Heading1changeChar" w:customStyle="1">
+  <w:style w:type="character" w:customStyle="1" w:styleId="Heading1changeChar">
     <w:name w:val="Heading 1_change Char"/>
     <w:basedOn w:val="editionChar"/>
     <w:link w:val="Heading1change"/>
     <w:rsid w:val="005F40AC"/>
     <w:rPr>
-      <w:rFonts w:ascii="Times New Roman" w:hAnsi="Times New Roman" w:eastAsia="Times New Roman" w:cs="Times New Roman"/>
+      <w:rFonts w:ascii="Times New Roman" w:eastAsia="Times New Roman" w:hAnsi="Times New Roman" w:cs="Times New Roman"/>
       <w:b w:val="0"/>
       <w:i w:val="0"/>
       <w:iCs/>
@@ -6788,7 +6879,7 @@
       <w:szCs w:val="24"/>
     </w:rPr>
   </w:style>
-  <w:style w:type="paragraph" w:styleId="Heading2change" w:customStyle="1">
+  <w:style w:type="paragraph" w:customStyle="1" w:styleId="Heading2change">
     <w:name w:val="Heading 2_change"/>
     <w:basedOn w:val="edition"/>
     <w:link w:val="Heading2changeChar"/>
@@ -6805,13 +6896,13 @@
       <w:szCs w:val="24"/>
     </w:rPr>
   </w:style>
-  <w:style w:type="character" w:styleId="Heading2changeChar" w:customStyle="1">
+  <w:style w:type="character" w:customStyle="1" w:styleId="Heading2changeChar">
     <w:name w:val="Heading 2_change Char"/>
     <w:basedOn w:val="editionChar"/>
     <w:link w:val="Heading2change"/>
     <w:rsid w:val="005F40AC"/>
     <w:rPr>
-      <w:rFonts w:ascii="Times New Roman" w:hAnsi="Times New Roman" w:eastAsia="Times New Roman" w:cs="Times New Roman"/>
+      <w:rFonts w:ascii="Times New Roman" w:eastAsia="Times New Roman" w:hAnsi="Times New Roman" w:cs="Times New Roman"/>
       <w:b w:val="0"/>
       <w:i w:val="0"/>
       <w:iCs/>
@@ -6820,7 +6911,7 @@
       <w:szCs w:val="24"/>
     </w:rPr>
   </w:style>
-  <w:style w:type="paragraph" w:styleId="Heading3change" w:customStyle="1">
+  <w:style w:type="paragraph" w:customStyle="1" w:styleId="Heading3change">
     <w:name w:val="Heading 3_change"/>
     <w:basedOn w:val="edition"/>
     <w:link w:val="Heading3changeChar"/>
@@ -6838,13 +6929,13 @@
       <w:szCs w:val="24"/>
     </w:rPr>
   </w:style>
-  <w:style w:type="character" w:styleId="Heading3changeChar" w:customStyle="1">
+  <w:style w:type="character" w:customStyle="1" w:styleId="Heading3changeChar">
     <w:name w:val="Heading 3_change Char"/>
     <w:basedOn w:val="editionChar"/>
     <w:link w:val="Heading3change"/>
     <w:rsid w:val="005F40AC"/>
     <w:rPr>
-      <w:rFonts w:ascii="Times New Roman" w:hAnsi="Times New Roman" w:eastAsia="Times New Roman" w:cs="Times New Roman"/>
+      <w:rFonts w:ascii="Times New Roman" w:eastAsia="Times New Roman" w:hAnsi="Times New Roman" w:cs="Times New Roman"/>
       <w:b w:val="0"/>
       <w:i w:val="0"/>
       <w:iCs/>
@@ -6854,7 +6945,7 @@
       <w:szCs w:val="24"/>
     </w:rPr>
   </w:style>
-  <w:style w:type="paragraph" w:styleId="List1change" w:customStyle="1">
+  <w:style w:type="paragraph" w:customStyle="1" w:styleId="List1change">
     <w:name w:val="List 1_change"/>
     <w:basedOn w:val="Normal"/>
     <w:link w:val="List1changeChar"/>
@@ -6871,13 +6962,13 @@
       <w:szCs w:val="24"/>
     </w:rPr>
   </w:style>
-  <w:style w:type="character" w:styleId="List1changeChar" w:customStyle="1">
+  <w:style w:type="character" w:customStyle="1" w:styleId="List1changeChar">
     <w:name w:val="List 1_change Char"/>
     <w:basedOn w:val="editionChar"/>
     <w:link w:val="List1change"/>
     <w:rsid w:val="005F40AC"/>
     <w:rPr>
-      <w:rFonts w:ascii="Times New Roman" w:hAnsi="Times New Roman" w:eastAsia="Times New Roman" w:cs="Times New Roman"/>
+      <w:rFonts w:ascii="Times New Roman" w:eastAsia="Times New Roman" w:hAnsi="Times New Roman" w:cs="Times New Roman"/>
       <w:b w:val="0"/>
       <w:i/>
       <w:iCs/>
@@ -6886,7 +6977,7 @@
       <w:szCs w:val="24"/>
     </w:rPr>
   </w:style>
-  <w:style w:type="paragraph" w:styleId="List2change" w:customStyle="1">
+  <w:style w:type="paragraph" w:customStyle="1" w:styleId="List2change">
     <w:name w:val="List 2_change"/>
     <w:basedOn w:val="Normal"/>
     <w:link w:val="List2changeChar"/>
@@ -6903,13 +6994,13 @@
       <w:szCs w:val="24"/>
     </w:rPr>
   </w:style>
-  <w:style w:type="character" w:styleId="List2changeChar" w:customStyle="1">
+  <w:style w:type="character" w:customStyle="1" w:styleId="List2changeChar">
     <w:name w:val="List 2_change Char"/>
     <w:basedOn w:val="editionChar"/>
     <w:link w:val="List2change"/>
     <w:rsid w:val="005F40AC"/>
     <w:rPr>
-      <w:rFonts w:ascii="Times New Roman" w:hAnsi="Times New Roman" w:eastAsia="Times New Roman" w:cs="Times New Roman"/>
+      <w:rFonts w:ascii="Times New Roman" w:eastAsia="Times New Roman" w:hAnsi="Times New Roman" w:cs="Times New Roman"/>
       <w:b/>
       <w:i/>
       <w:iCs/>
@@ -6918,7 +7009,7 @@
       <w:szCs w:val="24"/>
     </w:rPr>
   </w:style>
-  <w:style w:type="paragraph" w:styleId="List3change" w:customStyle="1">
+  <w:style w:type="paragraph" w:customStyle="1" w:styleId="List3change">
     <w:name w:val="List 3_change"/>
     <w:basedOn w:val="Normal"/>
     <w:link w:val="List3changeChar"/>
@@ -6937,13 +7028,13 @@
       <w:szCs w:val="24"/>
     </w:rPr>
   </w:style>
-  <w:style w:type="character" w:styleId="List3changeChar" w:customStyle="1">
+  <w:style w:type="character" w:customStyle="1" w:styleId="List3changeChar">
     <w:name w:val="List 3_change Char"/>
     <w:basedOn w:val="editionChar"/>
     <w:link w:val="List3change"/>
     <w:rsid w:val="005F40AC"/>
     <w:rPr>
-      <w:rFonts w:ascii="Times New Roman" w:hAnsi="Times New Roman" w:eastAsia="Times New Roman" w:cs="Times New Roman"/>
+      <w:rFonts w:ascii="Times New Roman" w:eastAsia="Times New Roman" w:hAnsi="Times New Roman" w:cs="Times New Roman"/>
       <w:b/>
       <w:i/>
       <w:iCs/>
@@ -6952,7 +7043,7 @@
       <w:szCs w:val="24"/>
     </w:rPr>
   </w:style>
-  <w:style w:type="paragraph" w:styleId="List4change" w:customStyle="1">
+  <w:style w:type="paragraph" w:customStyle="1" w:styleId="List4change">
     <w:name w:val="List 4_change"/>
     <w:basedOn w:val="Normal"/>
     <w:link w:val="List4changeChar"/>
@@ -6969,13 +7060,13 @@
       <w:szCs w:val="24"/>
     </w:rPr>
   </w:style>
-  <w:style w:type="character" w:styleId="List4changeChar" w:customStyle="1">
+  <w:style w:type="character" w:customStyle="1" w:styleId="List4changeChar">
     <w:name w:val="List 4_change Char"/>
     <w:basedOn w:val="editionChar"/>
     <w:link w:val="List4change"/>
     <w:rsid w:val="005F40AC"/>
     <w:rPr>
-      <w:rFonts w:ascii="Times New Roman" w:hAnsi="Times New Roman" w:eastAsia="Times New Roman" w:cs="Times New Roman"/>
+      <w:rFonts w:ascii="Times New Roman" w:eastAsia="Times New Roman" w:hAnsi="Times New Roman" w:cs="Times New Roman"/>
       <w:b/>
       <w:i/>
       <w:iCs/>
@@ -6984,7 +7075,7 @@
       <w:szCs w:val="24"/>
     </w:rPr>
   </w:style>
-  <w:style w:type="paragraph" w:styleId="List5change" w:customStyle="1">
+  <w:style w:type="paragraph" w:customStyle="1" w:styleId="List5change">
     <w:name w:val="List 5_change"/>
     <w:basedOn w:val="Normal"/>
     <w:link w:val="List5changeChar"/>
@@ -7003,13 +7094,13 @@
       <w:szCs w:val="24"/>
     </w:rPr>
   </w:style>
-  <w:style w:type="character" w:styleId="List5changeChar" w:customStyle="1">
+  <w:style w:type="character" w:customStyle="1" w:styleId="List5changeChar">
     <w:name w:val="List 5_change Char"/>
     <w:basedOn w:val="editionChar"/>
     <w:link w:val="List5change"/>
     <w:rsid w:val="005F40AC"/>
     <w:rPr>
-      <w:rFonts w:ascii="Times New Roman" w:hAnsi="Times New Roman" w:eastAsia="Times New Roman" w:cs="Times New Roman"/>
+      <w:rFonts w:ascii="Times New Roman" w:eastAsia="Times New Roman" w:hAnsi="Times New Roman" w:cs="Times New Roman"/>
       <w:b/>
       <w:i/>
       <w:iCs/>
@@ -7018,7 +7109,7 @@
       <w:szCs w:val="24"/>
     </w:rPr>
   </w:style>
-  <w:style w:type="paragraph" w:styleId="List6change" w:customStyle="1">
+  <w:style w:type="paragraph" w:customStyle="1" w:styleId="List6change">
     <w:name w:val="List 6_change"/>
     <w:basedOn w:val="Normal"/>
     <w:link w:val="List6changeChar"/>
@@ -7036,13 +7127,13 @@
       <w:szCs w:val="24"/>
     </w:rPr>
   </w:style>
-  <w:style w:type="character" w:styleId="List6changeChar" w:customStyle="1">
+  <w:style w:type="character" w:customStyle="1" w:styleId="List6changeChar">
     <w:name w:val="List 6_change Char"/>
     <w:basedOn w:val="editionChar"/>
     <w:link w:val="List6change"/>
     <w:rsid w:val="005F40AC"/>
     <w:rPr>
-      <w:rFonts w:ascii="Times New Roman" w:hAnsi="Times New Roman" w:eastAsia="Times New Roman" w:cs="Times New Roman"/>
+      <w:rFonts w:ascii="Times New Roman" w:eastAsia="Times New Roman" w:hAnsi="Times New Roman" w:cs="Times New Roman"/>
       <w:b/>
       <w:i w:val="0"/>
       <w:iCs/>
@@ -7051,7 +7142,7 @@
       <w:szCs w:val="24"/>
     </w:rPr>
   </w:style>
-  <w:style w:type="paragraph" w:styleId="List7change" w:customStyle="1">
+  <w:style w:type="paragraph" w:customStyle="1" w:styleId="List7change">
     <w:name w:val="List 7_change"/>
     <w:basedOn w:val="Normal"/>
     <w:link w:val="List7changeChar"/>
@@ -7069,13 +7160,13 @@
       <w:szCs w:val="24"/>
     </w:rPr>
   </w:style>
-  <w:style w:type="character" w:styleId="List7changeChar" w:customStyle="1">
+  <w:style w:type="character" w:customStyle="1" w:styleId="List7changeChar">
     <w:name w:val="List 7_change Char"/>
     <w:basedOn w:val="editionChar"/>
     <w:link w:val="List7change"/>
     <w:rsid w:val="005F40AC"/>
     <w:rPr>
-      <w:rFonts w:ascii="Times New Roman" w:hAnsi="Times New Roman" w:eastAsia="Times New Roman" w:cs="Times New Roman"/>
+      <w:rFonts w:ascii="Times New Roman" w:eastAsia="Times New Roman" w:hAnsi="Times New Roman" w:cs="Times New Roman"/>
       <w:b/>
       <w:i w:val="0"/>
       <w:iCs/>
@@ -7084,7 +7175,7 @@
       <w:szCs w:val="24"/>
     </w:rPr>
   </w:style>
-  <w:style w:type="paragraph" w:styleId="List8change" w:customStyle="1">
+  <w:style w:type="paragraph" w:customStyle="1" w:styleId="List8change">
     <w:name w:val="List 8_change"/>
     <w:basedOn w:val="Normal"/>
     <w:link w:val="List8changeChar"/>
@@ -7102,13 +7193,13 @@
       <w:szCs w:val="24"/>
     </w:rPr>
   </w:style>
-  <w:style w:type="character" w:styleId="List8changeChar" w:customStyle="1">
+  <w:style w:type="character" w:customStyle="1" w:styleId="List8changeChar">
     <w:name w:val="List 8_change Char"/>
     <w:basedOn w:val="editionChar"/>
     <w:link w:val="List8change"/>
     <w:rsid w:val="005F40AC"/>
     <w:rPr>
-      <w:rFonts w:ascii="Times New Roman" w:hAnsi="Times New Roman" w:eastAsia="Times New Roman" w:cs="Times New Roman"/>
+      <w:rFonts w:ascii="Times New Roman" w:eastAsia="Times New Roman" w:hAnsi="Times New Roman" w:cs="Times New Roman"/>
       <w:b/>
       <w:i w:val="0"/>
       <w:iCs/>
@@ -7117,7 +7208,7 @@
       <w:szCs w:val="24"/>
     </w:rPr>
   </w:style>
-  <w:style w:type="paragraph" w:styleId="Normalchange" w:customStyle="1">
+  <w:style w:type="paragraph" w:customStyle="1" w:styleId="Normalchange">
     <w:name w:val="Normal_change"/>
     <w:basedOn w:val="edition"/>
     <w:link w:val="NormalchangeChar"/>
@@ -7133,13 +7224,13 @@
       <w:szCs w:val="24"/>
     </w:rPr>
   </w:style>
-  <w:style w:type="character" w:styleId="NormalchangeChar" w:customStyle="1">
+  <w:style w:type="character" w:customStyle="1" w:styleId="NormalchangeChar">
     <w:name w:val="Normal_change Char"/>
     <w:basedOn w:val="editionChar"/>
     <w:link w:val="Normalchange"/>
     <w:rsid w:val="005F40AC"/>
     <w:rPr>
-      <w:rFonts w:ascii="Times New Roman" w:hAnsi="Times New Roman" w:eastAsia="Times New Roman" w:cstheme="minorHAnsi"/>
+      <w:rFonts w:ascii="Times New Roman" w:eastAsia="Times New Roman" w:hAnsi="Times New Roman" w:cstheme="minorHAnsi"/>
       <w:b/>
       <w:i w:val="0"/>
       <w:iCs/>
@@ -7172,7 +7263,7 @@
       <w:ind w:left="480"/>
     </w:pPr>
   </w:style>
-  <w:style w:type="paragraph" w:styleId="western" w:customStyle="1">
+  <w:style w:type="paragraph" w:customStyle="1" w:styleId="western">
     <w:name w:val="western"/>
     <w:basedOn w:val="Normal"/>
     <w:rsid w:val="0054633C"/>
@@ -7230,39 +7321,6 @@
     </w:rPr>
   </w:style>
 </w:styles>
-</file>
-
-<file path=word/glossary/document.xml><?xml version="1.0" encoding="utf-8"?>
-<w:glossaryDocument xmlns:w14="http://schemas.microsoft.com/office/word/2010/wordml" xmlns:w="http://schemas.openxmlformats.org/wordprocessingml/2006/main">
-  <w:docParts>
-    <w:docPart>
-      <w:docPartPr>
-        <w:name w:val="DefaultPlaceholder_1081868574"/>
-        <w:category>
-          <w:name w:val="General"/>
-          <w:gallery w:val="placeholder"/>
-        </w:category>
-        <w:types>
-          <w:type w:val="bbPlcHdr"/>
-        </w:types>
-        <w:behaviors>
-          <w:behavior w:val="content"/>
-        </w:behaviors>
-        <w:guid w:val="{21c757c7-0464-4699-afd6-25a9a5193091}"/>
-      </w:docPartPr>
-      <w:docPartBody>
-        <w:p>
-          <w:r>
-            <w:rPr>
-              <w:rStyle w:val="PlaceholderText"/>
-            </w:rPr>
-            <w:t/>
-          </w:r>
-        </w:p>
-      </w:docPartBody>
-    </w:docPart>
-  </w:docParts>
-</w:glossaryDocument>
 </file>
 
 <file path=word/theme/theme1.xml><?xml version="1.0" encoding="utf-8"?>
@@ -7723,13 +7781,13 @@
 </file>
 
 <file path=customXml/item3.xml><?xml version="1.0" encoding="utf-8"?>
+<b:Sources xmlns:b="http://schemas.openxmlformats.org/officeDocument/2006/bibliography" xmlns="http://schemas.openxmlformats.org/officeDocument/2006/bibliography" SelectedStyle="\APASixthEditionOfficeOnline.xsl" StyleName="APA" Version="6"/>
+</file>
+
+<file path=customXml/item4.xml><?xml version="1.0" encoding="utf-8"?>
 <p:properties xmlns:p="http://schemas.microsoft.com/office/2006/metadata/properties" xmlns:xsi="http://www.w3.org/2001/XMLSchema-instance" xmlns:pc="http://schemas.microsoft.com/office/infopath/2007/PartnerControls">
   <documentManagement/>
 </p:properties>
-</file>
-
-<file path=customXml/item4.xml><?xml version="1.0" encoding="utf-8"?>
-<b:Sources xmlns:b="http://schemas.openxmlformats.org/officeDocument/2006/bibliography" xmlns="http://schemas.openxmlformats.org/officeDocument/2006/bibliography" SelectedStyle="\APASixthEditionOfficeOnline.xsl" StyleName="APA" Version="6"/>
 </file>
 
 <file path=customXml/itemProps1.xml><?xml version="1.0" encoding="utf-8"?>
@@ -7760,26 +7818,18 @@
 </file>
 
 <file path=customXml/itemProps3.xml><?xml version="1.0" encoding="utf-8"?>
-<ds:datastoreItem xmlns:ds="http://schemas.openxmlformats.org/officeDocument/2006/customXml" ds:itemID="{5F1F1598-4476-41E3-A6E9-1B9A44F95D4D}">
+<ds:datastoreItem xmlns:ds="http://schemas.openxmlformats.org/officeDocument/2006/customXml" ds:itemID="{484ED6CF-F3A1-4657-9DDA-2DBCE848EB1B}">
   <ds:schemaRefs>
-    <ds:schemaRef ds:uri="f772de01-8f04-481d-a452-a0cfce0bf2f8"/>
-    <ds:schemaRef ds:uri="http://schemas.microsoft.com/office/infopath/2007/PartnerControls"/>
-    <ds:schemaRef ds:uri="http://schemas.microsoft.com/office/2006/documentManagement/types"/>
-    <ds:schemaRef ds:uri="http://schemas.openxmlformats.org/package/2006/metadata/core-properties"/>
-    <ds:schemaRef ds:uri="http://purl.org/dc/terms/"/>
-    <ds:schemaRef ds:uri="http://schemas.microsoft.com/office/2006/metadata/properties"/>
-    <ds:schemaRef ds:uri="3d181958-25d1-4b43-b969-03a66b621fee"/>
-    <ds:schemaRef ds:uri="http://purl.org/dc/dcmitype/"/>
-    <ds:schemaRef ds:uri="http://purl.org/dc/elements/1.1/"/>
-    <ds:schemaRef ds:uri="http://www.w3.org/XML/1998/namespace"/>
+    <ds:schemaRef ds:uri="http://schemas.openxmlformats.org/officeDocument/2006/bibliography"/>
   </ds:schemaRefs>
 </ds:datastoreItem>
 </file>
 
 <file path=customXml/itemProps4.xml><?xml version="1.0" encoding="utf-8"?>
-<ds:datastoreItem xmlns:ds="http://schemas.openxmlformats.org/officeDocument/2006/customXml" ds:itemID="{484ED6CF-F3A1-4657-9DDA-2DBCE848EB1B}">
+<ds:datastoreItem xmlns:ds="http://schemas.openxmlformats.org/officeDocument/2006/customXml" ds:itemID="{5F1F1598-4476-41E3-A6E9-1B9A44F95D4D}">
   <ds:schemaRefs>
-    <ds:schemaRef ds:uri="http://schemas.openxmlformats.org/officeDocument/2006/bibliography"/>
+    <ds:schemaRef ds:uri="http://schemas.microsoft.com/office/2006/metadata/properties"/>
+    <ds:schemaRef ds:uri="http://schemas.microsoft.com/office/infopath/2007/PartnerControls"/>
   </ds:schemaRefs>
 </ds:datastoreItem>
 </file>
</xml_diff>